<commit_message>
Update Abbildungen, Formeln und Tabellen.docx
</commit_message>
<xml_diff>
--- a/Abbildungen, Formeln und Tabellen.docx
+++ b/Abbildungen, Formeln und Tabellen.docx
@@ -177,7 +177,6 @@
                                 </w:rPr>
                                 <w:t xml:space="preserve"> </w:t>
                               </w:r>
-                              <w:proofErr w:type="spellStart"/>
                               <w:r>
                                 <w:rPr>
                                   <w:sz w:val="20"/>
@@ -185,7 +184,6 @@
                                 </w:rPr>
                                 <w:t>Susceptible</w:t>
                               </w:r>
-                              <w:proofErr w:type="spellEnd"/>
                               <w:r>
                                 <w:rPr>
                                   <w:sz w:val="20"/>
@@ -193,7 +191,6 @@
                                 </w:rPr>
                                 <w:t xml:space="preserve">, I: </w:t>
                               </w:r>
-                              <w:proofErr w:type="spellStart"/>
                               <w:r>
                                 <w:rPr>
                                   <w:sz w:val="20"/>
@@ -201,7 +198,6 @@
                                 </w:rPr>
                                 <w:t>Infected</w:t>
                               </w:r>
-                              <w:proofErr w:type="spellEnd"/>
                               <w:r>
                                 <w:rPr>
                                   <w:sz w:val="20"/>
@@ -209,7 +205,6 @@
                                 </w:rPr>
                                 <w:t xml:space="preserve">, R: </w:t>
                               </w:r>
-                              <w:proofErr w:type="spellStart"/>
                               <w:r>
                                 <w:rPr>
                                   <w:sz w:val="20"/>
@@ -217,7 +212,6 @@
                                 </w:rPr>
                                 <w:t>Removed</w:t>
                               </w:r>
-                              <w:proofErr w:type="spellEnd"/>
                               <w:r>
                                 <w:rPr>
                                   <w:sz w:val="20"/>
@@ -225,7 +219,6 @@
                                 </w:rPr>
                                 <w:t xml:space="preserve">, SI: Übergang von </w:t>
                               </w:r>
-                              <w:proofErr w:type="spellStart"/>
                               <w:r>
                                 <w:rPr>
                                   <w:sz w:val="20"/>
@@ -233,7 +226,6 @@
                                 </w:rPr>
                                 <w:t>Susceptible</w:t>
                               </w:r>
-                              <w:proofErr w:type="spellEnd"/>
                               <w:r>
                                 <w:rPr>
                                   <w:sz w:val="20"/>
@@ -255,7 +247,6 @@
                                 </w:rPr>
                                 <w:t xml:space="preserve"> </w:t>
                               </w:r>
-                              <w:proofErr w:type="spellStart"/>
                               <w:r>
                                 <w:rPr>
                                   <w:sz w:val="20"/>
@@ -263,7 +254,6 @@
                                 </w:rPr>
                                 <w:t>Infected</w:t>
                               </w:r>
-                              <w:proofErr w:type="spellEnd"/>
                               <w:r>
                                 <w:rPr>
                                   <w:sz w:val="20"/>
@@ -271,7 +261,6 @@
                                 </w:rPr>
                                 <w:t xml:space="preserve">, SR: Übergang von </w:t>
                               </w:r>
-                              <w:proofErr w:type="spellStart"/>
                               <w:r>
                                 <w:rPr>
                                   <w:sz w:val="20"/>
@@ -279,7 +268,6 @@
                                 </w:rPr>
                                 <w:t>Susceptible</w:t>
                               </w:r>
-                              <w:proofErr w:type="spellEnd"/>
                               <w:r>
                                 <w:rPr>
                                   <w:sz w:val="20"/>
@@ -301,7 +289,6 @@
                                 </w:rPr>
                                 <w:t xml:space="preserve"> </w:t>
                               </w:r>
-                              <w:proofErr w:type="spellStart"/>
                               <w:r>
                                 <w:rPr>
                                   <w:sz w:val="20"/>
@@ -309,22 +296,13 @@
                                 </w:rPr>
                                 <w:t>Removed</w:t>
                               </w:r>
-                              <w:proofErr w:type="spellEnd"/>
-                              <w:r>
-                                <w:rPr>
-                                  <w:sz w:val="20"/>
-                                  <w:szCs w:val="20"/>
-                                </w:rPr>
-                                <w:t xml:space="preserve">, IR: </w:t>
-                              </w:r>
-                              <w:r>
-                                <w:rPr>
-                                  <w:sz w:val="20"/>
-                                  <w:szCs w:val="20"/>
-                                </w:rPr>
-                                <w:t xml:space="preserve">Übergang von </w:t>
-                              </w:r>
-                              <w:proofErr w:type="spellStart"/>
+                              <w:r>
+                                <w:rPr>
+                                  <w:sz w:val="20"/>
+                                  <w:szCs w:val="20"/>
+                                </w:rPr>
+                                <w:t xml:space="preserve">, IR: Übergang von </w:t>
+                              </w:r>
                               <w:r>
                                 <w:rPr>
                                   <w:sz w:val="20"/>
@@ -332,7 +310,6 @@
                                 </w:rPr>
                                 <w:t>Infected</w:t>
                               </w:r>
-                              <w:proofErr w:type="spellEnd"/>
                               <w:r>
                                 <w:rPr>
                                   <w:sz w:val="20"/>
@@ -354,7 +331,6 @@
                                 </w:rPr>
                                 <w:t xml:space="preserve"> </w:t>
                               </w:r>
-                              <w:proofErr w:type="spellStart"/>
                               <w:r>
                                 <w:rPr>
                                   <w:sz w:val="20"/>
@@ -362,7 +338,6 @@
                                 </w:rPr>
                                 <w:t>Removed</w:t>
                               </w:r>
-                              <w:proofErr w:type="spellEnd"/>
                             </w:p>
                           </w:txbxContent>
                         </wps:txbx>
@@ -494,7 +469,6 @@
                           </w:rPr>
                           <w:t xml:space="preserve"> </w:t>
                         </w:r>
-                        <w:proofErr w:type="spellStart"/>
                         <w:r>
                           <w:rPr>
                             <w:sz w:val="20"/>
@@ -502,7 +476,6 @@
                           </w:rPr>
                           <w:t>Susceptible</w:t>
                         </w:r>
-                        <w:proofErr w:type="spellEnd"/>
                         <w:r>
                           <w:rPr>
                             <w:sz w:val="20"/>
@@ -510,7 +483,6 @@
                           </w:rPr>
                           <w:t xml:space="preserve">, I: </w:t>
                         </w:r>
-                        <w:proofErr w:type="spellStart"/>
                         <w:r>
                           <w:rPr>
                             <w:sz w:val="20"/>
@@ -518,7 +490,6 @@
                           </w:rPr>
                           <w:t>Infected</w:t>
                         </w:r>
-                        <w:proofErr w:type="spellEnd"/>
                         <w:r>
                           <w:rPr>
                             <w:sz w:val="20"/>
@@ -526,7 +497,6 @@
                           </w:rPr>
                           <w:t xml:space="preserve">, R: </w:t>
                         </w:r>
-                        <w:proofErr w:type="spellStart"/>
                         <w:r>
                           <w:rPr>
                             <w:sz w:val="20"/>
@@ -534,7 +504,6 @@
                           </w:rPr>
                           <w:t>Removed</w:t>
                         </w:r>
-                        <w:proofErr w:type="spellEnd"/>
                         <w:r>
                           <w:rPr>
                             <w:sz w:val="20"/>
@@ -542,7 +511,6 @@
                           </w:rPr>
                           <w:t xml:space="preserve">, SI: Übergang von </w:t>
                         </w:r>
-                        <w:proofErr w:type="spellStart"/>
                         <w:r>
                           <w:rPr>
                             <w:sz w:val="20"/>
@@ -550,7 +518,6 @@
                           </w:rPr>
                           <w:t>Susceptible</w:t>
                         </w:r>
-                        <w:proofErr w:type="spellEnd"/>
                         <w:r>
                           <w:rPr>
                             <w:sz w:val="20"/>
@@ -572,7 +539,6 @@
                           </w:rPr>
                           <w:t xml:space="preserve"> </w:t>
                         </w:r>
-                        <w:proofErr w:type="spellStart"/>
                         <w:r>
                           <w:rPr>
                             <w:sz w:val="20"/>
@@ -580,7 +546,6 @@
                           </w:rPr>
                           <w:t>Infected</w:t>
                         </w:r>
-                        <w:proofErr w:type="spellEnd"/>
                         <w:r>
                           <w:rPr>
                             <w:sz w:val="20"/>
@@ -588,7 +553,6 @@
                           </w:rPr>
                           <w:t xml:space="preserve">, SR: Übergang von </w:t>
                         </w:r>
-                        <w:proofErr w:type="spellStart"/>
                         <w:r>
                           <w:rPr>
                             <w:sz w:val="20"/>
@@ -596,7 +560,6 @@
                           </w:rPr>
                           <w:t>Susceptible</w:t>
                         </w:r>
-                        <w:proofErr w:type="spellEnd"/>
                         <w:r>
                           <w:rPr>
                             <w:sz w:val="20"/>
@@ -618,7 +581,6 @@
                           </w:rPr>
                           <w:t xml:space="preserve"> </w:t>
                         </w:r>
-                        <w:proofErr w:type="spellStart"/>
                         <w:r>
                           <w:rPr>
                             <w:sz w:val="20"/>
@@ -626,22 +588,13 @@
                           </w:rPr>
                           <w:t>Removed</w:t>
                         </w:r>
-                        <w:proofErr w:type="spellEnd"/>
-                        <w:r>
-                          <w:rPr>
-                            <w:sz w:val="20"/>
-                            <w:szCs w:val="20"/>
-                          </w:rPr>
-                          <w:t xml:space="preserve">, IR: </w:t>
-                        </w:r>
-                        <w:r>
-                          <w:rPr>
-                            <w:sz w:val="20"/>
-                            <w:szCs w:val="20"/>
-                          </w:rPr>
-                          <w:t xml:space="preserve">Übergang von </w:t>
-                        </w:r>
-                        <w:proofErr w:type="spellStart"/>
+                        <w:r>
+                          <w:rPr>
+                            <w:sz w:val="20"/>
+                            <w:szCs w:val="20"/>
+                          </w:rPr>
+                          <w:t xml:space="preserve">, IR: Übergang von </w:t>
+                        </w:r>
                         <w:r>
                           <w:rPr>
                             <w:sz w:val="20"/>
@@ -649,7 +602,6 @@
                           </w:rPr>
                           <w:t>Infected</w:t>
                         </w:r>
-                        <w:proofErr w:type="spellEnd"/>
                         <w:r>
                           <w:rPr>
                             <w:sz w:val="20"/>
@@ -671,7 +623,6 @@
                           </w:rPr>
                           <w:t xml:space="preserve"> </w:t>
                         </w:r>
-                        <w:proofErr w:type="spellStart"/>
                         <w:r>
                           <w:rPr>
                             <w:sz w:val="20"/>
@@ -679,7 +630,6 @@
                           </w:rPr>
                           <w:t>Removed</w:t>
                         </w:r>
-                        <w:proofErr w:type="spellEnd"/>
                       </w:p>
                     </w:txbxContent>
                   </v:textbox>
@@ -729,19 +679,7 @@
             <w:rPr>
               <w:rFonts w:ascii="Cambria Math" w:hAnsi="Cambria Math"/>
             </w:rPr>
-            <m:t>=</m:t>
-          </m:r>
-          <m:r>
-            <w:rPr>
-              <w:rFonts w:ascii="Cambria Math" w:hAnsi="Cambria Math"/>
-            </w:rPr>
-            <m:t>νN</m:t>
-          </m:r>
-          <m:r>
-            <w:rPr>
-              <w:rFonts w:ascii="Cambria Math" w:hAnsi="Cambria Math"/>
-            </w:rPr>
-            <m:t>-</m:t>
+            <m:t>=νN-</m:t>
           </m:r>
           <m:d>
             <m:dPr>
@@ -781,13 +719,7 @@
                 <w:rPr>
                   <w:rFonts w:ascii="Cambria Math" w:hAnsi="Cambria Math"/>
                 </w:rPr>
-                <m:t>S</m:t>
-              </m:r>
-              <m:r>
-                <w:rPr>
-                  <w:rFonts w:ascii="Cambria Math" w:hAnsi="Cambria Math"/>
-                </w:rPr>
-                <m:t>∙I</m:t>
+                <m:t>S∙I</m:t>
               </m:r>
             </m:num>
             <m:den>
@@ -803,19 +735,7 @@
             <w:rPr>
               <w:rFonts w:ascii="Cambria Math" w:hAnsi="Cambria Math"/>
             </w:rPr>
-            <m:t>-αt</m:t>
-          </m:r>
-          <m:r>
-            <w:rPr>
-              <w:rFonts w:ascii="Cambria Math" w:hAnsi="Cambria Math"/>
-            </w:rPr>
-            <m:t>k</m:t>
-          </m:r>
-          <m:r>
-            <w:rPr>
-              <w:rFonts w:ascii="Cambria Math" w:hAnsi="Cambria Math"/>
-            </w:rPr>
-            <m:t>∙</m:t>
+            <m:t>-αtk∙</m:t>
           </m:r>
           <m:f>
             <m:fPr>
@@ -847,13 +767,7 @@
             <w:rPr>
               <w:rFonts w:ascii="Cambria Math" w:hAnsi="Cambria Math"/>
             </w:rPr>
-            <m:t>-</m:t>
-          </m:r>
-          <m:r>
-            <w:rPr>
-              <w:rFonts w:ascii="Cambria Math" w:hAnsi="Cambria Math"/>
-            </w:rPr>
-            <m:t>μS</m:t>
+            <m:t>-μS</m:t>
           </m:r>
         </m:oMath>
       </m:oMathPara>
@@ -923,7 +837,6 @@
         </w:rPr>
         <w:t xml:space="preserve">Änderung der </w:t>
       </w:r>
-      <w:proofErr w:type="spellStart"/>
       <w:r>
         <w:rPr>
           <w:sz w:val="20"/>
@@ -931,7 +844,6 @@
         </w:rPr>
         <w:t>Susceptible</w:t>
       </w:r>
-      <w:proofErr w:type="spellEnd"/>
       <w:r>
         <w:rPr>
           <w:sz w:val="20"/>
@@ -1033,7 +945,6 @@
         </w:rPr>
         <w:t xml:space="preserve">S: </w:t>
       </w:r>
-      <w:proofErr w:type="spellStart"/>
       <w:r>
         <w:rPr>
           <w:sz w:val="20"/>
@@ -1041,7 +952,6 @@
         </w:rPr>
         <w:t>Susceptible</w:t>
       </w:r>
-      <w:proofErr w:type="spellEnd"/>
       <w:r>
         <w:rPr>
           <w:sz w:val="20"/>
@@ -1056,7 +966,6 @@
         </w:rPr>
         <w:t xml:space="preserve">I: </w:t>
       </w:r>
-      <w:proofErr w:type="spellStart"/>
       <w:r>
         <w:rPr>
           <w:sz w:val="20"/>
@@ -1064,7 +973,6 @@
         </w:rPr>
         <w:t>Infected</w:t>
       </w:r>
-      <w:proofErr w:type="spellEnd"/>
       <w:r>
         <w:rPr>
           <w:sz w:val="20"/>
@@ -1138,7 +1046,13 @@
                 <w:rPr>
                   <w:rFonts w:ascii="Cambria Math" w:eastAsiaTheme="minorEastAsia" w:hAnsi="Cambria Math"/>
                 </w:rPr>
-                <m:t>dR</m:t>
+                <m:t>d</m:t>
+              </m:r>
+              <m:r>
+                <w:rPr>
+                  <w:rFonts w:ascii="Cambria Math" w:eastAsiaTheme="minorEastAsia" w:hAnsi="Cambria Math"/>
+                </w:rPr>
+                <m:t>I</m:t>
               </m:r>
             </m:num>
             <m:den>
@@ -1154,13 +1068,7 @@
             <w:rPr>
               <w:rFonts w:ascii="Cambria Math" w:eastAsiaTheme="minorEastAsia" w:hAnsi="Cambria Math"/>
             </w:rPr>
-            <m:t>=</m:t>
-          </m:r>
-          <m:r>
-            <w:rPr>
-              <w:rFonts w:ascii="Cambria Math" w:eastAsiaTheme="minorEastAsia" w:hAnsi="Cambria Math"/>
-            </w:rPr>
-            <m:t>(1-α)</m:t>
+            <m:t>=(1-α)</m:t>
           </m:r>
           <m:r>
             <w:rPr>
@@ -1182,19 +1090,7 @@
                 <w:rPr>
                   <w:rFonts w:ascii="Cambria Math" w:hAnsi="Cambria Math"/>
                 </w:rPr>
-                <m:t>S</m:t>
-              </m:r>
-              <m:r>
-                <w:rPr>
-                  <w:rFonts w:ascii="Cambria Math" w:hAnsi="Cambria Math"/>
-                </w:rPr>
-                <m:t>∙</m:t>
-              </m:r>
-              <m:r>
-                <w:rPr>
-                  <w:rFonts w:ascii="Cambria Math" w:hAnsi="Cambria Math"/>
-                </w:rPr>
-                <m:t>I</m:t>
+                <m:t>S∙I</m:t>
               </m:r>
             </m:num>
             <m:den>
@@ -1210,13 +1106,7 @@
             <w:rPr>
               <w:rFonts w:ascii="Cambria Math" w:hAnsi="Cambria Math"/>
             </w:rPr>
-            <m:t>-</m:t>
-          </m:r>
-          <m:r>
-            <w:rPr>
-              <w:rFonts w:ascii="Cambria Math" w:hAnsi="Cambria Math"/>
-            </w:rPr>
-            <m:t>γI-μI</m:t>
+            <m:t>-γI-μI</m:t>
           </m:r>
         </m:oMath>
       </m:oMathPara>
@@ -1286,9 +1176,108 @@
           <w:sz w:val="20"/>
           <w:szCs w:val="20"/>
         </w:rPr>
-        <w:t xml:space="preserve">Formel für den Übergang von </w:t>
-      </w:r>
-      <w:proofErr w:type="spellStart"/>
+        <w:t xml:space="preserve">Formel für den </w:t>
+      </w:r>
+      <w:r>
+        <w:rPr>
+          <w:sz w:val="20"/>
+          <w:szCs w:val="20"/>
+        </w:rPr>
+        <w:t xml:space="preserve">Änderung der </w:t>
+      </w:r>
+      <w:r>
+        <w:rPr>
+          <w:sz w:val="20"/>
+          <w:szCs w:val="20"/>
+        </w:rPr>
+        <w:t>Infected</w:t>
+      </w:r>
+      <w:r>
+        <w:rPr>
+          <w:sz w:val="20"/>
+          <w:szCs w:val="20"/>
+        </w:rPr>
+        <w:t xml:space="preserve"> </w:t>
+      </w:r>
+      <w:r>
+        <w:rPr>
+          <w:sz w:val="20"/>
+          <w:szCs w:val="20"/>
+        </w:rPr>
+        <w:t>in Abhängigkeit von der Zeit</w:t>
+      </w:r>
+      <w:r>
+        <w:rPr>
+          <w:sz w:val="20"/>
+          <w:szCs w:val="20"/>
+        </w:rPr>
+        <w:br/>
+        <w:t>Legende:</w:t>
+      </w:r>
+      <w:r>
+        <w:rPr>
+          <w:sz w:val="20"/>
+          <w:szCs w:val="20"/>
+        </w:rPr>
+        <w:t xml:space="preserve"> </w:t>
+      </w:r>
+      <w:r>
+        <w:rPr>
+          <w:rFonts w:cstheme="minorHAnsi"/>
+          <w:sz w:val="20"/>
+          <w:szCs w:val="20"/>
+        </w:rPr>
+        <w:t>α</w:t>
+      </w:r>
+      <w:r>
+        <w:rPr>
+          <w:sz w:val="20"/>
+          <w:szCs w:val="20"/>
+        </w:rPr>
+        <w:t xml:space="preserve">: </w:t>
+      </w:r>
+      <w:r>
+        <w:rPr>
+          <w:sz w:val="20"/>
+          <w:szCs w:val="20"/>
+        </w:rPr>
+        <w:t>Menschentötungs</w:t>
+      </w:r>
+      <w:r>
+        <w:rPr>
+          <w:sz w:val="20"/>
+          <w:szCs w:val="20"/>
+        </w:rPr>
+        <w:t>verhältnis</w:t>
+      </w:r>
+      <w:r>
+        <w:rPr>
+          <w:sz w:val="20"/>
+          <w:szCs w:val="20"/>
+        </w:rPr>
+        <w:t xml:space="preserve"> durch Zombies, </w:t>
+      </w:r>
+      <w:r>
+        <w:rPr>
+          <w:sz w:val="20"/>
+          <w:szCs w:val="20"/>
+        </w:rPr>
+        <w:t xml:space="preserve">q: Ansteckungswahrscheinlichkeit, k: Kontaktrate, </w:t>
+      </w:r>
+      <w:r>
+        <w:rPr>
+          <w:sz w:val="20"/>
+          <w:szCs w:val="20"/>
+        </w:rPr>
+        <w:br/>
+      </w:r>
+      <w:r>
+        <w:rPr>
+          <w:sz w:val="20"/>
+          <w:szCs w:val="20"/>
+        </w:rPr>
+        <w:t xml:space="preserve">S: </w:t>
+      </w:r>
       <w:r>
         <w:rPr>
           <w:sz w:val="20"/>
@@ -1296,124 +1285,6 @@
         </w:rPr>
         <w:t>Susceptible</w:t>
       </w:r>
-      <w:proofErr w:type="spellEnd"/>
-      <w:r>
-        <w:rPr>
-          <w:sz w:val="20"/>
-          <w:szCs w:val="20"/>
-        </w:rPr>
-        <w:t xml:space="preserve"> nach </w:t>
-      </w:r>
-      <w:proofErr w:type="spellStart"/>
-      <w:r>
-        <w:rPr>
-          <w:sz w:val="20"/>
-          <w:szCs w:val="20"/>
-        </w:rPr>
-        <w:t>Removed</w:t>
-      </w:r>
-      <w:proofErr w:type="spellEnd"/>
-      <w:r>
-        <w:rPr>
-          <w:sz w:val="20"/>
-          <w:szCs w:val="20"/>
-        </w:rPr>
-        <w:br/>
-      </w:r>
-      <w:r>
-        <w:rPr>
-          <w:sz w:val="20"/>
-          <w:szCs w:val="20"/>
-        </w:rPr>
-        <w:t>Legende:</w:t>
-      </w:r>
-      <w:r>
-        <w:rPr>
-          <w:sz w:val="20"/>
-          <w:szCs w:val="20"/>
-        </w:rPr>
-        <w:t xml:space="preserve"> </w:t>
-      </w:r>
-      <w:r>
-        <w:rPr>
-          <w:rFonts w:cstheme="minorHAnsi"/>
-          <w:sz w:val="20"/>
-          <w:szCs w:val="20"/>
-        </w:rPr>
-        <w:t>α</w:t>
-      </w:r>
-      <w:r>
-        <w:rPr>
-          <w:sz w:val="20"/>
-          <w:szCs w:val="20"/>
-        </w:rPr>
-        <w:t xml:space="preserve">: </w:t>
-      </w:r>
-      <w:r>
-        <w:rPr>
-          <w:sz w:val="20"/>
-          <w:szCs w:val="20"/>
-        </w:rPr>
-        <w:t>Menschentötungs</w:t>
-      </w:r>
-      <w:r>
-        <w:rPr>
-          <w:sz w:val="20"/>
-          <w:szCs w:val="20"/>
-        </w:rPr>
-        <w:t>verhältnis</w:t>
-      </w:r>
-      <w:r>
-        <w:rPr>
-          <w:sz w:val="20"/>
-          <w:szCs w:val="20"/>
-        </w:rPr>
-        <w:t xml:space="preserve"> durch Zombies,</w:t>
-      </w:r>
-      <w:r>
-        <w:rPr>
-          <w:sz w:val="20"/>
-          <w:szCs w:val="20"/>
-        </w:rPr>
-        <w:t xml:space="preserve"> </w:t>
-      </w:r>
-      <w:r>
-        <w:rPr>
-          <w:sz w:val="20"/>
-          <w:szCs w:val="20"/>
-        </w:rPr>
-        <w:t>q: Ansteckungswahrscheinlichkeit, k: Kontaktrate,</w:t>
-      </w:r>
-      <w:r>
-        <w:rPr>
-          <w:sz w:val="20"/>
-          <w:szCs w:val="20"/>
-        </w:rPr>
-        <w:t xml:space="preserve"> </w:t>
-      </w:r>
-      <w:r>
-        <w:rPr>
-          <w:sz w:val="20"/>
-          <w:szCs w:val="20"/>
-        </w:rPr>
-        <w:br/>
-      </w:r>
-      <w:r>
-        <w:rPr>
-          <w:sz w:val="20"/>
-          <w:szCs w:val="20"/>
-        </w:rPr>
-        <w:t xml:space="preserve">S: </w:t>
-      </w:r>
-      <w:proofErr w:type="spellStart"/>
-      <w:r>
-        <w:rPr>
-          <w:sz w:val="20"/>
-          <w:szCs w:val="20"/>
-        </w:rPr>
-        <w:t>Susceptible</w:t>
-      </w:r>
-      <w:proofErr w:type="spellEnd"/>
       <w:r>
         <w:rPr>
           <w:sz w:val="20"/>
@@ -1428,7 +1299,6 @@
         </w:rPr>
         <w:t xml:space="preserve">I: </w:t>
       </w:r>
-      <w:proofErr w:type="spellStart"/>
       <w:r>
         <w:rPr>
           <w:sz w:val="20"/>
@@ -1436,20 +1306,12 @@
         </w:rPr>
         <w:t>Infected</w:t>
       </w:r>
-      <w:proofErr w:type="spellEnd"/>
-      <w:r>
-        <w:rPr>
-          <w:sz w:val="20"/>
-          <w:szCs w:val="20"/>
-        </w:rPr>
-        <w:t>, N: Gesamtbevölkerung</w:t>
-      </w:r>
-      <w:r>
-        <w:rPr>
-          <w:sz w:val="20"/>
-          <w:szCs w:val="20"/>
-        </w:rPr>
-        <w:t xml:space="preserve">, </w:t>
+      <w:r>
+        <w:rPr>
+          <w:sz w:val="20"/>
+          <w:szCs w:val="20"/>
+        </w:rPr>
+        <w:t xml:space="preserve">, N: Gesamtbevölkerung, </w:t>
       </w:r>
       <w:r>
         <w:rPr>
@@ -1504,7 +1366,13 @@
                 <w:rPr>
                   <w:rFonts w:ascii="Cambria Math" w:eastAsiaTheme="minorEastAsia" w:hAnsi="Cambria Math"/>
                 </w:rPr>
-                <m:t>dI</m:t>
+                <m:t>d</m:t>
+              </m:r>
+              <m:r>
+                <w:rPr>
+                  <w:rFonts w:ascii="Cambria Math" w:eastAsiaTheme="minorEastAsia" w:hAnsi="Cambria Math"/>
+                </w:rPr>
+                <m:t>R</m:t>
               </m:r>
             </m:num>
             <m:den>
@@ -1558,37 +1426,7 @@
             <w:rPr>
               <w:rFonts w:ascii="Cambria Math" w:hAnsi="Cambria Math"/>
             </w:rPr>
-            <m:t>+</m:t>
-          </m:r>
-          <m:r>
-            <w:rPr>
-              <w:rFonts w:ascii="Cambria Math" w:hAnsi="Cambria Math"/>
-            </w:rPr>
-            <m:t>γI</m:t>
-          </m:r>
-          <m:r>
-            <w:rPr>
-              <w:rFonts w:ascii="Cambria Math" w:hAnsi="Cambria Math"/>
-            </w:rPr>
-            <m:t>+</m:t>
-          </m:r>
-          <m:r>
-            <w:rPr>
-              <w:rFonts w:ascii="Cambria Math" w:hAnsi="Cambria Math"/>
-            </w:rPr>
-            <m:t>μS</m:t>
-          </m:r>
-          <m:r>
-            <w:rPr>
-              <w:rFonts w:ascii="Cambria Math" w:hAnsi="Cambria Math"/>
-            </w:rPr>
-            <m:t>+</m:t>
-          </m:r>
-          <m:r>
-            <w:rPr>
-              <w:rFonts w:ascii="Cambria Math" w:hAnsi="Cambria Math"/>
-            </w:rPr>
-            <m:t>μI</m:t>
+            <m:t>+γI+μS+μI</m:t>
           </m:r>
         </m:oMath>
       </m:oMathPara>
@@ -1658,7 +1496,21 @@
           <w:sz w:val="20"/>
           <w:szCs w:val="20"/>
         </w:rPr>
-        <w:t>Formel für den Übergang von</w:t>
+        <w:t xml:space="preserve">Formel für den </w:t>
+      </w:r>
+      <w:r>
+        <w:rPr>
+          <w:sz w:val="20"/>
+          <w:szCs w:val="20"/>
+        </w:rPr>
+        <w:t>Änderung</w:t>
+      </w:r>
+      <w:r>
+        <w:rPr>
+          <w:sz w:val="20"/>
+          <w:szCs w:val="20"/>
+        </w:rPr>
+        <w:t xml:space="preserve"> von</w:t>
       </w:r>
       <w:r>
         <w:rPr>
@@ -1667,7 +1519,86 @@
         </w:rPr>
         <w:t xml:space="preserve"> </w:t>
       </w:r>
-      <w:proofErr w:type="spellStart"/>
+      <w:r>
+        <w:rPr>
+          <w:sz w:val="20"/>
+          <w:szCs w:val="20"/>
+        </w:rPr>
+        <w:t>Removed</w:t>
+      </w:r>
+      <w:r>
+        <w:rPr>
+          <w:sz w:val="20"/>
+          <w:szCs w:val="20"/>
+        </w:rPr>
+        <w:t xml:space="preserve"> </w:t>
+      </w:r>
+      <w:r>
+        <w:rPr>
+          <w:sz w:val="20"/>
+          <w:szCs w:val="20"/>
+        </w:rPr>
+        <w:t>in Abhängigkeit von der Zeit</w:t>
+      </w:r>
+      <w:r>
+        <w:rPr>
+          <w:sz w:val="20"/>
+          <w:szCs w:val="20"/>
+        </w:rPr>
+        <w:br/>
+        <w:t>Legende:</w:t>
+      </w:r>
+      <w:r>
+        <w:rPr>
+          <w:sz w:val="20"/>
+          <w:szCs w:val="20"/>
+        </w:rPr>
+        <w:t xml:space="preserve"> </w:t>
+      </w:r>
+      <w:r>
+        <w:rPr>
+          <w:rFonts w:cstheme="minorHAnsi"/>
+          <w:sz w:val="20"/>
+          <w:szCs w:val="20"/>
+        </w:rPr>
+        <w:t>α</w:t>
+      </w:r>
+      <w:r>
+        <w:rPr>
+          <w:sz w:val="20"/>
+          <w:szCs w:val="20"/>
+        </w:rPr>
+        <w:t>: Menschentötungsverhältnis durch Zombies, t: Tötungswahrscheinlichkeit, k: Kontaktrate,</w:t>
+      </w:r>
+      <w:r>
+        <w:rPr>
+          <w:sz w:val="20"/>
+          <w:szCs w:val="20"/>
+        </w:rPr>
+        <w:br/>
+        <w:t xml:space="preserve">S: </w:t>
+      </w:r>
+      <w:r>
+        <w:rPr>
+          <w:sz w:val="20"/>
+          <w:szCs w:val="20"/>
+        </w:rPr>
+        <w:t>Susceptible</w:t>
+      </w:r>
+      <w:r>
+        <w:rPr>
+          <w:sz w:val="20"/>
+          <w:szCs w:val="20"/>
+        </w:rPr>
+        <w:t xml:space="preserve">, </w:t>
+      </w:r>
+      <w:r>
+        <w:rPr>
+          <w:sz w:val="20"/>
+          <w:szCs w:val="20"/>
+        </w:rPr>
+        <w:t xml:space="preserve">I: </w:t>
+      </w:r>
       <w:r>
         <w:rPr>
           <w:sz w:val="20"/>
@@ -1675,9 +1606,16 @@
         </w:rPr>
         <w:t>Infected</w:t>
       </w:r>
-      <w:proofErr w:type="spellEnd"/>
-      <w:r>
-        <w:rPr>
+      <w:r>
+        <w:rPr>
+          <w:sz w:val="20"/>
+          <w:szCs w:val="20"/>
+        </w:rPr>
+        <w:t>, N: Gesamtbevölkerung,</w:t>
+      </w:r>
+      <w:r>
+        <w:rPr>
+          <w:rFonts w:cstheme="minorHAnsi"/>
           <w:sz w:val="20"/>
           <w:szCs w:val="20"/>
         </w:rPr>
@@ -1685,172 +1623,10 @@
       </w:r>
       <w:r>
         <w:rPr>
-          <w:sz w:val="20"/>
-          <w:szCs w:val="20"/>
-        </w:rPr>
-        <w:t>nach</w:t>
-      </w:r>
-      <w:r>
-        <w:rPr>
-          <w:sz w:val="20"/>
-          <w:szCs w:val="20"/>
-        </w:rPr>
-        <w:t xml:space="preserve"> </w:t>
-      </w:r>
-      <w:proofErr w:type="spellStart"/>
-      <w:r>
-        <w:rPr>
-          <w:sz w:val="20"/>
-          <w:szCs w:val="20"/>
-        </w:rPr>
-        <w:t>Removed</w:t>
-      </w:r>
-      <w:proofErr w:type="spellEnd"/>
-      <w:r>
-        <w:rPr>
-          <w:sz w:val="20"/>
-          <w:szCs w:val="20"/>
-        </w:rPr>
-        <w:br/>
-      </w:r>
-      <w:r>
-        <w:rPr>
-          <w:sz w:val="20"/>
-          <w:szCs w:val="20"/>
-        </w:rPr>
-        <w:t>Legende:</w:t>
-      </w:r>
-      <w:r>
-        <w:rPr>
-          <w:sz w:val="20"/>
-          <w:szCs w:val="20"/>
-        </w:rPr>
-        <w:t xml:space="preserve"> </w:t>
-      </w:r>
-      <w:r>
-        <w:rPr>
           <w:rFonts w:cstheme="minorHAnsi"/>
           <w:sz w:val="20"/>
           <w:szCs w:val="20"/>
         </w:rPr>
-        <w:t>α</w:t>
-      </w:r>
-      <w:r>
-        <w:rPr>
-          <w:sz w:val="20"/>
-          <w:szCs w:val="20"/>
-        </w:rPr>
-        <w:t>: Menschentötungsverhältnis durch Zombies</w:t>
-      </w:r>
-      <w:r>
-        <w:rPr>
-          <w:sz w:val="20"/>
-          <w:szCs w:val="20"/>
-        </w:rPr>
-        <w:t xml:space="preserve">, </w:t>
-      </w:r>
-      <w:r>
-        <w:rPr>
-          <w:sz w:val="20"/>
-          <w:szCs w:val="20"/>
-        </w:rPr>
-        <w:t>t: Tötungswahrscheinlichkeit</w:t>
-      </w:r>
-      <w:r>
-        <w:rPr>
-          <w:sz w:val="20"/>
-          <w:szCs w:val="20"/>
-        </w:rPr>
-        <w:t xml:space="preserve">, </w:t>
-      </w:r>
-      <w:r>
-        <w:rPr>
-          <w:sz w:val="20"/>
-          <w:szCs w:val="20"/>
-        </w:rPr>
-        <w:t>k: Kontaktrate</w:t>
-      </w:r>
-      <w:r>
-        <w:rPr>
-          <w:sz w:val="20"/>
-          <w:szCs w:val="20"/>
-        </w:rPr>
-        <w:t>,</w:t>
-      </w:r>
-      <w:r>
-        <w:rPr>
-          <w:sz w:val="20"/>
-          <w:szCs w:val="20"/>
-        </w:rPr>
-        <w:br/>
-      </w:r>
-      <w:r>
-        <w:rPr>
-          <w:sz w:val="20"/>
-          <w:szCs w:val="20"/>
-        </w:rPr>
-        <w:t xml:space="preserve">S: </w:t>
-      </w:r>
-      <w:proofErr w:type="spellStart"/>
-      <w:r>
-        <w:rPr>
-          <w:sz w:val="20"/>
-          <w:szCs w:val="20"/>
-        </w:rPr>
-        <w:t>Susceptible</w:t>
-      </w:r>
-      <w:proofErr w:type="spellEnd"/>
-      <w:r>
-        <w:rPr>
-          <w:sz w:val="20"/>
-          <w:szCs w:val="20"/>
-        </w:rPr>
-        <w:t xml:space="preserve">, </w:t>
-      </w:r>
-      <w:r>
-        <w:rPr>
-          <w:sz w:val="20"/>
-          <w:szCs w:val="20"/>
-        </w:rPr>
-        <w:t xml:space="preserve">I: </w:t>
-      </w:r>
-      <w:proofErr w:type="spellStart"/>
-      <w:r>
-        <w:rPr>
-          <w:sz w:val="20"/>
-          <w:szCs w:val="20"/>
-        </w:rPr>
-        <w:t>Infected</w:t>
-      </w:r>
-      <w:proofErr w:type="spellEnd"/>
-      <w:r>
-        <w:rPr>
-          <w:sz w:val="20"/>
-          <w:szCs w:val="20"/>
-        </w:rPr>
-        <w:t>, N: Gesamtbevölkerung</w:t>
-      </w:r>
-      <w:r>
-        <w:rPr>
-          <w:sz w:val="20"/>
-          <w:szCs w:val="20"/>
-        </w:rPr>
-        <w:t>,</w:t>
-      </w:r>
-      <w:r>
-        <w:rPr>
-          <w:rFonts w:cstheme="minorHAnsi"/>
-          <w:sz w:val="20"/>
-          <w:szCs w:val="20"/>
-        </w:rPr>
-        <w:t xml:space="preserve"> </w:t>
-      </w:r>
-      <w:r>
-        <w:rPr>
-          <w:rFonts w:cstheme="minorHAnsi"/>
-          <w:sz w:val="20"/>
-          <w:szCs w:val="20"/>
-        </w:rPr>
         <w:t>γ</w:t>
       </w:r>
       <w:r>
@@ -1858,14 +1634,7 @@
           <w:sz w:val="20"/>
           <w:szCs w:val="20"/>
         </w:rPr>
-        <w:t>: Zombietötungsrate durch Menschen</w:t>
-      </w:r>
-      <w:r>
-        <w:rPr>
-          <w:sz w:val="20"/>
-          <w:szCs w:val="20"/>
-        </w:rPr>
-        <w:t xml:space="preserve">, </w:t>
+        <w:t xml:space="preserve">: Zombietötungsrate durch Menschen, </w:t>
       </w:r>
       <w:r>
         <w:rPr>
@@ -2297,6 +2066,7 @@
   <w:style w:type="character" w:default="1" w:styleId="Absatz-Standardschriftart">
     <w:name w:val="Default Paragraph Font"/>
     <w:uiPriority w:val="1"/>
+    <w:semiHidden/>
     <w:unhideWhenUsed/>
   </w:style>
   <w:style w:type="table" w:default="1" w:styleId="NormaleTabelle">

</xml_diff>

<commit_message>
Anpassung Formeln und Code an Formeln
</commit_message>
<xml_diff>
--- a/Abbildungen, Formeln und Tabellen.docx
+++ b/Abbildungen, Formeln und Tabellen.docx
@@ -177,6 +177,7 @@
                                 </w:rPr>
                                 <w:t xml:space="preserve"> </w:t>
                               </w:r>
+                              <w:proofErr w:type="spellStart"/>
                               <w:r>
                                 <w:rPr>
                                   <w:sz w:val="20"/>
@@ -184,6 +185,7 @@
                                 </w:rPr>
                                 <w:t>Susceptible</w:t>
                               </w:r>
+                              <w:proofErr w:type="spellEnd"/>
                               <w:r>
                                 <w:rPr>
                                   <w:sz w:val="20"/>
@@ -191,6 +193,7 @@
                                 </w:rPr>
                                 <w:t xml:space="preserve">, I: </w:t>
                               </w:r>
+                              <w:proofErr w:type="spellStart"/>
                               <w:r>
                                 <w:rPr>
                                   <w:sz w:val="20"/>
@@ -198,6 +201,7 @@
                                 </w:rPr>
                                 <w:t>Infected</w:t>
                               </w:r>
+                              <w:proofErr w:type="spellEnd"/>
                               <w:r>
                                 <w:rPr>
                                   <w:sz w:val="20"/>
@@ -205,6 +209,7 @@
                                 </w:rPr>
                                 <w:t xml:space="preserve">, R: </w:t>
                               </w:r>
+                              <w:proofErr w:type="spellStart"/>
                               <w:r>
                                 <w:rPr>
                                   <w:sz w:val="20"/>
@@ -212,6 +217,7 @@
                                 </w:rPr>
                                 <w:t>Removed</w:t>
                               </w:r>
+                              <w:proofErr w:type="spellEnd"/>
                               <w:r>
                                 <w:rPr>
                                   <w:sz w:val="20"/>
@@ -219,6 +225,7 @@
                                 </w:rPr>
                                 <w:t xml:space="preserve">, SI: Übergang von </w:t>
                               </w:r>
+                              <w:proofErr w:type="spellStart"/>
                               <w:r>
                                 <w:rPr>
                                   <w:sz w:val="20"/>
@@ -226,6 +233,7 @@
                                 </w:rPr>
                                 <w:t>Susceptible</w:t>
                               </w:r>
+                              <w:proofErr w:type="spellEnd"/>
                               <w:r>
                                 <w:rPr>
                                   <w:sz w:val="20"/>
@@ -247,6 +255,7 @@
                                 </w:rPr>
                                 <w:t xml:space="preserve"> </w:t>
                               </w:r>
+                              <w:proofErr w:type="spellStart"/>
                               <w:r>
                                 <w:rPr>
                                   <w:sz w:val="20"/>
@@ -254,6 +263,7 @@
                                 </w:rPr>
                                 <w:t>Infected</w:t>
                               </w:r>
+                              <w:proofErr w:type="spellEnd"/>
                               <w:r>
                                 <w:rPr>
                                   <w:sz w:val="20"/>
@@ -261,6 +271,7 @@
                                 </w:rPr>
                                 <w:t xml:space="preserve">, SR: Übergang von </w:t>
                               </w:r>
+                              <w:proofErr w:type="spellStart"/>
                               <w:r>
                                 <w:rPr>
                                   <w:sz w:val="20"/>
@@ -268,6 +279,7 @@
                                 </w:rPr>
                                 <w:t>Susceptible</w:t>
                               </w:r>
+                              <w:proofErr w:type="spellEnd"/>
                               <w:r>
                                 <w:rPr>
                                   <w:sz w:val="20"/>
@@ -289,6 +301,7 @@
                                 </w:rPr>
                                 <w:t xml:space="preserve"> </w:t>
                               </w:r>
+                              <w:proofErr w:type="spellStart"/>
                               <w:r>
                                 <w:rPr>
                                   <w:sz w:val="20"/>
@@ -296,6 +309,7 @@
                                 </w:rPr>
                                 <w:t>Removed</w:t>
                               </w:r>
+                              <w:proofErr w:type="spellEnd"/>
                               <w:r>
                                 <w:rPr>
                                   <w:sz w:val="20"/>
@@ -303,6 +317,7 @@
                                 </w:rPr>
                                 <w:t xml:space="preserve">, IR: Übergang von </w:t>
                               </w:r>
+                              <w:proofErr w:type="spellStart"/>
                               <w:r>
                                 <w:rPr>
                                   <w:sz w:val="20"/>
@@ -310,6 +325,7 @@
                                 </w:rPr>
                                 <w:t>Infected</w:t>
                               </w:r>
+                              <w:proofErr w:type="spellEnd"/>
                               <w:r>
                                 <w:rPr>
                                   <w:sz w:val="20"/>
@@ -331,6 +347,7 @@
                                 </w:rPr>
                                 <w:t xml:space="preserve"> </w:t>
                               </w:r>
+                              <w:proofErr w:type="spellStart"/>
                               <w:r>
                                 <w:rPr>
                                   <w:sz w:val="20"/>
@@ -338,6 +355,7 @@
                                 </w:rPr>
                                 <w:t>Removed</w:t>
                               </w:r>
+                              <w:proofErr w:type="spellEnd"/>
                             </w:p>
                           </w:txbxContent>
                         </wps:txbx>
@@ -469,6 +487,7 @@
                           </w:rPr>
                           <w:t xml:space="preserve"> </w:t>
                         </w:r>
+                        <w:proofErr w:type="spellStart"/>
                         <w:r>
                           <w:rPr>
                             <w:sz w:val="20"/>
@@ -476,6 +495,7 @@
                           </w:rPr>
                           <w:t>Susceptible</w:t>
                         </w:r>
+                        <w:proofErr w:type="spellEnd"/>
                         <w:r>
                           <w:rPr>
                             <w:sz w:val="20"/>
@@ -483,6 +503,7 @@
                           </w:rPr>
                           <w:t xml:space="preserve">, I: </w:t>
                         </w:r>
+                        <w:proofErr w:type="spellStart"/>
                         <w:r>
                           <w:rPr>
                             <w:sz w:val="20"/>
@@ -490,6 +511,7 @@
                           </w:rPr>
                           <w:t>Infected</w:t>
                         </w:r>
+                        <w:proofErr w:type="spellEnd"/>
                         <w:r>
                           <w:rPr>
                             <w:sz w:val="20"/>
@@ -497,6 +519,7 @@
                           </w:rPr>
                           <w:t xml:space="preserve">, R: </w:t>
                         </w:r>
+                        <w:proofErr w:type="spellStart"/>
                         <w:r>
                           <w:rPr>
                             <w:sz w:val="20"/>
@@ -504,6 +527,7 @@
                           </w:rPr>
                           <w:t>Removed</w:t>
                         </w:r>
+                        <w:proofErr w:type="spellEnd"/>
                         <w:r>
                           <w:rPr>
                             <w:sz w:val="20"/>
@@ -511,6 +535,7 @@
                           </w:rPr>
                           <w:t xml:space="preserve">, SI: Übergang von </w:t>
                         </w:r>
+                        <w:proofErr w:type="spellStart"/>
                         <w:r>
                           <w:rPr>
                             <w:sz w:val="20"/>
@@ -518,6 +543,7 @@
                           </w:rPr>
                           <w:t>Susceptible</w:t>
                         </w:r>
+                        <w:proofErr w:type="spellEnd"/>
                         <w:r>
                           <w:rPr>
                             <w:sz w:val="20"/>
@@ -539,6 +565,7 @@
                           </w:rPr>
                           <w:t xml:space="preserve"> </w:t>
                         </w:r>
+                        <w:proofErr w:type="spellStart"/>
                         <w:r>
                           <w:rPr>
                             <w:sz w:val="20"/>
@@ -546,6 +573,7 @@
                           </w:rPr>
                           <w:t>Infected</w:t>
                         </w:r>
+                        <w:proofErr w:type="spellEnd"/>
                         <w:r>
                           <w:rPr>
                             <w:sz w:val="20"/>
@@ -553,6 +581,7 @@
                           </w:rPr>
                           <w:t xml:space="preserve">, SR: Übergang von </w:t>
                         </w:r>
+                        <w:proofErr w:type="spellStart"/>
                         <w:r>
                           <w:rPr>
                             <w:sz w:val="20"/>
@@ -560,6 +589,7 @@
                           </w:rPr>
                           <w:t>Susceptible</w:t>
                         </w:r>
+                        <w:proofErr w:type="spellEnd"/>
                         <w:r>
                           <w:rPr>
                             <w:sz w:val="20"/>
@@ -581,6 +611,7 @@
                           </w:rPr>
                           <w:t xml:space="preserve"> </w:t>
                         </w:r>
+                        <w:proofErr w:type="spellStart"/>
                         <w:r>
                           <w:rPr>
                             <w:sz w:val="20"/>
@@ -588,6 +619,7 @@
                           </w:rPr>
                           <w:t>Removed</w:t>
                         </w:r>
+                        <w:proofErr w:type="spellEnd"/>
                         <w:r>
                           <w:rPr>
                             <w:sz w:val="20"/>
@@ -595,6 +627,7 @@
                           </w:rPr>
                           <w:t xml:space="preserve">, IR: Übergang von </w:t>
                         </w:r>
+                        <w:proofErr w:type="spellStart"/>
                         <w:r>
                           <w:rPr>
                             <w:sz w:val="20"/>
@@ -602,6 +635,7 @@
                           </w:rPr>
                           <w:t>Infected</w:t>
                         </w:r>
+                        <w:proofErr w:type="spellEnd"/>
                         <w:r>
                           <w:rPr>
                             <w:sz w:val="20"/>
@@ -623,6 +657,7 @@
                           </w:rPr>
                           <w:t xml:space="preserve"> </w:t>
                         </w:r>
+                        <w:proofErr w:type="spellStart"/>
                         <w:r>
                           <w:rPr>
                             <w:sz w:val="20"/>
@@ -630,6 +665,7 @@
                           </w:rPr>
                           <w:t>Removed</w:t>
                         </w:r>
+                        <w:proofErr w:type="spellEnd"/>
                       </w:p>
                     </w:txbxContent>
                   </v:textbox>
@@ -681,61 +717,41 @@
             </w:rPr>
             <m:t>=νN-</m:t>
           </m:r>
-          <m:d>
-            <m:dPr>
-              <m:ctrlPr>
-                <w:rPr>
-                  <w:rFonts w:ascii="Cambria Math" w:hAnsi="Cambria Math"/>
-                  <w:i/>
-                </w:rPr>
-              </m:ctrlPr>
-            </m:dPr>
-            <m:e>
-              <m:r>
-                <w:rPr>
-                  <w:rFonts w:ascii="Cambria Math" w:hAnsi="Cambria Math"/>
-                </w:rPr>
-                <m:t>1-α</m:t>
-              </m:r>
-            </m:e>
-          </m:d>
           <m:r>
             <w:rPr>
               <w:rFonts w:ascii="Cambria Math" w:hAnsi="Cambria Math"/>
             </w:rPr>
-            <m:t>qk∙</m:t>
+            <m:t>(</m:t>
           </m:r>
-          <m:f>
-            <m:fPr>
-              <m:ctrlPr>
-                <w:rPr>
-                  <w:rFonts w:ascii="Cambria Math" w:hAnsi="Cambria Math"/>
-                  <w:i/>
-                </w:rPr>
-              </m:ctrlPr>
-            </m:fPr>
-            <m:num>
-              <m:r>
-                <w:rPr>
-                  <w:rFonts w:ascii="Cambria Math" w:hAnsi="Cambria Math"/>
-                </w:rPr>
-                <m:t>S∙I</m:t>
-              </m:r>
-            </m:num>
-            <m:den>
-              <m:r>
-                <w:rPr>
-                  <w:rFonts w:ascii="Cambria Math" w:hAnsi="Cambria Math"/>
-                </w:rPr>
-                <m:t>N</m:t>
-              </m:r>
-            </m:den>
-          </m:f>
           <m:r>
             <w:rPr>
               <w:rFonts w:ascii="Cambria Math" w:hAnsi="Cambria Math"/>
             </w:rPr>
-            <m:t>-αtk∙</m:t>
+            <m:t>q</m:t>
+          </m:r>
+          <m:r>
+            <w:rPr>
+              <w:rFonts w:ascii="Cambria Math" w:hAnsi="Cambria Math"/>
+            </w:rPr>
+            <m:t>+</m:t>
+          </m:r>
+          <m:r>
+            <w:rPr>
+              <w:rFonts w:ascii="Cambria Math" w:hAnsi="Cambria Math"/>
+            </w:rPr>
+            <m:t>r</m:t>
+          </m:r>
+          <m:r>
+            <w:rPr>
+              <w:rFonts w:ascii="Cambria Math" w:hAnsi="Cambria Math"/>
+            </w:rPr>
+            <m:t>)∙</m:t>
+          </m:r>
+          <m:r>
+            <w:rPr>
+              <w:rFonts w:ascii="Cambria Math" w:hAnsi="Cambria Math"/>
+            </w:rPr>
+            <m:t>k∙</m:t>
           </m:r>
           <m:f>
             <m:fPr>
@@ -837,6 +853,7 @@
         </w:rPr>
         <w:t xml:space="preserve">Änderung der </w:t>
       </w:r>
+      <w:proofErr w:type="spellStart"/>
       <w:r>
         <w:rPr>
           <w:sz w:val="20"/>
@@ -844,6 +861,7 @@
         </w:rPr>
         <w:t>Susceptible</w:t>
       </w:r>
+      <w:proofErr w:type="spellEnd"/>
       <w:r>
         <w:rPr>
           <w:sz w:val="20"/>
@@ -864,7 +882,51 @@
           <w:szCs w:val="20"/>
         </w:rPr>
         <w:br/>
-        <w:t xml:space="preserve">Legende: </w:t>
+        <w:t>Legende:</w:t>
+      </w:r>
+      <w:r>
+        <w:rPr>
+          <w:sz w:val="20"/>
+          <w:szCs w:val="20"/>
+        </w:rPr>
+        <w:t xml:space="preserve"> </w:t>
+      </w:r>
+      <w:r>
+        <w:rPr>
+          <w:sz w:val="20"/>
+          <w:szCs w:val="20"/>
+        </w:rPr>
+        <w:t xml:space="preserve">S: </w:t>
+      </w:r>
+      <w:proofErr w:type="spellStart"/>
+      <w:r>
+        <w:rPr>
+          <w:sz w:val="20"/>
+          <w:szCs w:val="20"/>
+        </w:rPr>
+        <w:t>Susceptible</w:t>
+      </w:r>
+      <w:proofErr w:type="spellEnd"/>
+      <w:r>
+        <w:rPr>
+          <w:sz w:val="20"/>
+          <w:szCs w:val="20"/>
+        </w:rPr>
+        <w:t xml:space="preserve">, </w:t>
+      </w:r>
+      <w:r>
+        <w:rPr>
+          <w:sz w:val="20"/>
+          <w:szCs w:val="20"/>
+        </w:rPr>
+        <w:t>t: Zeit,</w:t>
+      </w:r>
+      <w:r>
+        <w:rPr>
+          <w:sz w:val="20"/>
+          <w:szCs w:val="20"/>
+        </w:rPr>
+        <w:t xml:space="preserve"> </w:t>
       </w:r>
       <w:r>
         <w:rPr>
@@ -890,32 +952,10 @@
       </w:r>
       <w:r>
         <w:rPr>
-          <w:rFonts w:cstheme="minorHAnsi"/>
-          <w:sz w:val="20"/>
-          <w:szCs w:val="20"/>
-        </w:rPr>
-        <w:t>α</w:t>
-      </w:r>
-      <w:r>
-        <w:rPr>
-          <w:sz w:val="20"/>
-          <w:szCs w:val="20"/>
-        </w:rPr>
-        <w:t>: Menschentötungs</w:t>
-      </w:r>
-      <w:r>
-        <w:rPr>
-          <w:sz w:val="20"/>
-          <w:szCs w:val="20"/>
-        </w:rPr>
-        <w:t>verhältnis</w:t>
-      </w:r>
-      <w:r>
-        <w:rPr>
-          <w:sz w:val="20"/>
-          <w:szCs w:val="20"/>
-        </w:rPr>
-        <w:t xml:space="preserve"> durch Zombies,</w:t>
+          <w:sz w:val="20"/>
+          <w:szCs w:val="20"/>
+        </w:rPr>
+        <w:t xml:space="preserve">q: Ansteckungswahrscheinlichkeit, </w:t>
       </w:r>
       <w:r>
         <w:rPr>
@@ -929,7 +969,7 @@
           <w:sz w:val="20"/>
           <w:szCs w:val="20"/>
         </w:rPr>
-        <w:t>q: Ansteckungswahrscheinlichkeit, k: Kontaktrate,</w:t>
+        <w:t>k: Kontaktrate,</w:t>
       </w:r>
       <w:r>
         <w:rPr>
@@ -943,29 +983,9 @@
           <w:sz w:val="20"/>
           <w:szCs w:val="20"/>
         </w:rPr>
-        <w:t xml:space="preserve">S: </w:t>
-      </w:r>
-      <w:r>
-        <w:rPr>
-          <w:sz w:val="20"/>
-          <w:szCs w:val="20"/>
-        </w:rPr>
-        <w:t>Susceptible</w:t>
-      </w:r>
-      <w:r>
-        <w:rPr>
-          <w:sz w:val="20"/>
-          <w:szCs w:val="20"/>
-        </w:rPr>
-        <w:t xml:space="preserve">, </w:t>
-      </w:r>
-      <w:r>
-        <w:rPr>
-          <w:sz w:val="20"/>
-          <w:szCs w:val="20"/>
-        </w:rPr>
         <w:t xml:space="preserve">I: </w:t>
       </w:r>
+      <w:proofErr w:type="spellStart"/>
       <w:r>
         <w:rPr>
           <w:sz w:val="20"/>
@@ -973,6 +993,7 @@
         </w:rPr>
         <w:t>Infected</w:t>
       </w:r>
+      <w:proofErr w:type="spellEnd"/>
       <w:r>
         <w:rPr>
           <w:sz w:val="20"/>
@@ -985,14 +1006,28 @@
           <w:sz w:val="20"/>
           <w:szCs w:val="20"/>
         </w:rPr>
-        <w:t xml:space="preserve"> t: Tötungswahrscheinlichkeit,</w:t>
-      </w:r>
-      <w:r>
-        <w:rPr>
-          <w:sz w:val="20"/>
-          <w:szCs w:val="20"/>
-        </w:rPr>
-        <w:br/>
+        <w:t xml:space="preserve"> </w:t>
+      </w:r>
+      <w:r>
+        <w:rPr>
+          <w:sz w:val="20"/>
+          <w:szCs w:val="20"/>
+        </w:rPr>
+        <w:t>r</w:t>
+      </w:r>
+      <w:r>
+        <w:rPr>
+          <w:sz w:val="20"/>
+          <w:szCs w:val="20"/>
+        </w:rPr>
+        <w:t>: Tötungswahrscheinlichkeit,</w:t>
+      </w:r>
+      <w:r>
+        <w:rPr>
+          <w:sz w:val="20"/>
+          <w:szCs w:val="20"/>
+        </w:rPr>
+        <w:t xml:space="preserve"> </w:t>
       </w:r>
       <w:r>
         <w:rPr>
@@ -1046,13 +1081,7 @@
                 <w:rPr>
                   <w:rFonts w:ascii="Cambria Math" w:eastAsiaTheme="minorEastAsia" w:hAnsi="Cambria Math"/>
                 </w:rPr>
-                <m:t>d</m:t>
-              </m:r>
-              <m:r>
-                <w:rPr>
-                  <w:rFonts w:ascii="Cambria Math" w:eastAsiaTheme="minorEastAsia" w:hAnsi="Cambria Math"/>
-                </w:rPr>
-                <m:t>I</m:t>
+                <m:t>dI</m:t>
               </m:r>
             </m:num>
             <m:den>
@@ -1068,7 +1097,7 @@
             <w:rPr>
               <w:rFonts w:ascii="Cambria Math" w:eastAsiaTheme="minorEastAsia" w:hAnsi="Cambria Math"/>
             </w:rPr>
-            <m:t>=(1-α)</m:t>
+            <m:t>=</m:t>
           </m:r>
           <m:r>
             <w:rPr>
@@ -1185,6 +1214,7 @@
         </w:rPr>
         <w:t xml:space="preserve">Änderung der </w:t>
       </w:r>
+      <w:proofErr w:type="spellStart"/>
       <w:r>
         <w:rPr>
           <w:sz w:val="20"/>
@@ -1192,19 +1222,13 @@
         </w:rPr>
         <w:t>Infected</w:t>
       </w:r>
-      <w:r>
-        <w:rPr>
-          <w:sz w:val="20"/>
-          <w:szCs w:val="20"/>
-        </w:rPr>
-        <w:t xml:space="preserve"> </w:t>
-      </w:r>
-      <w:r>
-        <w:rPr>
-          <w:sz w:val="20"/>
-          <w:szCs w:val="20"/>
-        </w:rPr>
-        <w:t>in Abhängigkeit von der Zeit</w:t>
+      <w:proofErr w:type="spellEnd"/>
+      <w:r>
+        <w:rPr>
+          <w:sz w:val="20"/>
+          <w:szCs w:val="20"/>
+        </w:rPr>
+        <w:t xml:space="preserve"> in Abhängigkeit von der Zeit</w:t>
       </w:r>
       <w:r>
         <w:rPr>
@@ -1223,46 +1247,56 @@
       </w:r>
       <w:r>
         <w:rPr>
-          <w:rFonts w:cstheme="minorHAnsi"/>
-          <w:sz w:val="20"/>
-          <w:szCs w:val="20"/>
-        </w:rPr>
-        <w:t>α</w:t>
-      </w:r>
-      <w:r>
-        <w:rPr>
-          <w:sz w:val="20"/>
-          <w:szCs w:val="20"/>
-        </w:rPr>
-        <w:t xml:space="preserve">: </w:t>
-      </w:r>
-      <w:r>
-        <w:rPr>
-          <w:sz w:val="20"/>
-          <w:szCs w:val="20"/>
-        </w:rPr>
-        <w:t>Menschentötungs</w:t>
-      </w:r>
-      <w:r>
-        <w:rPr>
-          <w:sz w:val="20"/>
-          <w:szCs w:val="20"/>
-        </w:rPr>
-        <w:t>verhältnis</w:t>
-      </w:r>
-      <w:r>
-        <w:rPr>
-          <w:sz w:val="20"/>
-          <w:szCs w:val="20"/>
-        </w:rPr>
-        <w:t xml:space="preserve"> durch Zombies, </w:t>
-      </w:r>
-      <w:r>
-        <w:rPr>
-          <w:sz w:val="20"/>
-          <w:szCs w:val="20"/>
-        </w:rPr>
-        <w:t xml:space="preserve">q: Ansteckungswahrscheinlichkeit, k: Kontaktrate, </w:t>
+          <w:sz w:val="20"/>
+          <w:szCs w:val="20"/>
+        </w:rPr>
+        <w:t xml:space="preserve">I: </w:t>
+      </w:r>
+      <w:proofErr w:type="spellStart"/>
+      <w:r>
+        <w:rPr>
+          <w:sz w:val="20"/>
+          <w:szCs w:val="20"/>
+        </w:rPr>
+        <w:t>Infected</w:t>
+      </w:r>
+      <w:proofErr w:type="spellEnd"/>
+      <w:r>
+        <w:rPr>
+          <w:sz w:val="20"/>
+          <w:szCs w:val="20"/>
+        </w:rPr>
+        <w:t xml:space="preserve">, </w:t>
+      </w:r>
+      <w:r>
+        <w:rPr>
+          <w:sz w:val="20"/>
+          <w:szCs w:val="20"/>
+        </w:rPr>
+        <w:t xml:space="preserve">t: Zeit, </w:t>
+      </w:r>
+      <w:r>
+        <w:rPr>
+          <w:sz w:val="20"/>
+          <w:szCs w:val="20"/>
+        </w:rPr>
+        <w:t xml:space="preserve">q: Ansteckungswahrscheinlichkeit, k: Kontaktrate, S: </w:t>
+      </w:r>
+      <w:proofErr w:type="spellStart"/>
+      <w:r>
+        <w:rPr>
+          <w:sz w:val="20"/>
+          <w:szCs w:val="20"/>
+        </w:rPr>
+        <w:t>Susceptible</w:t>
+      </w:r>
+      <w:proofErr w:type="spellEnd"/>
+      <w:r>
+        <w:rPr>
+          <w:sz w:val="20"/>
+          <w:szCs w:val="20"/>
+        </w:rPr>
+        <w:t xml:space="preserve">, </w:t>
       </w:r>
       <w:r>
         <w:rPr>
@@ -1276,42 +1310,7 @@
           <w:sz w:val="20"/>
           <w:szCs w:val="20"/>
         </w:rPr>
-        <w:t xml:space="preserve">S: </w:t>
-      </w:r>
-      <w:r>
-        <w:rPr>
-          <w:sz w:val="20"/>
-          <w:szCs w:val="20"/>
-        </w:rPr>
-        <w:t>Susceptible</w:t>
-      </w:r>
-      <w:r>
-        <w:rPr>
-          <w:sz w:val="20"/>
-          <w:szCs w:val="20"/>
-        </w:rPr>
-        <w:t xml:space="preserve">, </w:t>
-      </w:r>
-      <w:r>
-        <w:rPr>
-          <w:sz w:val="20"/>
-          <w:szCs w:val="20"/>
-        </w:rPr>
-        <w:t xml:space="preserve">I: </w:t>
-      </w:r>
-      <w:r>
-        <w:rPr>
-          <w:sz w:val="20"/>
-          <w:szCs w:val="20"/>
-        </w:rPr>
-        <w:t>Infected</w:t>
-      </w:r>
-      <w:r>
-        <w:rPr>
-          <w:sz w:val="20"/>
-          <w:szCs w:val="20"/>
-        </w:rPr>
-        <w:t xml:space="preserve">, N: Gesamtbevölkerung, </w:t>
+        <w:t xml:space="preserve">N: Gesamtbevölkerung, </w:t>
       </w:r>
       <w:r>
         <w:rPr>
@@ -1366,13 +1365,7 @@
                 <w:rPr>
                   <w:rFonts w:ascii="Cambria Math" w:eastAsiaTheme="minorEastAsia" w:hAnsi="Cambria Math"/>
                 </w:rPr>
-                <m:t>d</m:t>
-              </m:r>
-              <m:r>
-                <w:rPr>
-                  <w:rFonts w:ascii="Cambria Math" w:eastAsiaTheme="minorEastAsia" w:hAnsi="Cambria Math"/>
-                </w:rPr>
-                <m:t>R</m:t>
+                <m:t>dR</m:t>
               </m:r>
             </m:num>
             <m:den>
@@ -1394,7 +1387,13 @@
             <w:rPr>
               <w:rFonts w:ascii="Cambria Math" w:hAnsi="Cambria Math"/>
             </w:rPr>
-            <m:t>αtk∙</m:t>
+            <m:t>r</m:t>
+          </m:r>
+          <m:r>
+            <w:rPr>
+              <w:rFonts w:ascii="Cambria Math" w:hAnsi="Cambria Math"/>
+            </w:rPr>
+            <m:t>k∙</m:t>
           </m:r>
           <m:f>
             <m:fPr>
@@ -1435,8 +1434,6 @@
       <w:pPr>
         <w:pStyle w:val="Beschriftung"/>
         <w:rPr>
-          <w:rFonts w:eastAsiaTheme="minorEastAsia"/>
-          <w:i w:val="0"/>
           <w:sz w:val="20"/>
           <w:szCs w:val="20"/>
         </w:rPr>
@@ -1519,6 +1516,7 @@
         </w:rPr>
         <w:t xml:space="preserve"> </w:t>
       </w:r>
+      <w:proofErr w:type="spellStart"/>
       <w:r>
         <w:rPr>
           <w:sz w:val="20"/>
@@ -1526,6 +1524,7 @@
         </w:rPr>
         <w:t>Removed</w:t>
       </w:r>
+      <w:proofErr w:type="spellEnd"/>
       <w:r>
         <w:rPr>
           <w:sz w:val="20"/>
@@ -1557,27 +1556,49 @@
       </w:r>
       <w:r>
         <w:rPr>
-          <w:rFonts w:cstheme="minorHAnsi"/>
-          <w:sz w:val="20"/>
-          <w:szCs w:val="20"/>
-        </w:rPr>
-        <w:t>α</w:t>
-      </w:r>
-      <w:r>
-        <w:rPr>
-          <w:sz w:val="20"/>
-          <w:szCs w:val="20"/>
-        </w:rPr>
-        <w:t>: Menschentötungsverhältnis durch Zombies, t: Tötungswahrscheinlichkeit, k: Kontaktrate,</w:t>
-      </w:r>
-      <w:r>
-        <w:rPr>
-          <w:sz w:val="20"/>
-          <w:szCs w:val="20"/>
-        </w:rPr>
-        <w:br/>
+          <w:sz w:val="20"/>
+          <w:szCs w:val="20"/>
+        </w:rPr>
+        <w:t xml:space="preserve">R: </w:t>
+      </w:r>
+      <w:proofErr w:type="spellStart"/>
+      <w:r>
+        <w:rPr>
+          <w:sz w:val="20"/>
+          <w:szCs w:val="20"/>
+        </w:rPr>
+        <w:t>Removed</w:t>
+      </w:r>
+      <w:proofErr w:type="spellEnd"/>
+      <w:r>
+        <w:rPr>
+          <w:sz w:val="20"/>
+          <w:szCs w:val="20"/>
+        </w:rPr>
+        <w:t>, t: Zeit, r</w:t>
+      </w:r>
+      <w:r>
+        <w:rPr>
+          <w:sz w:val="20"/>
+          <w:szCs w:val="20"/>
+        </w:rPr>
+        <w:t>: Tötungswahrscheinlichkeit, k: Kontaktrate,</w:t>
+      </w:r>
+      <w:r>
+        <w:rPr>
+          <w:sz w:val="20"/>
+          <w:szCs w:val="20"/>
+        </w:rPr>
+        <w:t xml:space="preserve"> </w:t>
+      </w:r>
+      <w:r>
+        <w:rPr>
+          <w:sz w:val="20"/>
+          <w:szCs w:val="20"/>
+        </w:rPr>
         <w:t xml:space="preserve">S: </w:t>
       </w:r>
+      <w:proofErr w:type="spellStart"/>
       <w:r>
         <w:rPr>
           <w:sz w:val="20"/>
@@ -1585,6 +1606,7 @@
         </w:rPr>
         <w:t>Susceptible</w:t>
       </w:r>
+      <w:proofErr w:type="spellEnd"/>
       <w:r>
         <w:rPr>
           <w:sz w:val="20"/>
@@ -1599,6 +1621,7 @@
         </w:rPr>
         <w:t xml:space="preserve">I: </w:t>
       </w:r>
+      <w:proofErr w:type="spellStart"/>
       <w:r>
         <w:rPr>
           <w:sz w:val="20"/>
@@ -1606,6 +1629,7 @@
         </w:rPr>
         <w:t>Infected</w:t>
       </w:r>
+      <w:proofErr w:type="spellEnd"/>
       <w:r>
         <w:rPr>
           <w:sz w:val="20"/>

</xml_diff>

<commit_message>
Zombies können nur durch Gewalteinwirkung sterben
Keine Änderung der Ergebnisse dadurch
</commit_message>
<xml_diff>
--- a/Abbildungen, Formeln und Tabellen.docx
+++ b/Abbildungen, Formeln und Tabellen.docx
@@ -177,7 +177,6 @@
                                 </w:rPr>
                                 <w:t xml:space="preserve"> </w:t>
                               </w:r>
-                              <w:proofErr w:type="spellStart"/>
                               <w:r>
                                 <w:rPr>
                                   <w:sz w:val="20"/>
@@ -185,7 +184,6 @@
                                 </w:rPr>
                                 <w:t>Susceptible</w:t>
                               </w:r>
-                              <w:proofErr w:type="spellEnd"/>
                               <w:r>
                                 <w:rPr>
                                   <w:sz w:val="20"/>
@@ -193,7 +191,6 @@
                                 </w:rPr>
                                 <w:t xml:space="preserve">, I: </w:t>
                               </w:r>
-                              <w:proofErr w:type="spellStart"/>
                               <w:r>
                                 <w:rPr>
                                   <w:sz w:val="20"/>
@@ -201,7 +198,6 @@
                                 </w:rPr>
                                 <w:t>Infected</w:t>
                               </w:r>
-                              <w:proofErr w:type="spellEnd"/>
                               <w:r>
                                 <w:rPr>
                                   <w:sz w:val="20"/>
@@ -209,7 +205,6 @@
                                 </w:rPr>
                                 <w:t xml:space="preserve">, R: </w:t>
                               </w:r>
-                              <w:proofErr w:type="spellStart"/>
                               <w:r>
                                 <w:rPr>
                                   <w:sz w:val="20"/>
@@ -217,7 +212,6 @@
                                 </w:rPr>
                                 <w:t>Removed</w:t>
                               </w:r>
-                              <w:proofErr w:type="spellEnd"/>
                               <w:r>
                                 <w:rPr>
                                   <w:sz w:val="20"/>
@@ -225,7 +219,6 @@
                                 </w:rPr>
                                 <w:t xml:space="preserve">, SI: Übergang von </w:t>
                               </w:r>
-                              <w:proofErr w:type="spellStart"/>
                               <w:r>
                                 <w:rPr>
                                   <w:sz w:val="20"/>
@@ -233,7 +226,6 @@
                                 </w:rPr>
                                 <w:t>Susceptible</w:t>
                               </w:r>
-                              <w:proofErr w:type="spellEnd"/>
                               <w:r>
                                 <w:rPr>
                                   <w:sz w:val="20"/>
@@ -255,7 +247,6 @@
                                 </w:rPr>
                                 <w:t xml:space="preserve"> </w:t>
                               </w:r>
-                              <w:proofErr w:type="spellStart"/>
                               <w:r>
                                 <w:rPr>
                                   <w:sz w:val="20"/>
@@ -263,7 +254,6 @@
                                 </w:rPr>
                                 <w:t>Infected</w:t>
                               </w:r>
-                              <w:proofErr w:type="spellEnd"/>
                               <w:r>
                                 <w:rPr>
                                   <w:sz w:val="20"/>
@@ -271,7 +261,6 @@
                                 </w:rPr>
                                 <w:t xml:space="preserve">, SR: Übergang von </w:t>
                               </w:r>
-                              <w:proofErr w:type="spellStart"/>
                               <w:r>
                                 <w:rPr>
                                   <w:sz w:val="20"/>
@@ -279,7 +268,6 @@
                                 </w:rPr>
                                 <w:t>Susceptible</w:t>
                               </w:r>
-                              <w:proofErr w:type="spellEnd"/>
                               <w:r>
                                 <w:rPr>
                                   <w:sz w:val="20"/>
@@ -301,7 +289,6 @@
                                 </w:rPr>
                                 <w:t xml:space="preserve"> </w:t>
                               </w:r>
-                              <w:proofErr w:type="spellStart"/>
                               <w:r>
                                 <w:rPr>
                                   <w:sz w:val="20"/>
@@ -309,7 +296,6 @@
                                 </w:rPr>
                                 <w:t>Removed</w:t>
                               </w:r>
-                              <w:proofErr w:type="spellEnd"/>
                               <w:r>
                                 <w:rPr>
                                   <w:sz w:val="20"/>
@@ -317,7 +303,6 @@
                                 </w:rPr>
                                 <w:t xml:space="preserve">, IR: Übergang von </w:t>
                               </w:r>
-                              <w:proofErr w:type="spellStart"/>
                               <w:r>
                                 <w:rPr>
                                   <w:sz w:val="20"/>
@@ -325,7 +310,6 @@
                                 </w:rPr>
                                 <w:t>Infected</w:t>
                               </w:r>
-                              <w:proofErr w:type="spellEnd"/>
                               <w:r>
                                 <w:rPr>
                                   <w:sz w:val="20"/>
@@ -347,7 +331,6 @@
                                 </w:rPr>
                                 <w:t xml:space="preserve"> </w:t>
                               </w:r>
-                              <w:proofErr w:type="spellStart"/>
                               <w:r>
                                 <w:rPr>
                                   <w:sz w:val="20"/>
@@ -355,7 +338,6 @@
                                 </w:rPr>
                                 <w:t>Removed</w:t>
                               </w:r>
-                              <w:proofErr w:type="spellEnd"/>
                             </w:p>
                           </w:txbxContent>
                         </wps:txbx>
@@ -487,7 +469,6 @@
                           </w:rPr>
                           <w:t xml:space="preserve"> </w:t>
                         </w:r>
-                        <w:proofErr w:type="spellStart"/>
                         <w:r>
                           <w:rPr>
                             <w:sz w:val="20"/>
@@ -495,7 +476,6 @@
                           </w:rPr>
                           <w:t>Susceptible</w:t>
                         </w:r>
-                        <w:proofErr w:type="spellEnd"/>
                         <w:r>
                           <w:rPr>
                             <w:sz w:val="20"/>
@@ -503,7 +483,6 @@
                           </w:rPr>
                           <w:t xml:space="preserve">, I: </w:t>
                         </w:r>
-                        <w:proofErr w:type="spellStart"/>
                         <w:r>
                           <w:rPr>
                             <w:sz w:val="20"/>
@@ -511,7 +490,6 @@
                           </w:rPr>
                           <w:t>Infected</w:t>
                         </w:r>
-                        <w:proofErr w:type="spellEnd"/>
                         <w:r>
                           <w:rPr>
                             <w:sz w:val="20"/>
@@ -519,7 +497,6 @@
                           </w:rPr>
                           <w:t xml:space="preserve">, R: </w:t>
                         </w:r>
-                        <w:proofErr w:type="spellStart"/>
                         <w:r>
                           <w:rPr>
                             <w:sz w:val="20"/>
@@ -527,7 +504,6 @@
                           </w:rPr>
                           <w:t>Removed</w:t>
                         </w:r>
-                        <w:proofErr w:type="spellEnd"/>
                         <w:r>
                           <w:rPr>
                             <w:sz w:val="20"/>
@@ -535,7 +511,6 @@
                           </w:rPr>
                           <w:t xml:space="preserve">, SI: Übergang von </w:t>
                         </w:r>
-                        <w:proofErr w:type="spellStart"/>
                         <w:r>
                           <w:rPr>
                             <w:sz w:val="20"/>
@@ -543,7 +518,6 @@
                           </w:rPr>
                           <w:t>Susceptible</w:t>
                         </w:r>
-                        <w:proofErr w:type="spellEnd"/>
                         <w:r>
                           <w:rPr>
                             <w:sz w:val="20"/>
@@ -565,7 +539,6 @@
                           </w:rPr>
                           <w:t xml:space="preserve"> </w:t>
                         </w:r>
-                        <w:proofErr w:type="spellStart"/>
                         <w:r>
                           <w:rPr>
                             <w:sz w:val="20"/>
@@ -573,7 +546,6 @@
                           </w:rPr>
                           <w:t>Infected</w:t>
                         </w:r>
-                        <w:proofErr w:type="spellEnd"/>
                         <w:r>
                           <w:rPr>
                             <w:sz w:val="20"/>
@@ -581,7 +553,6 @@
                           </w:rPr>
                           <w:t xml:space="preserve">, SR: Übergang von </w:t>
                         </w:r>
-                        <w:proofErr w:type="spellStart"/>
                         <w:r>
                           <w:rPr>
                             <w:sz w:val="20"/>
@@ -589,7 +560,6 @@
                           </w:rPr>
                           <w:t>Susceptible</w:t>
                         </w:r>
-                        <w:proofErr w:type="spellEnd"/>
                         <w:r>
                           <w:rPr>
                             <w:sz w:val="20"/>
@@ -611,7 +581,6 @@
                           </w:rPr>
                           <w:t xml:space="preserve"> </w:t>
                         </w:r>
-                        <w:proofErr w:type="spellStart"/>
                         <w:r>
                           <w:rPr>
                             <w:sz w:val="20"/>
@@ -619,7 +588,6 @@
                           </w:rPr>
                           <w:t>Removed</w:t>
                         </w:r>
-                        <w:proofErr w:type="spellEnd"/>
                         <w:r>
                           <w:rPr>
                             <w:sz w:val="20"/>
@@ -627,7 +595,6 @@
                           </w:rPr>
                           <w:t xml:space="preserve">, IR: Übergang von </w:t>
                         </w:r>
-                        <w:proofErr w:type="spellStart"/>
                         <w:r>
                           <w:rPr>
                             <w:sz w:val="20"/>
@@ -635,7 +602,6 @@
                           </w:rPr>
                           <w:t>Infected</w:t>
                         </w:r>
-                        <w:proofErr w:type="spellEnd"/>
                         <w:r>
                           <w:rPr>
                             <w:sz w:val="20"/>
@@ -657,7 +623,6 @@
                           </w:rPr>
                           <w:t xml:space="preserve"> </w:t>
                         </w:r>
-                        <w:proofErr w:type="spellStart"/>
                         <w:r>
                           <w:rPr>
                             <w:sz w:val="20"/>
@@ -665,7 +630,6 @@
                           </w:rPr>
                           <w:t>Removed</w:t>
                         </w:r>
-                        <w:proofErr w:type="spellEnd"/>
                       </w:p>
                     </w:txbxContent>
                   </v:textbox>
@@ -715,43 +679,7 @@
             <w:rPr>
               <w:rFonts w:ascii="Cambria Math" w:hAnsi="Cambria Math"/>
             </w:rPr>
-            <m:t>=νN-</m:t>
-          </m:r>
-          <m:r>
-            <w:rPr>
-              <w:rFonts w:ascii="Cambria Math" w:hAnsi="Cambria Math"/>
-            </w:rPr>
-            <m:t>(</m:t>
-          </m:r>
-          <m:r>
-            <w:rPr>
-              <w:rFonts w:ascii="Cambria Math" w:hAnsi="Cambria Math"/>
-            </w:rPr>
-            <m:t>q</m:t>
-          </m:r>
-          <m:r>
-            <w:rPr>
-              <w:rFonts w:ascii="Cambria Math" w:hAnsi="Cambria Math"/>
-            </w:rPr>
-            <m:t>+</m:t>
-          </m:r>
-          <m:r>
-            <w:rPr>
-              <w:rFonts w:ascii="Cambria Math" w:hAnsi="Cambria Math"/>
-            </w:rPr>
-            <m:t>r</m:t>
-          </m:r>
-          <m:r>
-            <w:rPr>
-              <w:rFonts w:ascii="Cambria Math" w:hAnsi="Cambria Math"/>
-            </w:rPr>
-            <m:t>)∙</m:t>
-          </m:r>
-          <m:r>
-            <w:rPr>
-              <w:rFonts w:ascii="Cambria Math" w:hAnsi="Cambria Math"/>
-            </w:rPr>
-            <m:t>k∙</m:t>
+            <m:t>=νN-(q+r)∙k∙</m:t>
           </m:r>
           <m:f>
             <m:fPr>
@@ -853,7 +781,6 @@
         </w:rPr>
         <w:t xml:space="preserve">Änderung der </w:t>
       </w:r>
-      <w:proofErr w:type="spellStart"/>
       <w:r>
         <w:rPr>
           <w:sz w:val="20"/>
@@ -861,7 +788,6 @@
         </w:rPr>
         <w:t>Susceptible</w:t>
       </w:r>
-      <w:proofErr w:type="spellEnd"/>
       <w:r>
         <w:rPr>
           <w:sz w:val="20"/>
@@ -898,7 +824,6 @@
         </w:rPr>
         <w:t xml:space="preserve">S: </w:t>
       </w:r>
-      <w:proofErr w:type="spellStart"/>
       <w:r>
         <w:rPr>
           <w:sz w:val="20"/>
@@ -906,20 +831,12 @@
         </w:rPr>
         <w:t>Susceptible</w:t>
       </w:r>
-      <w:proofErr w:type="spellEnd"/>
-      <w:r>
-        <w:rPr>
-          <w:sz w:val="20"/>
-          <w:szCs w:val="20"/>
-        </w:rPr>
-        <w:t xml:space="preserve">, </w:t>
-      </w:r>
-      <w:r>
-        <w:rPr>
-          <w:sz w:val="20"/>
-          <w:szCs w:val="20"/>
-        </w:rPr>
-        <w:t>t: Zeit,</w:t>
+      <w:r>
+        <w:rPr>
+          <w:sz w:val="20"/>
+          <w:szCs w:val="20"/>
+        </w:rPr>
+        <w:t>, t: Zeit,</w:t>
       </w:r>
       <w:r>
         <w:rPr>
@@ -985,7 +902,6 @@
         </w:rPr>
         <w:t xml:space="preserve">I: </w:t>
       </w:r>
-      <w:proofErr w:type="spellStart"/>
       <w:r>
         <w:rPr>
           <w:sz w:val="20"/>
@@ -993,7 +909,6 @@
         </w:rPr>
         <w:t>Infected</w:t>
       </w:r>
-      <w:proofErr w:type="spellEnd"/>
       <w:r>
         <w:rPr>
           <w:sz w:val="20"/>
@@ -1135,7 +1050,7 @@
             <w:rPr>
               <w:rFonts w:ascii="Cambria Math" w:hAnsi="Cambria Math"/>
             </w:rPr>
-            <m:t>-γI-μI</m:t>
+            <m:t>-γI</m:t>
           </m:r>
         </m:oMath>
       </m:oMathPara>
@@ -1214,7 +1129,6 @@
         </w:rPr>
         <w:t xml:space="preserve">Änderung der </w:t>
       </w:r>
-      <w:proofErr w:type="spellStart"/>
       <w:r>
         <w:rPr>
           <w:sz w:val="20"/>
@@ -1222,7 +1136,6 @@
         </w:rPr>
         <w:t>Infected</w:t>
       </w:r>
-      <w:proofErr w:type="spellEnd"/>
       <w:r>
         <w:rPr>
           <w:sz w:val="20"/>
@@ -1252,7 +1165,6 @@
         </w:rPr>
         <w:t xml:space="preserve">I: </w:t>
       </w:r>
-      <w:proofErr w:type="spellStart"/>
       <w:r>
         <w:rPr>
           <w:sz w:val="20"/>
@@ -1260,7 +1172,27 @@
         </w:rPr>
         <w:t>Infected</w:t>
       </w:r>
-      <w:proofErr w:type="spellEnd"/>
+      <w:r>
+        <w:rPr>
+          <w:sz w:val="20"/>
+          <w:szCs w:val="20"/>
+        </w:rPr>
+        <w:t xml:space="preserve">, t: Zeit, </w:t>
+      </w:r>
+      <w:r>
+        <w:rPr>
+          <w:sz w:val="20"/>
+          <w:szCs w:val="20"/>
+        </w:rPr>
+        <w:t xml:space="preserve">q: Ansteckungswahrscheinlichkeit, k: Kontaktrate, S: </w:t>
+      </w:r>
+      <w:r>
+        <w:rPr>
+          <w:sz w:val="20"/>
+          <w:szCs w:val="20"/>
+        </w:rPr>
+        <w:t>Susceptible</w:t>
+      </w:r>
       <w:r>
         <w:rPr>
           <w:sz w:val="20"/>
@@ -1273,36 +1205,6 @@
           <w:sz w:val="20"/>
           <w:szCs w:val="20"/>
         </w:rPr>
-        <w:t xml:space="preserve">t: Zeit, </w:t>
-      </w:r>
-      <w:r>
-        <w:rPr>
-          <w:sz w:val="20"/>
-          <w:szCs w:val="20"/>
-        </w:rPr>
-        <w:t xml:space="preserve">q: Ansteckungswahrscheinlichkeit, k: Kontaktrate, S: </w:t>
-      </w:r>
-      <w:proofErr w:type="spellStart"/>
-      <w:r>
-        <w:rPr>
-          <w:sz w:val="20"/>
-          <w:szCs w:val="20"/>
-        </w:rPr>
-        <w:t>Susceptible</w:t>
-      </w:r>
-      <w:proofErr w:type="spellEnd"/>
-      <w:r>
-        <w:rPr>
-          <w:sz w:val="20"/>
-          <w:szCs w:val="20"/>
-        </w:rPr>
-        <w:t xml:space="preserve">, </w:t>
-      </w:r>
-      <w:r>
-        <w:rPr>
-          <w:sz w:val="20"/>
-          <w:szCs w:val="20"/>
-        </w:rPr>
         <w:br/>
       </w:r>
       <w:r>
@@ -1325,22 +1227,7 @@
           <w:sz w:val="20"/>
           <w:szCs w:val="20"/>
         </w:rPr>
-        <w:t xml:space="preserve">: Zombietötungsrate durch Menschen, </w:t>
-      </w:r>
-      <w:r>
-        <w:rPr>
-          <w:rFonts w:cstheme="minorHAnsi"/>
-          <w:sz w:val="20"/>
-          <w:szCs w:val="20"/>
-        </w:rPr>
-        <w:t>μ</w:t>
-      </w:r>
-      <w:r>
-        <w:rPr>
-          <w:sz w:val="20"/>
-          <w:szCs w:val="20"/>
-        </w:rPr>
-        <w:t>: allgemeine Sterberate</w:t>
+        <w:t>: Zombietötungsrate durch Menschen</w:t>
       </w:r>
     </w:p>
     <w:p>
@@ -1387,13 +1274,7 @@
             <w:rPr>
               <w:rFonts w:ascii="Cambria Math" w:hAnsi="Cambria Math"/>
             </w:rPr>
-            <m:t>r</m:t>
-          </m:r>
-          <m:r>
-            <w:rPr>
-              <w:rFonts w:ascii="Cambria Math" w:hAnsi="Cambria Math"/>
-            </w:rPr>
-            <m:t>k∙</m:t>
+            <m:t>rk∙</m:t>
           </m:r>
           <m:f>
             <m:fPr>
@@ -1425,7 +1306,7 @@
             <w:rPr>
               <w:rFonts w:ascii="Cambria Math" w:hAnsi="Cambria Math"/>
             </w:rPr>
-            <m:t>+γI+μS+μI</m:t>
+            <m:t>+γI+μS</m:t>
           </m:r>
         </m:oMath>
       </m:oMathPara>
@@ -1516,7 +1397,6 @@
         </w:rPr>
         <w:t xml:space="preserve"> </w:t>
       </w:r>
-      <w:proofErr w:type="spellStart"/>
       <w:r>
         <w:rPr>
           <w:sz w:val="20"/>
@@ -1524,7 +1404,6 @@
         </w:rPr>
         <w:t>Removed</w:t>
       </w:r>
-      <w:proofErr w:type="spellEnd"/>
       <w:r>
         <w:rPr>
           <w:sz w:val="20"/>
@@ -1559,23 +1438,7 @@
           <w:sz w:val="20"/>
           <w:szCs w:val="20"/>
         </w:rPr>
-        <w:t xml:space="preserve">R: </w:t>
-      </w:r>
-      <w:proofErr w:type="spellStart"/>
-      <w:r>
-        <w:rPr>
-          <w:sz w:val="20"/>
-          <w:szCs w:val="20"/>
-        </w:rPr>
-        <w:t>Removed</w:t>
-      </w:r>
-      <w:proofErr w:type="spellEnd"/>
-      <w:r>
-        <w:rPr>
-          <w:sz w:val="20"/>
-          <w:szCs w:val="20"/>
-        </w:rPr>
-        <w:t>, t: Zeit, r</w:t>
+        <w:t>R: Removed, t: Zeit, r</w:t>
       </w:r>
       <w:r>
         <w:rPr>
@@ -1598,7 +1461,6 @@
         </w:rPr>
         <w:t xml:space="preserve">S: </w:t>
       </w:r>
-      <w:proofErr w:type="spellStart"/>
       <w:r>
         <w:rPr>
           <w:sz w:val="20"/>
@@ -1606,7 +1468,6 @@
         </w:rPr>
         <w:t>Susceptible</w:t>
       </w:r>
-      <w:proofErr w:type="spellEnd"/>
       <w:r>
         <w:rPr>
           <w:sz w:val="20"/>
@@ -1621,7 +1482,6 @@
         </w:rPr>
         <w:t xml:space="preserve">I: </w:t>
       </w:r>
-      <w:proofErr w:type="spellStart"/>
       <w:r>
         <w:rPr>
           <w:sz w:val="20"/>
@@ -1629,7 +1489,6 @@
         </w:rPr>
         <w:t>Infected</w:t>
       </w:r>
-      <w:proofErr w:type="spellEnd"/>
       <w:r>
         <w:rPr>
           <w:sz w:val="20"/>

</xml_diff>

<commit_message>
Abbildungen zu Word hinzugefügt, Notizen umbenannt und angepasst
Eine Rate war falsch für das 14d-SIR-Modell. Ich habe alles nochmal laufen lassen, aber eine Änderung war nicht erkennbar
</commit_message>
<xml_diff>
--- a/Abbildungen, Formeln und Tabellen.docx
+++ b/Abbildungen, Formeln und Tabellen.docx
@@ -1,6 +1,6 @@
 
 <file path=word/document.xml><?xml version="1.0" encoding="utf-8"?>
-<w:document xmlns:wpc="http://schemas.microsoft.com/office/word/2010/wordprocessingCanvas" xmlns:cx="http://schemas.microsoft.com/office/drawing/2014/chartex" xmlns:cx1="http://schemas.microsoft.com/office/drawing/2015/9/8/chartex" xmlns:cx2="http://schemas.microsoft.com/office/drawing/2015/10/21/chartex" xmlns:cx3="http://schemas.microsoft.com/office/drawing/2016/5/9/chartex" xmlns:cx4="http://schemas.microsoft.com/office/drawing/2016/5/10/chartex" xmlns:cx5="http://schemas.microsoft.com/office/drawing/2016/5/11/chartex" xmlns:cx6="http://schemas.microsoft.com/office/drawing/2016/5/12/chartex" xmlns:cx7="http://schemas.microsoft.com/office/drawing/2016/5/13/chartex" xmlns:cx8="http://schemas.microsoft.com/office/drawing/2016/5/14/chartex" xmlns:mc="http://schemas.openxmlformats.org/markup-compatibility/2006" xmlns:aink="http://schemas.microsoft.com/office/drawing/2016/ink" xmlns:am3d="http://schemas.microsoft.com/office/drawing/2017/model3d" xmlns:o="urn:schemas-microsoft-com:office:office" xmlns:oel="http://schemas.microsoft.com/office/2019/extlst" xmlns:r="http://schemas.openxmlformats.org/officeDocument/2006/relationships" xmlns:m="http://schemas.openxmlformats.org/officeDocument/2006/math" xmlns:v="urn:schemas-microsoft-com:vml" xmlns:wp14="http://schemas.microsoft.com/office/word/2010/wordprocessingDrawing" xmlns:wp="http://schemas.openxmlformats.org/drawingml/2006/wordprocessingDrawing" xmlns:w10="urn:schemas-microsoft-com:office:word" xmlns:w="http://schemas.openxmlformats.org/wordprocessingml/2006/main" xmlns:w14="http://schemas.microsoft.com/office/word/2010/wordml" xmlns:w15="http://schemas.microsoft.com/office/word/2012/wordml" xmlns:w16cex="http://schemas.microsoft.com/office/word/2018/wordml/cex" xmlns:w16cid="http://schemas.microsoft.com/office/word/2016/wordml/cid" xmlns:w16="http://schemas.microsoft.com/office/word/2018/wordml" xmlns:w16sdtdh="http://schemas.microsoft.com/office/word/2020/wordml/sdtdatahash" xmlns:w16se="http://schemas.microsoft.com/office/word/2015/wordml/symex" xmlns:wpg="http://schemas.microsoft.com/office/word/2010/wordprocessingGroup" xmlns:wpi="http://schemas.microsoft.com/office/word/2010/wordprocessingInk" xmlns:wne="http://schemas.microsoft.com/office/word/2006/wordml" xmlns:wps="http://schemas.microsoft.com/office/word/2010/wordprocessingShape" mc:Ignorable="w14 w15 w16se w16cid w16 w16cex w16sdtdh wp14">
+<w:document xmlns:wpc="http://schemas.microsoft.com/office/word/2010/wordprocessingCanvas" xmlns:cx="http://schemas.microsoft.com/office/drawing/2014/chartex" xmlns:cx1="http://schemas.microsoft.com/office/drawing/2015/9/8/chartex" xmlns:cx2="http://schemas.microsoft.com/office/drawing/2015/10/21/chartex" xmlns:cx3="http://schemas.microsoft.com/office/drawing/2016/5/9/chartex" xmlns:cx4="http://schemas.microsoft.com/office/drawing/2016/5/10/chartex" xmlns:cx5="http://schemas.microsoft.com/office/drawing/2016/5/11/chartex" xmlns:cx6="http://schemas.microsoft.com/office/drawing/2016/5/12/chartex" xmlns:cx7="http://schemas.microsoft.com/office/drawing/2016/5/13/chartex" xmlns:cx8="http://schemas.microsoft.com/office/drawing/2016/5/14/chartex" xmlns:mc="http://schemas.openxmlformats.org/markup-compatibility/2006" xmlns:aink="http://schemas.microsoft.com/office/drawing/2016/ink" xmlns:am3d="http://schemas.microsoft.com/office/drawing/2017/model3d" xmlns:o="urn:schemas-microsoft-com:office:office" xmlns:oel="http://schemas.microsoft.com/office/2019/extlst" xmlns:r="http://schemas.openxmlformats.org/officeDocument/2006/relationships" xmlns:m="http://schemas.openxmlformats.org/officeDocument/2006/math" xmlns:v="urn:schemas-microsoft-com:vml" xmlns:wp14="http://schemas.microsoft.com/office/word/2010/wordprocessingDrawing" xmlns:wp="http://schemas.openxmlformats.org/drawingml/2006/wordprocessingDrawing" xmlns:w10="urn:schemas-microsoft-com:office:word" xmlns:w="http://schemas.openxmlformats.org/wordprocessingml/2006/main" xmlns:w14="http://schemas.microsoft.com/office/word/2010/wordml" xmlns:w15="http://schemas.microsoft.com/office/word/2012/wordml" xmlns:w16cex="http://schemas.microsoft.com/office/word/2018/wordml/cex" xmlns:w16cid="http://schemas.microsoft.com/office/word/2016/wordml/cid" xmlns:w16="http://schemas.microsoft.com/office/word/2018/wordml" xmlns:w16du="http://schemas.microsoft.com/office/word/2023/wordml/word16du" xmlns:w16sdtdh="http://schemas.microsoft.com/office/word/2020/wordml/sdtdatahash" xmlns:w16se="http://schemas.microsoft.com/office/word/2015/wordml/symex" xmlns:wpg="http://schemas.microsoft.com/office/word/2010/wordprocessingGroup" xmlns:wpi="http://schemas.microsoft.com/office/word/2010/wordprocessingInk" xmlns:wne="http://schemas.microsoft.com/office/word/2006/wordml" xmlns:wps="http://schemas.microsoft.com/office/word/2010/wordprocessingShape" mc:Ignorable="w14 w15 w16se w16cid w16 w16cex w16sdtdh w16du wp14">
   <w:body>
     <w:p>
       <w:pPr>
@@ -8,25 +8,13 @@
           <w:rFonts w:eastAsiaTheme="minorEastAsia"/>
         </w:rPr>
       </w:pPr>
+      <w:bookmarkStart w:id="0" w:name="_Hlk175557153"/>
+      <w:bookmarkEnd w:id="0"/>
       <w:r>
         <w:rPr>
           <w:rFonts w:eastAsiaTheme="minorEastAsia"/>
         </w:rPr>
-        <w:t xml:space="preserve">- Software: Python 3.11.7 und </w:t>
-      </w:r>
-      <w:proofErr w:type="spellStart"/>
-      <w:r>
-        <w:rPr>
-          <w:rFonts w:eastAsiaTheme="minorEastAsia"/>
-        </w:rPr>
-        <w:t>JupyterLab</w:t>
-      </w:r>
-      <w:proofErr w:type="spellEnd"/>
-      <w:r>
-        <w:rPr>
-          <w:rFonts w:eastAsiaTheme="minorEastAsia"/>
-        </w:rPr>
-        <w:t xml:space="preserve"> 3.6.7</w:t>
+        <w:t>- Software: Python 3.11.7 und JupyterLab 3.6.7</w:t>
       </w:r>
     </w:p>
     <w:p>
@@ -39,21 +27,7 @@
         <w:rPr>
           <w:rFonts w:eastAsiaTheme="minorEastAsia"/>
         </w:rPr>
-        <w:t xml:space="preserve">- Betriebssysteme: Windows 11 Home und </w:t>
-      </w:r>
-      <w:proofErr w:type="spellStart"/>
-      <w:r>
-        <w:rPr>
-          <w:rFonts w:eastAsiaTheme="minorEastAsia"/>
-        </w:rPr>
-        <w:t>MacOs</w:t>
-      </w:r>
-      <w:proofErr w:type="spellEnd"/>
-      <w:r>
-        <w:rPr>
-          <w:rFonts w:eastAsiaTheme="minorEastAsia"/>
-        </w:rPr>
-        <w:t xml:space="preserve"> 14.5</w:t>
+        <w:t>- Betriebssysteme: Windows 11 Home und MacOs 14.5</w:t>
       </w:r>
     </w:p>
     <w:p>
@@ -157,7 +131,7 @@
                           <w:txbxContent>
                             <w:p>
                               <w:pPr>
-                                <w:pStyle w:val="Caption"/>
+                                <w:pStyle w:val="Beschriftung"/>
                                 <w:rPr>
                                   <w:noProof/>
                                   <w:sz w:val="20"/>
@@ -238,7 +212,6 @@
                                 </w:rPr>
                                 <w:t xml:space="preserve"> </w:t>
                               </w:r>
-                              <w:proofErr w:type="spellStart"/>
                               <w:r>
                                 <w:rPr>
                                   <w:sz w:val="20"/>
@@ -246,7 +219,6 @@
                                 </w:rPr>
                                 <w:t>Susceptible</w:t>
                               </w:r>
-                              <w:proofErr w:type="spellEnd"/>
                               <w:r>
                                 <w:rPr>
                                   <w:sz w:val="20"/>
@@ -254,7 +226,6 @@
                                 </w:rPr>
                                 <w:t xml:space="preserve">, I: </w:t>
                               </w:r>
-                              <w:proofErr w:type="spellStart"/>
                               <w:r>
                                 <w:rPr>
                                   <w:sz w:val="20"/>
@@ -262,7 +233,6 @@
                                 </w:rPr>
                                 <w:t>Infected</w:t>
                               </w:r>
-                              <w:proofErr w:type="spellEnd"/>
                               <w:r>
                                 <w:rPr>
                                   <w:sz w:val="20"/>
@@ -270,7 +240,6 @@
                                 </w:rPr>
                                 <w:t xml:space="preserve">, R: </w:t>
                               </w:r>
-                              <w:proofErr w:type="spellStart"/>
                               <w:r>
                                 <w:rPr>
                                   <w:sz w:val="20"/>
@@ -278,7 +247,6 @@
                                 </w:rPr>
                                 <w:t>Removed</w:t>
                               </w:r>
-                              <w:proofErr w:type="spellEnd"/>
                               <w:r>
                                 <w:rPr>
                                   <w:sz w:val="20"/>
@@ -286,7 +254,6 @@
                                 </w:rPr>
                                 <w:t xml:space="preserve">, SI: Übergang von </w:t>
                               </w:r>
-                              <w:proofErr w:type="spellStart"/>
                               <w:r>
                                 <w:rPr>
                                   <w:sz w:val="20"/>
@@ -294,7 +261,6 @@
                                 </w:rPr>
                                 <w:t>Susceptible</w:t>
                               </w:r>
-                              <w:proofErr w:type="spellEnd"/>
                               <w:r>
                                 <w:rPr>
                                   <w:sz w:val="20"/>
@@ -316,7 +282,6 @@
                                 </w:rPr>
                                 <w:t xml:space="preserve"> </w:t>
                               </w:r>
-                              <w:proofErr w:type="spellStart"/>
                               <w:r>
                                 <w:rPr>
                                   <w:sz w:val="20"/>
@@ -324,7 +289,6 @@
                                 </w:rPr>
                                 <w:t>Infected</w:t>
                               </w:r>
-                              <w:proofErr w:type="spellEnd"/>
                               <w:r>
                                 <w:rPr>
                                   <w:sz w:val="20"/>
@@ -332,7 +296,6 @@
                                 </w:rPr>
                                 <w:t xml:space="preserve">, SR: Übergang von </w:t>
                               </w:r>
-                              <w:proofErr w:type="spellStart"/>
                               <w:r>
                                 <w:rPr>
                                   <w:sz w:val="20"/>
@@ -340,7 +303,6 @@
                                 </w:rPr>
                                 <w:t>Susceptible</w:t>
                               </w:r>
-                              <w:proofErr w:type="spellEnd"/>
                               <w:r>
                                 <w:rPr>
                                   <w:sz w:val="20"/>
@@ -362,7 +324,6 @@
                                 </w:rPr>
                                 <w:t xml:space="preserve"> </w:t>
                               </w:r>
-                              <w:proofErr w:type="spellStart"/>
                               <w:r>
                                 <w:rPr>
                                   <w:sz w:val="20"/>
@@ -370,7 +331,6 @@
                                 </w:rPr>
                                 <w:t>Removed</w:t>
                               </w:r>
-                              <w:proofErr w:type="spellEnd"/>
                               <w:r>
                                 <w:rPr>
                                   <w:sz w:val="20"/>
@@ -378,7 +338,6 @@
                                 </w:rPr>
                                 <w:t xml:space="preserve">, IR: Übergang von </w:t>
                               </w:r>
-                              <w:proofErr w:type="spellStart"/>
                               <w:r>
                                 <w:rPr>
                                   <w:sz w:val="20"/>
@@ -386,7 +345,6 @@
                                 </w:rPr>
                                 <w:t>Infected</w:t>
                               </w:r>
-                              <w:proofErr w:type="spellEnd"/>
                               <w:r>
                                 <w:rPr>
                                   <w:sz w:val="20"/>
@@ -408,7 +366,6 @@
                                 </w:rPr>
                                 <w:t xml:space="preserve"> </w:t>
                               </w:r>
-                              <w:proofErr w:type="spellStart"/>
                               <w:r>
                                 <w:rPr>
                                   <w:sz w:val="20"/>
@@ -416,7 +373,6 @@
                                 </w:rPr>
                                 <w:t>Removed</w:t>
                               </w:r>
-                              <w:proofErr w:type="spellEnd"/>
                             </w:p>
                           </w:txbxContent>
                         </wps:txbx>
@@ -433,7 +389,7 @@
               </wp:anchor>
             </w:drawing>
           </mc:Choice>
-          <mc:Fallback xmlns:w16du="http://schemas.microsoft.com/office/word/2023/wordml/word16du">
+          <mc:Fallback>
             <w:pict>
               <v:group w14:anchorId="46974F54" id="Gruppieren 2" o:spid="_x0000_s1026" style="position:absolute;margin-left:0;margin-top:0;width:320.5pt;height:267.35pt;z-index:251660288;mso-position-horizontal:left;mso-position-horizontal-relative:margin" coordsize="40703,33953" o:gfxdata="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">
                 <v:shapetype id="_x0000_t75" coordsize="21600,21600" o:spt="75" o:preferrelative="t" path="m@4@5l@4@11@9@11@9@5xe" filled="f" stroked="f">
@@ -791,7 +747,7 @@
     </w:p>
     <w:p>
       <w:pPr>
-        <w:pStyle w:val="Caption"/>
+        <w:pStyle w:val="Beschriftung"/>
         <w:rPr>
           <w:sz w:val="20"/>
           <w:szCs w:val="20"/>
@@ -854,7 +810,6 @@
         </w:rPr>
         <w:t xml:space="preserve">Änderung der </w:t>
       </w:r>
-      <w:proofErr w:type="spellStart"/>
       <w:r>
         <w:rPr>
           <w:sz w:val="20"/>
@@ -862,7 +817,6 @@
         </w:rPr>
         <w:t>Susceptible</w:t>
       </w:r>
-      <w:proofErr w:type="spellEnd"/>
       <w:r>
         <w:rPr>
           <w:sz w:val="20"/>
@@ -899,7 +853,6 @@
         </w:rPr>
         <w:t xml:space="preserve">S: </w:t>
       </w:r>
-      <w:proofErr w:type="spellStart"/>
       <w:r>
         <w:rPr>
           <w:sz w:val="20"/>
@@ -907,7 +860,6 @@
         </w:rPr>
         <w:t>Susceptible</w:t>
       </w:r>
-      <w:proofErr w:type="spellEnd"/>
       <w:r>
         <w:rPr>
           <w:sz w:val="20"/>
@@ -957,7 +909,6 @@
         </w:rPr>
         <w:t xml:space="preserve">I: </w:t>
       </w:r>
-      <w:proofErr w:type="spellStart"/>
       <w:r>
         <w:rPr>
           <w:sz w:val="20"/>
@@ -965,7 +916,6 @@
         </w:rPr>
         <w:t>Infected</w:t>
       </w:r>
-      <w:proofErr w:type="spellEnd"/>
       <w:r>
         <w:rPr>
           <w:sz w:val="20"/>
@@ -1104,7 +1054,7 @@
     </w:p>
     <w:p>
       <w:pPr>
-        <w:pStyle w:val="Caption"/>
+        <w:pStyle w:val="Beschriftung"/>
         <w:rPr>
           <w:rFonts w:eastAsiaTheme="minorEastAsia"/>
           <w:i w:val="0"/>
@@ -1176,7 +1126,6 @@
         </w:rPr>
         <w:t xml:space="preserve">Änderung der </w:t>
       </w:r>
-      <w:proofErr w:type="spellStart"/>
       <w:r>
         <w:rPr>
           <w:sz w:val="20"/>
@@ -1184,7 +1133,6 @@
         </w:rPr>
         <w:t>Infected</w:t>
       </w:r>
-      <w:proofErr w:type="spellEnd"/>
       <w:r>
         <w:rPr>
           <w:sz w:val="20"/>
@@ -1214,7 +1162,6 @@
         </w:rPr>
         <w:t xml:space="preserve">I: </w:t>
       </w:r>
-      <w:proofErr w:type="spellStart"/>
       <w:r>
         <w:rPr>
           <w:sz w:val="20"/>
@@ -1222,7 +1169,6 @@
         </w:rPr>
         <w:t>Infected</w:t>
       </w:r>
-      <w:proofErr w:type="spellEnd"/>
       <w:r>
         <w:rPr>
           <w:sz w:val="20"/>
@@ -1237,7 +1183,6 @@
         </w:rPr>
         <w:t xml:space="preserve">q: Ansteckungswahrscheinlichkeit, k: Kontaktrate, S: </w:t>
       </w:r>
-      <w:proofErr w:type="spellStart"/>
       <w:r>
         <w:rPr>
           <w:sz w:val="20"/>
@@ -1245,7 +1190,6 @@
         </w:rPr>
         <w:t>Susceptible</w:t>
       </w:r>
-      <w:proofErr w:type="spellEnd"/>
       <w:r>
         <w:rPr>
           <w:sz w:val="20"/>
@@ -1385,7 +1329,7 @@
     </w:p>
     <w:p>
       <w:pPr>
-        <w:pStyle w:val="Caption"/>
+        <w:pStyle w:val="Beschriftung"/>
         <w:rPr>
           <w:sz w:val="20"/>
           <w:szCs w:val="20"/>
@@ -1469,7 +1413,6 @@
         </w:rPr>
         <w:t xml:space="preserve"> </w:t>
       </w:r>
-      <w:proofErr w:type="spellStart"/>
       <w:r>
         <w:rPr>
           <w:sz w:val="20"/>
@@ -1477,7 +1420,6 @@
         </w:rPr>
         <w:t>Removed</w:t>
       </w:r>
-      <w:proofErr w:type="spellEnd"/>
       <w:r>
         <w:rPr>
           <w:sz w:val="20"/>
@@ -1512,23 +1454,7 @@
           <w:sz w:val="20"/>
           <w:szCs w:val="20"/>
         </w:rPr>
-        <w:t xml:space="preserve">R: </w:t>
-      </w:r>
-      <w:proofErr w:type="spellStart"/>
-      <w:r>
-        <w:rPr>
-          <w:sz w:val="20"/>
-          <w:szCs w:val="20"/>
-        </w:rPr>
-        <w:t>Removed</w:t>
-      </w:r>
-      <w:proofErr w:type="spellEnd"/>
-      <w:r>
-        <w:rPr>
-          <w:sz w:val="20"/>
-          <w:szCs w:val="20"/>
-        </w:rPr>
-        <w:t>, t: Zeit, r</w:t>
+        <w:t>R: Removed, t: Zeit, r</w:t>
       </w:r>
       <w:r>
         <w:rPr>
@@ -1551,7 +1477,6 @@
         </w:rPr>
         <w:t xml:space="preserve">S: </w:t>
       </w:r>
-      <w:proofErr w:type="spellStart"/>
       <w:r>
         <w:rPr>
           <w:sz w:val="20"/>
@@ -1559,7 +1484,6 @@
         </w:rPr>
         <w:t>Susceptible</w:t>
       </w:r>
-      <w:proofErr w:type="spellEnd"/>
       <w:r>
         <w:rPr>
           <w:sz w:val="20"/>
@@ -1574,7 +1498,6 @@
         </w:rPr>
         <w:t xml:space="preserve">I: </w:t>
       </w:r>
-      <w:proofErr w:type="spellStart"/>
       <w:r>
         <w:rPr>
           <w:sz w:val="20"/>
@@ -1582,7 +1505,6 @@
         </w:rPr>
         <w:t>Infected</w:t>
       </w:r>
-      <w:proofErr w:type="spellEnd"/>
       <w:r>
         <w:rPr>
           <w:sz w:val="20"/>
@@ -1604,6 +1526,2575 @@
           <w:szCs w:val="20"/>
         </w:rPr>
         <w:t>: Zombietötungsrate durch Menschen</w:t>
+      </w:r>
+    </w:p>
+    <w:p>
+      <w:r>
+        <w:br w:type="page"/>
+      </w:r>
+    </w:p>
+    <w:p>
+      <w:pPr>
+        <w:keepNext/>
+      </w:pPr>
+      <w:r>
+        <w:rPr>
+          <w:noProof/>
+        </w:rPr>
+        <w:lastRenderedPageBreak/>
+        <w:drawing>
+          <wp:inline distT="0" distB="0" distL="0" distR="0" wp14:anchorId="4ACCDC20" wp14:editId="2A9EE45B">
+            <wp:extent cx="4323600" cy="3240000"/>
+            <wp:effectExtent l="0" t="0" r="1270" b="0"/>
+            <wp:docPr id="1317992922" name="Grafik 2"/>
+            <wp:cNvGraphicFramePr>
+              <a:graphicFrameLocks xmlns:a="http://schemas.openxmlformats.org/drawingml/2006/main" noChangeAspect="1"/>
+            </wp:cNvGraphicFramePr>
+            <a:graphic xmlns:a="http://schemas.openxmlformats.org/drawingml/2006/main">
+              <a:graphicData uri="http://schemas.openxmlformats.org/drawingml/2006/picture">
+                <pic:pic xmlns:pic="http://schemas.openxmlformats.org/drawingml/2006/picture">
+                  <pic:nvPicPr>
+                    <pic:cNvPr id="0" name="Picture 1"/>
+                    <pic:cNvPicPr>
+                      <a:picLocks noChangeAspect="1" noChangeArrowheads="1"/>
+                    </pic:cNvPicPr>
+                  </pic:nvPicPr>
+                  <pic:blipFill>
+                    <a:blip r:embed="rId7">
+                      <a:extLst>
+                        <a:ext uri="{28A0092B-C50C-407E-A947-70E740481C1C}">
+                          <a14:useLocalDpi xmlns:a14="http://schemas.microsoft.com/office/drawing/2010/main" val="0"/>
+                        </a:ext>
+                      </a:extLst>
+                    </a:blip>
+                    <a:srcRect/>
+                    <a:stretch>
+                      <a:fillRect/>
+                    </a:stretch>
+                  </pic:blipFill>
+                  <pic:spPr bwMode="auto">
+                    <a:xfrm>
+                      <a:off x="0" y="0"/>
+                      <a:ext cx="4323600" cy="3240000"/>
+                    </a:xfrm>
+                    <a:prstGeom prst="rect">
+                      <a:avLst/>
+                    </a:prstGeom>
+                    <a:noFill/>
+                    <a:ln>
+                      <a:noFill/>
+                    </a:ln>
+                  </pic:spPr>
+                </pic:pic>
+              </a:graphicData>
+            </a:graphic>
+          </wp:inline>
+        </w:drawing>
+      </w:r>
+    </w:p>
+    <w:p>
+      <w:pPr>
+        <w:pStyle w:val="Beschriftung"/>
+        <w:rPr>
+          <w:sz w:val="20"/>
+          <w:szCs w:val="20"/>
+        </w:rPr>
+      </w:pPr>
+      <w:r>
+        <w:rPr>
+          <w:sz w:val="20"/>
+          <w:szCs w:val="20"/>
+        </w:rPr>
+        <w:t xml:space="preserve">Abbildung </w:t>
+      </w:r>
+      <w:r>
+        <w:rPr>
+          <w:sz w:val="20"/>
+          <w:szCs w:val="20"/>
+        </w:rPr>
+        <w:fldChar w:fldCharType="begin"/>
+      </w:r>
+      <w:r>
+        <w:rPr>
+          <w:sz w:val="20"/>
+          <w:szCs w:val="20"/>
+        </w:rPr>
+        <w:instrText xml:space="preserve"> SEQ Abbildung \* ARABIC </w:instrText>
+      </w:r>
+      <w:r>
+        <w:rPr>
+          <w:sz w:val="20"/>
+          <w:szCs w:val="20"/>
+        </w:rPr>
+        <w:fldChar w:fldCharType="separate"/>
+      </w:r>
+      <w:r>
+        <w:rPr>
+          <w:noProof/>
+          <w:sz w:val="20"/>
+          <w:szCs w:val="20"/>
+        </w:rPr>
+        <w:t>2</w:t>
+      </w:r>
+      <w:r>
+        <w:rPr>
+          <w:sz w:val="20"/>
+          <w:szCs w:val="20"/>
+        </w:rPr>
+        <w:fldChar w:fldCharType="end"/>
+      </w:r>
+      <w:r>
+        <w:rPr>
+          <w:sz w:val="20"/>
+          <w:szCs w:val="20"/>
+        </w:rPr>
+        <w:t>: Ver</w:t>
+      </w:r>
+      <w:r>
+        <w:rPr>
+          <w:sz w:val="20"/>
+          <w:szCs w:val="20"/>
+        </w:rPr>
+        <w:t xml:space="preserve">änderung der Personen in Prozent in Abhängigkeit der Tage </w:t>
+      </w:r>
+      <w:r>
+        <w:rPr>
+          <w:sz w:val="20"/>
+          <w:szCs w:val="20"/>
+        </w:rPr>
+        <w:t>de</w:t>
+      </w:r>
+      <w:r>
+        <w:rPr>
+          <w:sz w:val="20"/>
+          <w:szCs w:val="20"/>
+        </w:rPr>
+        <w:t>s</w:t>
+      </w:r>
+      <w:r>
+        <w:rPr>
+          <w:sz w:val="20"/>
+          <w:szCs w:val="20"/>
+        </w:rPr>
+        <w:t xml:space="preserve"> SIR-Base</w:t>
+      </w:r>
+      <w:r>
+        <w:rPr>
+          <w:sz w:val="20"/>
+          <w:szCs w:val="20"/>
+        </w:rPr>
+        <w:t>-</w:t>
+      </w:r>
+      <w:r>
+        <w:rPr>
+          <w:sz w:val="20"/>
+          <w:szCs w:val="20"/>
+        </w:rPr>
+        <w:t xml:space="preserve">Models. </w:t>
+      </w:r>
+      <w:r>
+        <w:rPr>
+          <w:sz w:val="20"/>
+          <w:szCs w:val="20"/>
+        </w:rPr>
+        <w:br/>
+      </w:r>
+      <w:r>
+        <w:rPr>
+          <w:sz w:val="20"/>
+          <w:szCs w:val="20"/>
+        </w:rPr>
+        <w:t>Parameter: I</w:t>
+      </w:r>
+      <w:r>
+        <w:rPr>
+          <w:sz w:val="20"/>
+          <w:szCs w:val="20"/>
+        </w:rPr>
+        <w:t>nfected: 0.000001,</w:t>
+      </w:r>
+      <w:r>
+        <w:rPr>
+          <w:sz w:val="20"/>
+          <w:szCs w:val="20"/>
+        </w:rPr>
+        <w:t xml:space="preserve"> Kontaktrate</w:t>
+      </w:r>
+      <w:r>
+        <w:rPr>
+          <w:sz w:val="20"/>
+          <w:szCs w:val="20"/>
+        </w:rPr>
+        <w:t>: 10,</w:t>
+      </w:r>
+      <w:r>
+        <w:rPr>
+          <w:sz w:val="20"/>
+          <w:szCs w:val="20"/>
+        </w:rPr>
+        <w:t xml:space="preserve"> </w:t>
+      </w:r>
+      <w:r>
+        <w:rPr>
+          <w:sz w:val="20"/>
+          <w:szCs w:val="20"/>
+        </w:rPr>
+        <w:t>Ansteckungswahrscheinlichkeit</w:t>
+      </w:r>
+      <w:r>
+        <w:rPr>
+          <w:sz w:val="20"/>
+          <w:szCs w:val="20"/>
+        </w:rPr>
+        <w:t>: 0.15,</w:t>
+      </w:r>
+      <w:r>
+        <w:rPr>
+          <w:sz w:val="20"/>
+          <w:szCs w:val="20"/>
+        </w:rPr>
+        <w:t xml:space="preserve"> </w:t>
+      </w:r>
+      <w:r>
+        <w:rPr>
+          <w:sz w:val="20"/>
+          <w:szCs w:val="20"/>
+        </w:rPr>
+        <w:t>Menschentötungsrate durch Zombies:</w:t>
+      </w:r>
+      <w:r>
+        <w:rPr>
+          <w:sz w:val="20"/>
+          <w:szCs w:val="20"/>
+        </w:rPr>
+        <w:t xml:space="preserve"> 0.15,</w:t>
+      </w:r>
+      <w:r>
+        <w:rPr>
+          <w:sz w:val="20"/>
+          <w:szCs w:val="20"/>
+        </w:rPr>
+        <w:t xml:space="preserve"> </w:t>
+      </w:r>
+      <w:r>
+        <w:rPr>
+          <w:sz w:val="20"/>
+          <w:szCs w:val="20"/>
+        </w:rPr>
+        <w:t>Zombietötungsrate durch Menschen</w:t>
+      </w:r>
+      <w:r>
+        <w:rPr>
+          <w:sz w:val="20"/>
+          <w:szCs w:val="20"/>
+        </w:rPr>
+        <w:t>:</w:t>
+      </w:r>
+      <w:r>
+        <w:rPr>
+          <w:sz w:val="20"/>
+          <w:szCs w:val="20"/>
+        </w:rPr>
+        <w:t xml:space="preserve"> </w:t>
+      </w:r>
+      <w:r>
+        <w:rPr>
+          <w:sz w:val="20"/>
+          <w:szCs w:val="20"/>
+        </w:rPr>
+        <w:t>0.1</w:t>
+      </w:r>
+      <w:r>
+        <w:rPr>
+          <w:sz w:val="20"/>
+          <w:szCs w:val="20"/>
+        </w:rPr>
+        <w:t>0</w:t>
+      </w:r>
+    </w:p>
+    <w:p>
+      <w:pPr>
+        <w:keepNext/>
+      </w:pPr>
+      <w:r>
+        <w:rPr>
+          <w:noProof/>
+        </w:rPr>
+        <w:drawing>
+          <wp:inline distT="0" distB="0" distL="0" distR="0" wp14:anchorId="1A1DB179" wp14:editId="6BFED784">
+            <wp:extent cx="4323600" cy="3240000"/>
+            <wp:effectExtent l="0" t="0" r="1270" b="0"/>
+            <wp:docPr id="1322260533" name="Grafik 3"/>
+            <wp:cNvGraphicFramePr>
+              <a:graphicFrameLocks xmlns:a="http://schemas.openxmlformats.org/drawingml/2006/main" noChangeAspect="1"/>
+            </wp:cNvGraphicFramePr>
+            <a:graphic xmlns:a="http://schemas.openxmlformats.org/drawingml/2006/main">
+              <a:graphicData uri="http://schemas.openxmlformats.org/drawingml/2006/picture">
+                <pic:pic xmlns:pic="http://schemas.openxmlformats.org/drawingml/2006/picture">
+                  <pic:nvPicPr>
+                    <pic:cNvPr id="0" name="Picture 3"/>
+                    <pic:cNvPicPr>
+                      <a:picLocks noChangeAspect="1" noChangeArrowheads="1"/>
+                    </pic:cNvPicPr>
+                  </pic:nvPicPr>
+                  <pic:blipFill>
+                    <a:blip r:embed="rId8">
+                      <a:extLst>
+                        <a:ext uri="{28A0092B-C50C-407E-A947-70E740481C1C}">
+                          <a14:useLocalDpi xmlns:a14="http://schemas.microsoft.com/office/drawing/2010/main" val="0"/>
+                        </a:ext>
+                      </a:extLst>
+                    </a:blip>
+                    <a:srcRect/>
+                    <a:stretch>
+                      <a:fillRect/>
+                    </a:stretch>
+                  </pic:blipFill>
+                  <pic:spPr bwMode="auto">
+                    <a:xfrm>
+                      <a:off x="0" y="0"/>
+                      <a:ext cx="4323600" cy="3240000"/>
+                    </a:xfrm>
+                    <a:prstGeom prst="rect">
+                      <a:avLst/>
+                    </a:prstGeom>
+                    <a:noFill/>
+                    <a:ln>
+                      <a:noFill/>
+                    </a:ln>
+                  </pic:spPr>
+                </pic:pic>
+              </a:graphicData>
+            </a:graphic>
+          </wp:inline>
+        </w:drawing>
+      </w:r>
+    </w:p>
+    <w:p>
+      <w:pPr>
+        <w:pStyle w:val="Beschriftung"/>
+        <w:rPr>
+          <w:sz w:val="20"/>
+          <w:szCs w:val="20"/>
+        </w:rPr>
+      </w:pPr>
+      <w:r>
+        <w:rPr>
+          <w:sz w:val="20"/>
+          <w:szCs w:val="20"/>
+        </w:rPr>
+        <w:t xml:space="preserve">Abbildung </w:t>
+      </w:r>
+      <w:r>
+        <w:rPr>
+          <w:sz w:val="20"/>
+          <w:szCs w:val="20"/>
+        </w:rPr>
+        <w:fldChar w:fldCharType="begin"/>
+      </w:r>
+      <w:r>
+        <w:rPr>
+          <w:sz w:val="20"/>
+          <w:szCs w:val="20"/>
+        </w:rPr>
+        <w:instrText xml:space="preserve"> SEQ Abbildung \* ARABIC </w:instrText>
+      </w:r>
+      <w:r>
+        <w:rPr>
+          <w:sz w:val="20"/>
+          <w:szCs w:val="20"/>
+        </w:rPr>
+        <w:fldChar w:fldCharType="separate"/>
+      </w:r>
+      <w:r>
+        <w:rPr>
+          <w:noProof/>
+          <w:sz w:val="20"/>
+          <w:szCs w:val="20"/>
+        </w:rPr>
+        <w:t>3</w:t>
+      </w:r>
+      <w:r>
+        <w:rPr>
+          <w:sz w:val="20"/>
+          <w:szCs w:val="20"/>
+        </w:rPr>
+        <w:fldChar w:fldCharType="end"/>
+      </w:r>
+      <w:r>
+        <w:rPr>
+          <w:sz w:val="20"/>
+          <w:szCs w:val="20"/>
+        </w:rPr>
+        <w:t>:</w:t>
+      </w:r>
+      <w:r>
+        <w:rPr>
+          <w:sz w:val="20"/>
+          <w:szCs w:val="20"/>
+        </w:rPr>
+        <w:t xml:space="preserve"> </w:t>
+      </w:r>
+      <w:r>
+        <w:rPr>
+          <w:sz w:val="20"/>
+          <w:szCs w:val="20"/>
+        </w:rPr>
+        <w:t>Veränderung der Personen in Prozent in Abhängigkeit der Tage des SIR-</w:t>
+      </w:r>
+      <w:r>
+        <w:rPr>
+          <w:sz w:val="20"/>
+          <w:szCs w:val="20"/>
+        </w:rPr>
+        <w:t>Worst-Case-</w:t>
+      </w:r>
+      <w:r>
+        <w:rPr>
+          <w:sz w:val="20"/>
+          <w:szCs w:val="20"/>
+        </w:rPr>
+        <w:t xml:space="preserve">Models. </w:t>
+      </w:r>
+      <w:r>
+        <w:rPr>
+          <w:sz w:val="20"/>
+          <w:szCs w:val="20"/>
+        </w:rPr>
+        <w:br/>
+      </w:r>
+      <w:r>
+        <w:rPr>
+          <w:sz w:val="20"/>
+          <w:szCs w:val="20"/>
+        </w:rPr>
+        <w:t xml:space="preserve">Parameter: Infected: 0.000001, Kontaktrate: 10, </w:t>
+      </w:r>
+      <w:r>
+        <w:rPr>
+          <w:sz w:val="20"/>
+          <w:szCs w:val="20"/>
+        </w:rPr>
+        <w:t>Ansteckungswahrscheinlichkeit</w:t>
+      </w:r>
+      <w:r>
+        <w:rPr>
+          <w:sz w:val="20"/>
+          <w:szCs w:val="20"/>
+        </w:rPr>
+        <w:t>: 0.</w:t>
+      </w:r>
+      <w:r>
+        <w:rPr>
+          <w:sz w:val="20"/>
+          <w:szCs w:val="20"/>
+        </w:rPr>
+        <w:t>4</w:t>
+      </w:r>
+      <w:r>
+        <w:rPr>
+          <w:sz w:val="20"/>
+          <w:szCs w:val="20"/>
+        </w:rPr>
+        <w:t xml:space="preserve">5, </w:t>
+      </w:r>
+      <w:r>
+        <w:rPr>
+          <w:sz w:val="20"/>
+          <w:szCs w:val="20"/>
+        </w:rPr>
+        <w:t>Menschentötungsrate durch Zombies:</w:t>
+      </w:r>
+      <w:r>
+        <w:rPr>
+          <w:sz w:val="20"/>
+          <w:szCs w:val="20"/>
+        </w:rPr>
+        <w:t xml:space="preserve"> 0.</w:t>
+      </w:r>
+      <w:r>
+        <w:rPr>
+          <w:sz w:val="20"/>
+          <w:szCs w:val="20"/>
+        </w:rPr>
+        <w:t>4</w:t>
+      </w:r>
+      <w:r>
+        <w:rPr>
+          <w:sz w:val="20"/>
+          <w:szCs w:val="20"/>
+        </w:rPr>
+        <w:t xml:space="preserve">5, </w:t>
+      </w:r>
+      <w:r>
+        <w:rPr>
+          <w:sz w:val="20"/>
+          <w:szCs w:val="20"/>
+        </w:rPr>
+        <w:t>Zombietötungsrate durch Menschen:</w:t>
+      </w:r>
+      <w:r>
+        <w:rPr>
+          <w:sz w:val="20"/>
+          <w:szCs w:val="20"/>
+        </w:rPr>
+        <w:t xml:space="preserve"> 0.1</w:t>
+      </w:r>
+      <w:r>
+        <w:rPr>
+          <w:sz w:val="20"/>
+          <w:szCs w:val="20"/>
+        </w:rPr>
+        <w:t>0</w:t>
+      </w:r>
+    </w:p>
+    <w:p>
+      <w:pPr>
+        <w:keepNext/>
+      </w:pPr>
+      <w:r>
+        <w:rPr>
+          <w:noProof/>
+        </w:rPr>
+        <w:lastRenderedPageBreak/>
+        <w:drawing>
+          <wp:inline distT="0" distB="0" distL="0" distR="0" wp14:anchorId="5BD91080" wp14:editId="6AFFA236">
+            <wp:extent cx="4323600" cy="3240000"/>
+            <wp:effectExtent l="0" t="0" r="1270" b="0"/>
+            <wp:docPr id="1502085283" name="Grafik 4"/>
+            <wp:cNvGraphicFramePr>
+              <a:graphicFrameLocks xmlns:a="http://schemas.openxmlformats.org/drawingml/2006/main" noChangeAspect="1"/>
+            </wp:cNvGraphicFramePr>
+            <a:graphic xmlns:a="http://schemas.openxmlformats.org/drawingml/2006/main">
+              <a:graphicData uri="http://schemas.openxmlformats.org/drawingml/2006/picture">
+                <pic:pic xmlns:pic="http://schemas.openxmlformats.org/drawingml/2006/picture">
+                  <pic:nvPicPr>
+                    <pic:cNvPr id="0" name="Picture 5"/>
+                    <pic:cNvPicPr>
+                      <a:picLocks noChangeAspect="1" noChangeArrowheads="1"/>
+                    </pic:cNvPicPr>
+                  </pic:nvPicPr>
+                  <pic:blipFill>
+                    <a:blip r:embed="rId9">
+                      <a:extLst>
+                        <a:ext uri="{28A0092B-C50C-407E-A947-70E740481C1C}">
+                          <a14:useLocalDpi xmlns:a14="http://schemas.microsoft.com/office/drawing/2010/main" val="0"/>
+                        </a:ext>
+                      </a:extLst>
+                    </a:blip>
+                    <a:srcRect/>
+                    <a:stretch>
+                      <a:fillRect/>
+                    </a:stretch>
+                  </pic:blipFill>
+                  <pic:spPr bwMode="auto">
+                    <a:xfrm>
+                      <a:off x="0" y="0"/>
+                      <a:ext cx="4323600" cy="3240000"/>
+                    </a:xfrm>
+                    <a:prstGeom prst="rect">
+                      <a:avLst/>
+                    </a:prstGeom>
+                    <a:noFill/>
+                    <a:ln>
+                      <a:noFill/>
+                    </a:ln>
+                  </pic:spPr>
+                </pic:pic>
+              </a:graphicData>
+            </a:graphic>
+          </wp:inline>
+        </w:drawing>
+      </w:r>
+    </w:p>
+    <w:p>
+      <w:pPr>
+        <w:pStyle w:val="Beschriftung"/>
+        <w:rPr>
+          <w:sz w:val="20"/>
+          <w:szCs w:val="20"/>
+        </w:rPr>
+      </w:pPr>
+      <w:r>
+        <w:rPr>
+          <w:sz w:val="20"/>
+          <w:szCs w:val="20"/>
+        </w:rPr>
+        <w:t xml:space="preserve">Abbildung </w:t>
+      </w:r>
+      <w:r>
+        <w:rPr>
+          <w:sz w:val="20"/>
+          <w:szCs w:val="20"/>
+        </w:rPr>
+        <w:fldChar w:fldCharType="begin"/>
+      </w:r>
+      <w:r>
+        <w:rPr>
+          <w:sz w:val="20"/>
+          <w:szCs w:val="20"/>
+        </w:rPr>
+        <w:instrText xml:space="preserve"> SEQ Abbildung \* ARABIC </w:instrText>
+      </w:r>
+      <w:r>
+        <w:rPr>
+          <w:sz w:val="20"/>
+          <w:szCs w:val="20"/>
+        </w:rPr>
+        <w:fldChar w:fldCharType="separate"/>
+      </w:r>
+      <w:r>
+        <w:rPr>
+          <w:noProof/>
+          <w:sz w:val="20"/>
+          <w:szCs w:val="20"/>
+        </w:rPr>
+        <w:t>4</w:t>
+      </w:r>
+      <w:r>
+        <w:rPr>
+          <w:sz w:val="20"/>
+          <w:szCs w:val="20"/>
+        </w:rPr>
+        <w:fldChar w:fldCharType="end"/>
+      </w:r>
+      <w:r>
+        <w:rPr>
+          <w:sz w:val="20"/>
+          <w:szCs w:val="20"/>
+        </w:rPr>
+        <w:t xml:space="preserve">: </w:t>
+      </w:r>
+      <w:r>
+        <w:rPr>
+          <w:sz w:val="20"/>
+          <w:szCs w:val="20"/>
+        </w:rPr>
+        <w:t>Veränderung der Personen in Prozent in Abhängigkeit der Tage des SIR</w:t>
+      </w:r>
+      <w:r>
+        <w:rPr>
+          <w:sz w:val="20"/>
+          <w:szCs w:val="20"/>
+        </w:rPr>
+        <w:t>-Best</w:t>
+      </w:r>
+      <w:r>
+        <w:rPr>
+          <w:sz w:val="20"/>
+          <w:szCs w:val="20"/>
+        </w:rPr>
+        <w:t xml:space="preserve">-Case-Models. </w:t>
+      </w:r>
+      <w:r>
+        <w:rPr>
+          <w:sz w:val="20"/>
+          <w:szCs w:val="20"/>
+        </w:rPr>
+        <w:br/>
+      </w:r>
+      <w:r>
+        <w:rPr>
+          <w:sz w:val="20"/>
+          <w:szCs w:val="20"/>
+        </w:rPr>
+        <w:t xml:space="preserve">Parameter: Infected: 0.000001, Kontaktrate: 10, </w:t>
+      </w:r>
+      <w:r>
+        <w:rPr>
+          <w:sz w:val="20"/>
+          <w:szCs w:val="20"/>
+        </w:rPr>
+        <w:t>Ansteckungswahrscheinlichkeit</w:t>
+      </w:r>
+      <w:r>
+        <w:rPr>
+          <w:sz w:val="20"/>
+          <w:szCs w:val="20"/>
+        </w:rPr>
+        <w:t>: 0.</w:t>
+      </w:r>
+      <w:r>
+        <w:rPr>
+          <w:sz w:val="20"/>
+          <w:szCs w:val="20"/>
+        </w:rPr>
+        <w:t>10</w:t>
+      </w:r>
+      <w:r>
+        <w:rPr>
+          <w:sz w:val="20"/>
+          <w:szCs w:val="20"/>
+        </w:rPr>
+        <w:t xml:space="preserve">, </w:t>
+      </w:r>
+      <w:r>
+        <w:rPr>
+          <w:sz w:val="20"/>
+          <w:szCs w:val="20"/>
+        </w:rPr>
+        <w:t>Menschentötungsrate durch Zombies:</w:t>
+      </w:r>
+      <w:r>
+        <w:rPr>
+          <w:sz w:val="20"/>
+          <w:szCs w:val="20"/>
+        </w:rPr>
+        <w:t xml:space="preserve"> 0.</w:t>
+      </w:r>
+      <w:r>
+        <w:rPr>
+          <w:sz w:val="20"/>
+          <w:szCs w:val="20"/>
+        </w:rPr>
+        <w:t>10</w:t>
+      </w:r>
+      <w:r>
+        <w:rPr>
+          <w:sz w:val="20"/>
+          <w:szCs w:val="20"/>
+        </w:rPr>
+        <w:t xml:space="preserve">, </w:t>
+      </w:r>
+      <w:r>
+        <w:rPr>
+          <w:sz w:val="20"/>
+          <w:szCs w:val="20"/>
+        </w:rPr>
+        <w:t>Zombietötungsrate durch Menschen:</w:t>
+      </w:r>
+      <w:r>
+        <w:rPr>
+          <w:sz w:val="20"/>
+          <w:szCs w:val="20"/>
+        </w:rPr>
+        <w:t xml:space="preserve"> 0.1</w:t>
+      </w:r>
+      <w:r>
+        <w:rPr>
+          <w:sz w:val="20"/>
+          <w:szCs w:val="20"/>
+        </w:rPr>
+        <w:t>0</w:t>
+      </w:r>
+    </w:p>
+    <w:p>
+      <w:pPr>
+        <w:keepNext/>
+      </w:pPr>
+      <w:r>
+        <w:rPr>
+          <w:noProof/>
+        </w:rPr>
+        <w:drawing>
+          <wp:inline distT="0" distB="0" distL="0" distR="0" wp14:anchorId="6B72D834" wp14:editId="190EE1F8">
+            <wp:extent cx="4323600" cy="3240000"/>
+            <wp:effectExtent l="0" t="0" r="1270" b="0"/>
+            <wp:docPr id="173834342" name="Grafik 6"/>
+            <wp:cNvGraphicFramePr>
+              <a:graphicFrameLocks xmlns:a="http://schemas.openxmlformats.org/drawingml/2006/main" noChangeAspect="1"/>
+            </wp:cNvGraphicFramePr>
+            <a:graphic xmlns:a="http://schemas.openxmlformats.org/drawingml/2006/main">
+              <a:graphicData uri="http://schemas.openxmlformats.org/drawingml/2006/picture">
+                <pic:pic xmlns:pic="http://schemas.openxmlformats.org/drawingml/2006/picture">
+                  <pic:nvPicPr>
+                    <pic:cNvPr id="0" name="Picture 8"/>
+                    <pic:cNvPicPr>
+                      <a:picLocks noChangeAspect="1" noChangeArrowheads="1"/>
+                    </pic:cNvPicPr>
+                  </pic:nvPicPr>
+                  <pic:blipFill>
+                    <a:blip r:embed="rId10">
+                      <a:extLst>
+                        <a:ext uri="{28A0092B-C50C-407E-A947-70E740481C1C}">
+                          <a14:useLocalDpi xmlns:a14="http://schemas.microsoft.com/office/drawing/2010/main" val="0"/>
+                        </a:ext>
+                      </a:extLst>
+                    </a:blip>
+                    <a:srcRect/>
+                    <a:stretch>
+                      <a:fillRect/>
+                    </a:stretch>
+                  </pic:blipFill>
+                  <pic:spPr bwMode="auto">
+                    <a:xfrm>
+                      <a:off x="0" y="0"/>
+                      <a:ext cx="4323600" cy="3240000"/>
+                    </a:xfrm>
+                    <a:prstGeom prst="rect">
+                      <a:avLst/>
+                    </a:prstGeom>
+                    <a:noFill/>
+                    <a:ln>
+                      <a:noFill/>
+                    </a:ln>
+                  </pic:spPr>
+                </pic:pic>
+              </a:graphicData>
+            </a:graphic>
+          </wp:inline>
+        </w:drawing>
+      </w:r>
+    </w:p>
+    <w:p>
+      <w:pPr>
+        <w:pStyle w:val="Beschriftung"/>
+        <w:rPr>
+          <w:sz w:val="20"/>
+          <w:szCs w:val="20"/>
+        </w:rPr>
+      </w:pPr>
+      <w:r>
+        <w:rPr>
+          <w:sz w:val="20"/>
+          <w:szCs w:val="20"/>
+        </w:rPr>
+        <w:t xml:space="preserve">Abbildung </w:t>
+      </w:r>
+      <w:r>
+        <w:rPr>
+          <w:sz w:val="20"/>
+          <w:szCs w:val="20"/>
+        </w:rPr>
+        <w:fldChar w:fldCharType="begin"/>
+      </w:r>
+      <w:r>
+        <w:rPr>
+          <w:sz w:val="20"/>
+          <w:szCs w:val="20"/>
+        </w:rPr>
+        <w:instrText xml:space="preserve"> SEQ Abbildung \* ARABIC </w:instrText>
+      </w:r>
+      <w:r>
+        <w:rPr>
+          <w:sz w:val="20"/>
+          <w:szCs w:val="20"/>
+        </w:rPr>
+        <w:fldChar w:fldCharType="separate"/>
+      </w:r>
+      <w:r>
+        <w:rPr>
+          <w:noProof/>
+          <w:sz w:val="20"/>
+          <w:szCs w:val="20"/>
+        </w:rPr>
+        <w:t>5</w:t>
+      </w:r>
+      <w:r>
+        <w:rPr>
+          <w:sz w:val="20"/>
+          <w:szCs w:val="20"/>
+        </w:rPr>
+        <w:fldChar w:fldCharType="end"/>
+      </w:r>
+      <w:r>
+        <w:rPr>
+          <w:sz w:val="20"/>
+          <w:szCs w:val="20"/>
+        </w:rPr>
+        <w:t>:</w:t>
+      </w:r>
+      <w:r>
+        <w:rPr>
+          <w:sz w:val="20"/>
+          <w:szCs w:val="20"/>
+        </w:rPr>
+        <w:t xml:space="preserve"> </w:t>
+      </w:r>
+      <w:r>
+        <w:rPr>
+          <w:sz w:val="20"/>
+          <w:szCs w:val="20"/>
+        </w:rPr>
+        <w:t>Veränderung der Personen in Prozent in Abhängigkeit der Tage des SIR-B</w:t>
+      </w:r>
+      <w:r>
+        <w:rPr>
+          <w:sz w:val="20"/>
+          <w:szCs w:val="20"/>
+        </w:rPr>
+        <w:t>ase</w:t>
+      </w:r>
+      <w:r>
+        <w:rPr>
+          <w:sz w:val="20"/>
+          <w:szCs w:val="20"/>
+        </w:rPr>
+        <w:t>-Models</w:t>
+      </w:r>
+      <w:r>
+        <w:rPr>
+          <w:sz w:val="20"/>
+          <w:szCs w:val="20"/>
+        </w:rPr>
+        <w:t xml:space="preserve"> mit kombinierten Maßnahmen (Quarantäne, Rüstung und Waffen) nach 21 Tagen</w:t>
+      </w:r>
+      <w:r>
+        <w:rPr>
+          <w:sz w:val="20"/>
+          <w:szCs w:val="20"/>
+        </w:rPr>
+        <w:t xml:space="preserve">. </w:t>
+      </w:r>
+      <w:r>
+        <w:rPr>
+          <w:sz w:val="20"/>
+          <w:szCs w:val="20"/>
+        </w:rPr>
+        <w:br/>
+      </w:r>
+      <w:r>
+        <w:rPr>
+          <w:sz w:val="20"/>
+          <w:szCs w:val="20"/>
+        </w:rPr>
+        <w:t>Parameter</w:t>
+      </w:r>
+      <w:r>
+        <w:rPr>
+          <w:sz w:val="20"/>
+          <w:szCs w:val="20"/>
+        </w:rPr>
+        <w:t xml:space="preserve"> zu Beginn</w:t>
+      </w:r>
+      <w:r>
+        <w:rPr>
+          <w:sz w:val="20"/>
+          <w:szCs w:val="20"/>
+        </w:rPr>
+        <w:t xml:space="preserve">: Infected: 0.000001, Kontaktrate: 10, </w:t>
+      </w:r>
+      <w:r>
+        <w:rPr>
+          <w:sz w:val="20"/>
+          <w:szCs w:val="20"/>
+        </w:rPr>
+        <w:t>Ansteckungswahrscheinlichkeit</w:t>
+      </w:r>
+      <w:r>
+        <w:rPr>
+          <w:sz w:val="20"/>
+          <w:szCs w:val="20"/>
+        </w:rPr>
+        <w:t>: 0.</w:t>
+      </w:r>
+      <w:r>
+        <w:rPr>
+          <w:sz w:val="20"/>
+          <w:szCs w:val="20"/>
+        </w:rPr>
+        <w:t>10</w:t>
+      </w:r>
+      <w:r>
+        <w:rPr>
+          <w:sz w:val="20"/>
+          <w:szCs w:val="20"/>
+        </w:rPr>
+        <w:t xml:space="preserve">, </w:t>
+      </w:r>
+      <w:r>
+        <w:rPr>
+          <w:sz w:val="20"/>
+          <w:szCs w:val="20"/>
+        </w:rPr>
+        <w:t>Menschentötungsrate durch Zombies:</w:t>
+      </w:r>
+      <w:r>
+        <w:rPr>
+          <w:sz w:val="20"/>
+          <w:szCs w:val="20"/>
+        </w:rPr>
+        <w:t xml:space="preserve"> 0.</w:t>
+      </w:r>
+      <w:r>
+        <w:rPr>
+          <w:sz w:val="20"/>
+          <w:szCs w:val="20"/>
+        </w:rPr>
+        <w:t>10</w:t>
+      </w:r>
+      <w:r>
+        <w:rPr>
+          <w:sz w:val="20"/>
+          <w:szCs w:val="20"/>
+        </w:rPr>
+        <w:t xml:space="preserve">, </w:t>
+      </w:r>
+      <w:r>
+        <w:rPr>
+          <w:sz w:val="20"/>
+          <w:szCs w:val="20"/>
+        </w:rPr>
+        <w:t>Zombietötungsrate durch Menschen:</w:t>
+      </w:r>
+      <w:r>
+        <w:rPr>
+          <w:sz w:val="20"/>
+          <w:szCs w:val="20"/>
+        </w:rPr>
+        <w:t xml:space="preserve"> 0.1</w:t>
+      </w:r>
+      <w:r>
+        <w:rPr>
+          <w:sz w:val="20"/>
+          <w:szCs w:val="20"/>
+        </w:rPr>
+        <w:t>0</w:t>
+      </w:r>
+      <w:r>
+        <w:rPr>
+          <w:sz w:val="20"/>
+          <w:szCs w:val="20"/>
+        </w:rPr>
+        <w:br/>
+        <w:t xml:space="preserve">Änderung Parameter nach 21d: </w:t>
+      </w:r>
+      <w:r>
+        <w:rPr>
+          <w:sz w:val="20"/>
+          <w:szCs w:val="20"/>
+        </w:rPr>
+        <w:t xml:space="preserve">Kontaktrate: </w:t>
+      </w:r>
+      <w:r>
+        <w:rPr>
+          <w:sz w:val="20"/>
+          <w:szCs w:val="20"/>
+        </w:rPr>
+        <w:t>2</w:t>
+      </w:r>
+      <w:r>
+        <w:rPr>
+          <w:sz w:val="20"/>
+          <w:szCs w:val="20"/>
+        </w:rPr>
+        <w:t xml:space="preserve">, </w:t>
+      </w:r>
+      <w:r>
+        <w:rPr>
+          <w:sz w:val="20"/>
+          <w:szCs w:val="20"/>
+        </w:rPr>
+        <w:t>Ansteckungswahrscheinlichkeit</w:t>
+      </w:r>
+      <w:r>
+        <w:rPr>
+          <w:sz w:val="20"/>
+          <w:szCs w:val="20"/>
+        </w:rPr>
+        <w:t>: 0.</w:t>
+      </w:r>
+      <w:r>
+        <w:rPr>
+          <w:sz w:val="20"/>
+          <w:szCs w:val="20"/>
+        </w:rPr>
+        <w:t>0</w:t>
+      </w:r>
+      <w:r>
+        <w:rPr>
+          <w:sz w:val="20"/>
+          <w:szCs w:val="20"/>
+        </w:rPr>
+        <w:t>75</w:t>
+      </w:r>
+      <w:r>
+        <w:rPr>
+          <w:sz w:val="20"/>
+          <w:szCs w:val="20"/>
+        </w:rPr>
+        <w:t xml:space="preserve">, </w:t>
+      </w:r>
+      <w:r>
+        <w:rPr>
+          <w:sz w:val="20"/>
+          <w:szCs w:val="20"/>
+        </w:rPr>
+        <w:t>Zombietötungsrate durch Menschen:</w:t>
+      </w:r>
+      <w:r>
+        <w:rPr>
+          <w:sz w:val="20"/>
+          <w:szCs w:val="20"/>
+        </w:rPr>
+        <w:t xml:space="preserve"> 0.</w:t>
+      </w:r>
+      <w:r>
+        <w:rPr>
+          <w:sz w:val="20"/>
+          <w:szCs w:val="20"/>
+        </w:rPr>
+        <w:t>2</w:t>
+      </w:r>
+      <w:r>
+        <w:rPr>
+          <w:sz w:val="20"/>
+          <w:szCs w:val="20"/>
+        </w:rPr>
+        <w:t>0</w:t>
+      </w:r>
+    </w:p>
+    <w:p>
+      <w:pPr>
+        <w:keepNext/>
+      </w:pPr>
+      <w:r>
+        <w:rPr>
+          <w:noProof/>
+        </w:rPr>
+        <w:lastRenderedPageBreak/>
+        <w:drawing>
+          <wp:inline distT="0" distB="0" distL="0" distR="0" wp14:anchorId="1EE837ED" wp14:editId="0E4A6F92">
+            <wp:extent cx="4320000" cy="3240000"/>
+            <wp:effectExtent l="0" t="0" r="4445" b="0"/>
+            <wp:docPr id="1655868290" name="Grafik 7"/>
+            <wp:cNvGraphicFramePr>
+              <a:graphicFrameLocks xmlns:a="http://schemas.openxmlformats.org/drawingml/2006/main" noChangeAspect="1"/>
+            </wp:cNvGraphicFramePr>
+            <a:graphic xmlns:a="http://schemas.openxmlformats.org/drawingml/2006/main">
+              <a:graphicData uri="http://schemas.openxmlformats.org/drawingml/2006/picture">
+                <pic:pic xmlns:pic="http://schemas.openxmlformats.org/drawingml/2006/picture">
+                  <pic:nvPicPr>
+                    <pic:cNvPr id="0" name="Picture 9"/>
+                    <pic:cNvPicPr>
+                      <a:picLocks noChangeAspect="1" noChangeArrowheads="1"/>
+                    </pic:cNvPicPr>
+                  </pic:nvPicPr>
+                  <pic:blipFill>
+                    <a:blip r:embed="rId11">
+                      <a:extLst>
+                        <a:ext uri="{28A0092B-C50C-407E-A947-70E740481C1C}">
+                          <a14:useLocalDpi xmlns:a14="http://schemas.microsoft.com/office/drawing/2010/main" val="0"/>
+                        </a:ext>
+                      </a:extLst>
+                    </a:blip>
+                    <a:srcRect/>
+                    <a:stretch>
+                      <a:fillRect/>
+                    </a:stretch>
+                  </pic:blipFill>
+                  <pic:spPr bwMode="auto">
+                    <a:xfrm>
+                      <a:off x="0" y="0"/>
+                      <a:ext cx="4320000" cy="3240000"/>
+                    </a:xfrm>
+                    <a:prstGeom prst="rect">
+                      <a:avLst/>
+                    </a:prstGeom>
+                    <a:noFill/>
+                    <a:ln>
+                      <a:noFill/>
+                    </a:ln>
+                  </pic:spPr>
+                </pic:pic>
+              </a:graphicData>
+            </a:graphic>
+          </wp:inline>
+        </w:drawing>
+      </w:r>
+    </w:p>
+    <w:p>
+      <w:pPr>
+        <w:pStyle w:val="Beschriftung"/>
+        <w:rPr>
+          <w:sz w:val="20"/>
+          <w:szCs w:val="20"/>
+        </w:rPr>
+      </w:pPr>
+      <w:r>
+        <w:rPr>
+          <w:sz w:val="20"/>
+          <w:szCs w:val="20"/>
+        </w:rPr>
+        <w:t xml:space="preserve">Abbildung </w:t>
+      </w:r>
+      <w:r>
+        <w:rPr>
+          <w:sz w:val="20"/>
+          <w:szCs w:val="20"/>
+        </w:rPr>
+        <w:fldChar w:fldCharType="begin"/>
+      </w:r>
+      <w:r>
+        <w:rPr>
+          <w:sz w:val="20"/>
+          <w:szCs w:val="20"/>
+        </w:rPr>
+        <w:instrText xml:space="preserve"> SEQ Abbildung \* ARABIC </w:instrText>
+      </w:r>
+      <w:r>
+        <w:rPr>
+          <w:sz w:val="20"/>
+          <w:szCs w:val="20"/>
+        </w:rPr>
+        <w:fldChar w:fldCharType="separate"/>
+      </w:r>
+      <w:r>
+        <w:rPr>
+          <w:noProof/>
+          <w:sz w:val="20"/>
+          <w:szCs w:val="20"/>
+        </w:rPr>
+        <w:t>6</w:t>
+      </w:r>
+      <w:r>
+        <w:rPr>
+          <w:sz w:val="20"/>
+          <w:szCs w:val="20"/>
+        </w:rPr>
+        <w:fldChar w:fldCharType="end"/>
+      </w:r>
+      <w:r>
+        <w:rPr>
+          <w:sz w:val="20"/>
+          <w:szCs w:val="20"/>
+        </w:rPr>
+        <w:t xml:space="preserve">: </w:t>
+      </w:r>
+      <w:r>
+        <w:rPr>
+          <w:sz w:val="20"/>
+          <w:szCs w:val="20"/>
+        </w:rPr>
+        <w:t xml:space="preserve">Veränderung der Personen in Prozent in Abhängigkeit der Tage des SIR-Base-Models mit </w:t>
+      </w:r>
+      <w:r>
+        <w:rPr>
+          <w:sz w:val="20"/>
+          <w:szCs w:val="20"/>
+        </w:rPr>
+        <w:t>offensiven</w:t>
+      </w:r>
+      <w:r>
+        <w:rPr>
+          <w:sz w:val="20"/>
+          <w:szCs w:val="20"/>
+        </w:rPr>
+        <w:t xml:space="preserve"> Maßnahmen (Waffen) nach 21 Tagen. </w:t>
+      </w:r>
+      <w:r>
+        <w:rPr>
+          <w:sz w:val="20"/>
+          <w:szCs w:val="20"/>
+        </w:rPr>
+        <w:br/>
+      </w:r>
+      <w:r>
+        <w:rPr>
+          <w:sz w:val="20"/>
+          <w:szCs w:val="20"/>
+        </w:rPr>
+        <w:t>Parameter</w:t>
+      </w:r>
+      <w:r>
+        <w:rPr>
+          <w:sz w:val="20"/>
+          <w:szCs w:val="20"/>
+        </w:rPr>
+        <w:t xml:space="preserve"> zu Beginn</w:t>
+      </w:r>
+      <w:r>
+        <w:rPr>
+          <w:sz w:val="20"/>
+          <w:szCs w:val="20"/>
+        </w:rPr>
+        <w:t xml:space="preserve">: Infected: 0.000001, Kontaktrate: 10, </w:t>
+      </w:r>
+      <w:r>
+        <w:rPr>
+          <w:sz w:val="20"/>
+          <w:szCs w:val="20"/>
+        </w:rPr>
+        <w:t>Ansteckungswahrscheinlichkeit</w:t>
+      </w:r>
+      <w:r>
+        <w:rPr>
+          <w:sz w:val="20"/>
+          <w:szCs w:val="20"/>
+        </w:rPr>
+        <w:t>: 0.</w:t>
+      </w:r>
+      <w:r>
+        <w:rPr>
+          <w:sz w:val="20"/>
+          <w:szCs w:val="20"/>
+        </w:rPr>
+        <w:t>10</w:t>
+      </w:r>
+      <w:r>
+        <w:rPr>
+          <w:sz w:val="20"/>
+          <w:szCs w:val="20"/>
+        </w:rPr>
+        <w:t xml:space="preserve">, </w:t>
+      </w:r>
+      <w:r>
+        <w:rPr>
+          <w:sz w:val="20"/>
+          <w:szCs w:val="20"/>
+        </w:rPr>
+        <w:t>Menschentötungsrate durch Zombies:</w:t>
+      </w:r>
+      <w:r>
+        <w:rPr>
+          <w:sz w:val="20"/>
+          <w:szCs w:val="20"/>
+        </w:rPr>
+        <w:t xml:space="preserve"> 0.</w:t>
+      </w:r>
+      <w:r>
+        <w:rPr>
+          <w:sz w:val="20"/>
+          <w:szCs w:val="20"/>
+        </w:rPr>
+        <w:t>10</w:t>
+      </w:r>
+      <w:r>
+        <w:rPr>
+          <w:sz w:val="20"/>
+          <w:szCs w:val="20"/>
+        </w:rPr>
+        <w:t xml:space="preserve">, </w:t>
+      </w:r>
+      <w:r>
+        <w:rPr>
+          <w:sz w:val="20"/>
+          <w:szCs w:val="20"/>
+        </w:rPr>
+        <w:t>Zombietötungsrate durch Menschen:</w:t>
+      </w:r>
+      <w:r>
+        <w:rPr>
+          <w:sz w:val="20"/>
+          <w:szCs w:val="20"/>
+        </w:rPr>
+        <w:t xml:space="preserve"> 0.1</w:t>
+      </w:r>
+      <w:r>
+        <w:rPr>
+          <w:sz w:val="20"/>
+          <w:szCs w:val="20"/>
+        </w:rPr>
+        <w:t>0</w:t>
+      </w:r>
+      <w:r>
+        <w:rPr>
+          <w:sz w:val="20"/>
+          <w:szCs w:val="20"/>
+        </w:rPr>
+        <w:br/>
+        <w:t>Änderung Parameter nach 21d: Zombietötungsrate durch Menschen:</w:t>
+      </w:r>
+      <w:r>
+        <w:rPr>
+          <w:sz w:val="20"/>
+          <w:szCs w:val="20"/>
+        </w:rPr>
+        <w:t xml:space="preserve"> 0.</w:t>
+      </w:r>
+      <w:r>
+        <w:rPr>
+          <w:sz w:val="20"/>
+          <w:szCs w:val="20"/>
+        </w:rPr>
+        <w:t>20</w:t>
+      </w:r>
+    </w:p>
+    <w:p>
+      <w:pPr>
+        <w:keepNext/>
+      </w:pPr>
+      <w:r>
+        <w:rPr>
+          <w:noProof/>
+        </w:rPr>
+        <w:drawing>
+          <wp:inline distT="0" distB="0" distL="0" distR="0" wp14:anchorId="7E2B600E" wp14:editId="58A6FB98">
+            <wp:extent cx="4320000" cy="3240000"/>
+            <wp:effectExtent l="0" t="0" r="4445" b="0"/>
+            <wp:docPr id="837348040" name="Grafik 8"/>
+            <wp:cNvGraphicFramePr>
+              <a:graphicFrameLocks xmlns:a="http://schemas.openxmlformats.org/drawingml/2006/main" noChangeAspect="1"/>
+            </wp:cNvGraphicFramePr>
+            <a:graphic xmlns:a="http://schemas.openxmlformats.org/drawingml/2006/main">
+              <a:graphicData uri="http://schemas.openxmlformats.org/drawingml/2006/picture">
+                <pic:pic xmlns:pic="http://schemas.openxmlformats.org/drawingml/2006/picture">
+                  <pic:nvPicPr>
+                    <pic:cNvPr id="0" name="Picture 10"/>
+                    <pic:cNvPicPr>
+                      <a:picLocks noChangeAspect="1" noChangeArrowheads="1"/>
+                    </pic:cNvPicPr>
+                  </pic:nvPicPr>
+                  <pic:blipFill>
+                    <a:blip r:embed="rId12">
+                      <a:extLst>
+                        <a:ext uri="{28A0092B-C50C-407E-A947-70E740481C1C}">
+                          <a14:useLocalDpi xmlns:a14="http://schemas.microsoft.com/office/drawing/2010/main" val="0"/>
+                        </a:ext>
+                      </a:extLst>
+                    </a:blip>
+                    <a:srcRect/>
+                    <a:stretch>
+                      <a:fillRect/>
+                    </a:stretch>
+                  </pic:blipFill>
+                  <pic:spPr bwMode="auto">
+                    <a:xfrm>
+                      <a:off x="0" y="0"/>
+                      <a:ext cx="4320000" cy="3240000"/>
+                    </a:xfrm>
+                    <a:prstGeom prst="rect">
+                      <a:avLst/>
+                    </a:prstGeom>
+                    <a:noFill/>
+                    <a:ln>
+                      <a:noFill/>
+                    </a:ln>
+                  </pic:spPr>
+                </pic:pic>
+              </a:graphicData>
+            </a:graphic>
+          </wp:inline>
+        </w:drawing>
+      </w:r>
+    </w:p>
+    <w:p>
+      <w:pPr>
+        <w:pStyle w:val="Beschriftung"/>
+        <w:rPr>
+          <w:sz w:val="20"/>
+          <w:szCs w:val="20"/>
+        </w:rPr>
+      </w:pPr>
+      <w:r>
+        <w:rPr>
+          <w:sz w:val="20"/>
+          <w:szCs w:val="20"/>
+        </w:rPr>
+        <w:t xml:space="preserve">Abbildung </w:t>
+      </w:r>
+      <w:r>
+        <w:rPr>
+          <w:sz w:val="20"/>
+          <w:szCs w:val="20"/>
+        </w:rPr>
+        <w:fldChar w:fldCharType="begin"/>
+      </w:r>
+      <w:r>
+        <w:rPr>
+          <w:sz w:val="20"/>
+          <w:szCs w:val="20"/>
+        </w:rPr>
+        <w:instrText xml:space="preserve"> SEQ Abbildung \* ARABIC </w:instrText>
+      </w:r>
+      <w:r>
+        <w:rPr>
+          <w:sz w:val="20"/>
+          <w:szCs w:val="20"/>
+        </w:rPr>
+        <w:fldChar w:fldCharType="separate"/>
+      </w:r>
+      <w:r>
+        <w:rPr>
+          <w:noProof/>
+          <w:sz w:val="20"/>
+          <w:szCs w:val="20"/>
+        </w:rPr>
+        <w:t>7</w:t>
+      </w:r>
+      <w:r>
+        <w:rPr>
+          <w:sz w:val="20"/>
+          <w:szCs w:val="20"/>
+        </w:rPr>
+        <w:fldChar w:fldCharType="end"/>
+      </w:r>
+      <w:r>
+        <w:rPr>
+          <w:sz w:val="20"/>
+          <w:szCs w:val="20"/>
+        </w:rPr>
+        <w:t>:</w:t>
+      </w:r>
+      <w:r>
+        <w:rPr>
+          <w:sz w:val="20"/>
+          <w:szCs w:val="20"/>
+        </w:rPr>
+        <w:t xml:space="preserve"> </w:t>
+      </w:r>
+      <w:r>
+        <w:rPr>
+          <w:sz w:val="20"/>
+          <w:szCs w:val="20"/>
+        </w:rPr>
+        <w:t xml:space="preserve">Veränderung der Personen in Prozent in Abhängigkeit der Tage des SIR-Base-Models mit </w:t>
+      </w:r>
+      <w:r>
+        <w:rPr>
+          <w:sz w:val="20"/>
+          <w:szCs w:val="20"/>
+        </w:rPr>
+        <w:t xml:space="preserve">defensiven </w:t>
+      </w:r>
+      <w:r>
+        <w:rPr>
+          <w:sz w:val="20"/>
+          <w:szCs w:val="20"/>
+        </w:rPr>
+        <w:t>Maßnahmen (Quarantäne</w:t>
+      </w:r>
+      <w:r>
+        <w:rPr>
+          <w:sz w:val="20"/>
+          <w:szCs w:val="20"/>
+        </w:rPr>
+        <w:t xml:space="preserve"> und</w:t>
+      </w:r>
+      <w:r>
+        <w:rPr>
+          <w:sz w:val="20"/>
+          <w:szCs w:val="20"/>
+        </w:rPr>
+        <w:t xml:space="preserve"> Rüstung) nach 21 Tagen. </w:t>
+      </w:r>
+      <w:r>
+        <w:rPr>
+          <w:sz w:val="20"/>
+          <w:szCs w:val="20"/>
+        </w:rPr>
+        <w:br/>
+      </w:r>
+      <w:r>
+        <w:rPr>
+          <w:sz w:val="20"/>
+          <w:szCs w:val="20"/>
+        </w:rPr>
+        <w:t>Parameter</w:t>
+      </w:r>
+      <w:r>
+        <w:rPr>
+          <w:sz w:val="20"/>
+          <w:szCs w:val="20"/>
+        </w:rPr>
+        <w:t xml:space="preserve"> zu Beginn</w:t>
+      </w:r>
+      <w:r>
+        <w:rPr>
+          <w:sz w:val="20"/>
+          <w:szCs w:val="20"/>
+        </w:rPr>
+        <w:t xml:space="preserve">: Infected: 0.000001, Kontaktrate: 10, </w:t>
+      </w:r>
+      <w:r>
+        <w:rPr>
+          <w:sz w:val="20"/>
+          <w:szCs w:val="20"/>
+        </w:rPr>
+        <w:t>Ansteckungswahrscheinlichkeit</w:t>
+      </w:r>
+      <w:r>
+        <w:rPr>
+          <w:sz w:val="20"/>
+          <w:szCs w:val="20"/>
+        </w:rPr>
+        <w:t>: 0.</w:t>
+      </w:r>
+      <w:r>
+        <w:rPr>
+          <w:sz w:val="20"/>
+          <w:szCs w:val="20"/>
+        </w:rPr>
+        <w:t>10</w:t>
+      </w:r>
+      <w:r>
+        <w:rPr>
+          <w:sz w:val="20"/>
+          <w:szCs w:val="20"/>
+        </w:rPr>
+        <w:t xml:space="preserve">, </w:t>
+      </w:r>
+      <w:r>
+        <w:rPr>
+          <w:sz w:val="20"/>
+          <w:szCs w:val="20"/>
+        </w:rPr>
+        <w:t>Menschentötungsrate durch Zombies:</w:t>
+      </w:r>
+      <w:r>
+        <w:rPr>
+          <w:sz w:val="20"/>
+          <w:szCs w:val="20"/>
+        </w:rPr>
+        <w:t xml:space="preserve"> 0.</w:t>
+      </w:r>
+      <w:r>
+        <w:rPr>
+          <w:sz w:val="20"/>
+          <w:szCs w:val="20"/>
+        </w:rPr>
+        <w:t>10</w:t>
+      </w:r>
+      <w:r>
+        <w:rPr>
+          <w:sz w:val="20"/>
+          <w:szCs w:val="20"/>
+        </w:rPr>
+        <w:t xml:space="preserve">, </w:t>
+      </w:r>
+      <w:r>
+        <w:rPr>
+          <w:sz w:val="20"/>
+          <w:szCs w:val="20"/>
+        </w:rPr>
+        <w:t>Zombietötungsrate durch Menschen:</w:t>
+      </w:r>
+      <w:r>
+        <w:rPr>
+          <w:sz w:val="20"/>
+          <w:szCs w:val="20"/>
+        </w:rPr>
+        <w:t xml:space="preserve"> 0.1</w:t>
+      </w:r>
+      <w:r>
+        <w:rPr>
+          <w:sz w:val="20"/>
+          <w:szCs w:val="20"/>
+        </w:rPr>
+        <w:t>0</w:t>
+      </w:r>
+      <w:r>
+        <w:rPr>
+          <w:sz w:val="20"/>
+          <w:szCs w:val="20"/>
+        </w:rPr>
+        <w:br/>
+        <w:t xml:space="preserve">Änderung Parameter nach 21d: </w:t>
+      </w:r>
+      <w:r>
+        <w:rPr>
+          <w:sz w:val="20"/>
+          <w:szCs w:val="20"/>
+        </w:rPr>
+        <w:t xml:space="preserve">Kontaktrate: </w:t>
+      </w:r>
+      <w:r>
+        <w:rPr>
+          <w:sz w:val="20"/>
+          <w:szCs w:val="20"/>
+        </w:rPr>
+        <w:t>2</w:t>
+      </w:r>
+      <w:r>
+        <w:rPr>
+          <w:sz w:val="20"/>
+          <w:szCs w:val="20"/>
+        </w:rPr>
+        <w:t xml:space="preserve">, </w:t>
+      </w:r>
+      <w:r>
+        <w:rPr>
+          <w:sz w:val="20"/>
+          <w:szCs w:val="20"/>
+        </w:rPr>
+        <w:t>Ansteckungswahrscheinlichkeit</w:t>
+      </w:r>
+      <w:r>
+        <w:rPr>
+          <w:sz w:val="20"/>
+          <w:szCs w:val="20"/>
+        </w:rPr>
+        <w:t>: 0.</w:t>
+      </w:r>
+      <w:r>
+        <w:rPr>
+          <w:sz w:val="20"/>
+          <w:szCs w:val="20"/>
+        </w:rPr>
+        <w:t>075</w:t>
+      </w:r>
+    </w:p>
+    <w:p>
+      <w:pPr>
+        <w:keepNext/>
+        <w:rPr>
+          <w:noProof/>
+        </w:rPr>
+      </w:pPr>
+      <w:r>
+        <w:rPr>
+          <w:noProof/>
+        </w:rPr>
+        <w:lastRenderedPageBreak/>
+        <w:drawing>
+          <wp:inline distT="0" distB="0" distL="0" distR="0" wp14:anchorId="05A7460F" wp14:editId="1FEBC5BB">
+            <wp:extent cx="4320000" cy="3240000"/>
+            <wp:effectExtent l="0" t="0" r="4445" b="0"/>
+            <wp:docPr id="1704428036" name="Grafik 13"/>
+            <wp:cNvGraphicFramePr>
+              <a:graphicFrameLocks xmlns:a="http://schemas.openxmlformats.org/drawingml/2006/main" noChangeAspect="1"/>
+            </wp:cNvGraphicFramePr>
+            <a:graphic xmlns:a="http://schemas.openxmlformats.org/drawingml/2006/main">
+              <a:graphicData uri="http://schemas.openxmlformats.org/drawingml/2006/picture">
+                <pic:pic xmlns:pic="http://schemas.openxmlformats.org/drawingml/2006/picture">
+                  <pic:nvPicPr>
+                    <pic:cNvPr id="0" name="Picture 19"/>
+                    <pic:cNvPicPr>
+                      <a:picLocks noChangeAspect="1" noChangeArrowheads="1"/>
+                    </pic:cNvPicPr>
+                  </pic:nvPicPr>
+                  <pic:blipFill>
+                    <a:blip r:embed="rId13">
+                      <a:extLst>
+                        <a:ext uri="{28A0092B-C50C-407E-A947-70E740481C1C}">
+                          <a14:useLocalDpi xmlns:a14="http://schemas.microsoft.com/office/drawing/2010/main" val="0"/>
+                        </a:ext>
+                      </a:extLst>
+                    </a:blip>
+                    <a:srcRect/>
+                    <a:stretch>
+                      <a:fillRect/>
+                    </a:stretch>
+                  </pic:blipFill>
+                  <pic:spPr bwMode="auto">
+                    <a:xfrm>
+                      <a:off x="0" y="0"/>
+                      <a:ext cx="4320000" cy="3240000"/>
+                    </a:xfrm>
+                    <a:prstGeom prst="rect">
+                      <a:avLst/>
+                    </a:prstGeom>
+                    <a:noFill/>
+                    <a:ln>
+                      <a:noFill/>
+                    </a:ln>
+                  </pic:spPr>
+                </pic:pic>
+              </a:graphicData>
+            </a:graphic>
+          </wp:inline>
+        </w:drawing>
+      </w:r>
+    </w:p>
+    <w:p>
+      <w:pPr>
+        <w:pStyle w:val="Beschriftung"/>
+        <w:rPr>
+          <w:sz w:val="20"/>
+          <w:szCs w:val="20"/>
+        </w:rPr>
+      </w:pPr>
+      <w:r>
+        <w:rPr>
+          <w:sz w:val="20"/>
+          <w:szCs w:val="20"/>
+        </w:rPr>
+        <w:t xml:space="preserve">Abbildung </w:t>
+      </w:r>
+      <w:r>
+        <w:rPr>
+          <w:sz w:val="20"/>
+          <w:szCs w:val="20"/>
+        </w:rPr>
+        <w:fldChar w:fldCharType="begin"/>
+      </w:r>
+      <w:r>
+        <w:rPr>
+          <w:sz w:val="20"/>
+          <w:szCs w:val="20"/>
+        </w:rPr>
+        <w:instrText xml:space="preserve"> SEQ Abbildung \* ARABIC </w:instrText>
+      </w:r>
+      <w:r>
+        <w:rPr>
+          <w:sz w:val="20"/>
+          <w:szCs w:val="20"/>
+        </w:rPr>
+        <w:fldChar w:fldCharType="separate"/>
+      </w:r>
+      <w:r>
+        <w:rPr>
+          <w:noProof/>
+          <w:sz w:val="20"/>
+          <w:szCs w:val="20"/>
+        </w:rPr>
+        <w:t>8</w:t>
+      </w:r>
+      <w:r>
+        <w:rPr>
+          <w:sz w:val="20"/>
+          <w:szCs w:val="20"/>
+        </w:rPr>
+        <w:fldChar w:fldCharType="end"/>
+      </w:r>
+      <w:r>
+        <w:rPr>
+          <w:sz w:val="20"/>
+          <w:szCs w:val="20"/>
+        </w:rPr>
+        <w:t xml:space="preserve">: </w:t>
+      </w:r>
+      <w:r>
+        <w:rPr>
+          <w:sz w:val="20"/>
+          <w:szCs w:val="20"/>
+        </w:rPr>
+        <w:t xml:space="preserve">Veränderung der Personen in Prozent in Abhängigkeit der Tage des SIR-Base-Models mit kombinierten Maßnahmen (Quarantäne, Rüstung und Waffen) nach </w:t>
+      </w:r>
+      <w:r>
+        <w:rPr>
+          <w:sz w:val="20"/>
+          <w:szCs w:val="20"/>
+        </w:rPr>
+        <w:t>14</w:t>
+      </w:r>
+      <w:r>
+        <w:rPr>
+          <w:sz w:val="20"/>
+          <w:szCs w:val="20"/>
+        </w:rPr>
+        <w:t xml:space="preserve"> Tagen. </w:t>
+      </w:r>
+      <w:r>
+        <w:rPr>
+          <w:sz w:val="20"/>
+          <w:szCs w:val="20"/>
+        </w:rPr>
+        <w:br/>
+      </w:r>
+      <w:r>
+        <w:rPr>
+          <w:sz w:val="20"/>
+          <w:szCs w:val="20"/>
+        </w:rPr>
+        <w:t>Parameter</w:t>
+      </w:r>
+      <w:r>
+        <w:rPr>
+          <w:sz w:val="20"/>
+          <w:szCs w:val="20"/>
+        </w:rPr>
+        <w:t xml:space="preserve"> zu Beginn</w:t>
+      </w:r>
+      <w:r>
+        <w:rPr>
+          <w:sz w:val="20"/>
+          <w:szCs w:val="20"/>
+        </w:rPr>
+        <w:t xml:space="preserve">: Infected: 0.000001, Kontaktrate: 10, </w:t>
+      </w:r>
+      <w:r>
+        <w:rPr>
+          <w:sz w:val="20"/>
+          <w:szCs w:val="20"/>
+        </w:rPr>
+        <w:t>Ansteckungswahrscheinlichkeit</w:t>
+      </w:r>
+      <w:r>
+        <w:rPr>
+          <w:sz w:val="20"/>
+          <w:szCs w:val="20"/>
+        </w:rPr>
+        <w:t>: 0.</w:t>
+      </w:r>
+      <w:r>
+        <w:rPr>
+          <w:sz w:val="20"/>
+          <w:szCs w:val="20"/>
+        </w:rPr>
+        <w:t>10</w:t>
+      </w:r>
+      <w:r>
+        <w:rPr>
+          <w:sz w:val="20"/>
+          <w:szCs w:val="20"/>
+        </w:rPr>
+        <w:t xml:space="preserve">, </w:t>
+      </w:r>
+      <w:r>
+        <w:rPr>
+          <w:sz w:val="20"/>
+          <w:szCs w:val="20"/>
+        </w:rPr>
+        <w:t>Menschentötungsrate durch Zombies:</w:t>
+      </w:r>
+      <w:r>
+        <w:rPr>
+          <w:sz w:val="20"/>
+          <w:szCs w:val="20"/>
+        </w:rPr>
+        <w:t xml:space="preserve"> 0.</w:t>
+      </w:r>
+      <w:r>
+        <w:rPr>
+          <w:sz w:val="20"/>
+          <w:szCs w:val="20"/>
+        </w:rPr>
+        <w:t>10</w:t>
+      </w:r>
+      <w:r>
+        <w:rPr>
+          <w:sz w:val="20"/>
+          <w:szCs w:val="20"/>
+        </w:rPr>
+        <w:t xml:space="preserve">, </w:t>
+      </w:r>
+      <w:r>
+        <w:rPr>
+          <w:sz w:val="20"/>
+          <w:szCs w:val="20"/>
+        </w:rPr>
+        <w:t>Zombietötungsrate durch Menschen:</w:t>
+      </w:r>
+      <w:r>
+        <w:rPr>
+          <w:sz w:val="20"/>
+          <w:szCs w:val="20"/>
+        </w:rPr>
+        <w:t xml:space="preserve"> 0.1</w:t>
+      </w:r>
+      <w:r>
+        <w:rPr>
+          <w:sz w:val="20"/>
+          <w:szCs w:val="20"/>
+        </w:rPr>
+        <w:t>0</w:t>
+      </w:r>
+      <w:r>
+        <w:rPr>
+          <w:sz w:val="20"/>
+          <w:szCs w:val="20"/>
+        </w:rPr>
+        <w:br/>
+        <w:t xml:space="preserve">Änderung Parameter nach 21d: </w:t>
+      </w:r>
+      <w:r>
+        <w:rPr>
+          <w:sz w:val="20"/>
+          <w:szCs w:val="20"/>
+        </w:rPr>
+        <w:t xml:space="preserve">Kontaktrate: </w:t>
+      </w:r>
+      <w:r>
+        <w:rPr>
+          <w:sz w:val="20"/>
+          <w:szCs w:val="20"/>
+        </w:rPr>
+        <w:t>2</w:t>
+      </w:r>
+      <w:r>
+        <w:rPr>
+          <w:sz w:val="20"/>
+          <w:szCs w:val="20"/>
+        </w:rPr>
+        <w:t xml:space="preserve">, </w:t>
+      </w:r>
+      <w:r>
+        <w:rPr>
+          <w:sz w:val="20"/>
+          <w:szCs w:val="20"/>
+        </w:rPr>
+        <w:t>Ansteckungswahrscheinlichkeit</w:t>
+      </w:r>
+      <w:r>
+        <w:rPr>
+          <w:sz w:val="20"/>
+          <w:szCs w:val="20"/>
+        </w:rPr>
+        <w:t>: 0.</w:t>
+      </w:r>
+      <w:r>
+        <w:rPr>
+          <w:sz w:val="20"/>
+          <w:szCs w:val="20"/>
+        </w:rPr>
+        <w:t>075</w:t>
+      </w:r>
+      <w:r>
+        <w:rPr>
+          <w:sz w:val="20"/>
+          <w:szCs w:val="20"/>
+        </w:rPr>
+        <w:t xml:space="preserve">, </w:t>
+      </w:r>
+      <w:r>
+        <w:rPr>
+          <w:sz w:val="20"/>
+          <w:szCs w:val="20"/>
+        </w:rPr>
+        <w:t>Zombietötungsrate durch Menschen:</w:t>
+      </w:r>
+      <w:r>
+        <w:rPr>
+          <w:sz w:val="20"/>
+          <w:szCs w:val="20"/>
+        </w:rPr>
+        <w:t xml:space="preserve"> 0.</w:t>
+      </w:r>
+      <w:r>
+        <w:rPr>
+          <w:sz w:val="20"/>
+          <w:szCs w:val="20"/>
+        </w:rPr>
+        <w:t>20</w:t>
+      </w:r>
+    </w:p>
+    <w:p>
+      <w:pPr>
+        <w:keepNext/>
+      </w:pPr>
+      <w:r>
+        <w:rPr>
+          <w:noProof/>
+        </w:rPr>
+        <w:drawing>
+          <wp:inline distT="0" distB="0" distL="0" distR="0" wp14:anchorId="7AB915E9" wp14:editId="59023D59">
+            <wp:extent cx="4323600" cy="3240000"/>
+            <wp:effectExtent l="0" t="0" r="1270" b="0"/>
+            <wp:docPr id="811511420" name="Grafik 10"/>
+            <wp:cNvGraphicFramePr>
+              <a:graphicFrameLocks xmlns:a="http://schemas.openxmlformats.org/drawingml/2006/main" noChangeAspect="1"/>
+            </wp:cNvGraphicFramePr>
+            <a:graphic xmlns:a="http://schemas.openxmlformats.org/drawingml/2006/main">
+              <a:graphicData uri="http://schemas.openxmlformats.org/drawingml/2006/picture">
+                <pic:pic xmlns:pic="http://schemas.openxmlformats.org/drawingml/2006/picture">
+                  <pic:nvPicPr>
+                    <pic:cNvPr id="0" name="Picture 12"/>
+                    <pic:cNvPicPr>
+                      <a:picLocks noChangeAspect="1" noChangeArrowheads="1"/>
+                    </pic:cNvPicPr>
+                  </pic:nvPicPr>
+                  <pic:blipFill>
+                    <a:blip r:embed="rId14">
+                      <a:extLst>
+                        <a:ext uri="{28A0092B-C50C-407E-A947-70E740481C1C}">
+                          <a14:useLocalDpi xmlns:a14="http://schemas.microsoft.com/office/drawing/2010/main" val="0"/>
+                        </a:ext>
+                      </a:extLst>
+                    </a:blip>
+                    <a:srcRect/>
+                    <a:stretch>
+                      <a:fillRect/>
+                    </a:stretch>
+                  </pic:blipFill>
+                  <pic:spPr bwMode="auto">
+                    <a:xfrm>
+                      <a:off x="0" y="0"/>
+                      <a:ext cx="4323600" cy="3240000"/>
+                    </a:xfrm>
+                    <a:prstGeom prst="rect">
+                      <a:avLst/>
+                    </a:prstGeom>
+                    <a:noFill/>
+                    <a:ln>
+                      <a:noFill/>
+                    </a:ln>
+                  </pic:spPr>
+                </pic:pic>
+              </a:graphicData>
+            </a:graphic>
+          </wp:inline>
+        </w:drawing>
+      </w:r>
+    </w:p>
+    <w:p>
+      <w:pPr>
+        <w:pStyle w:val="Beschriftung"/>
+        <w:rPr>
+          <w:sz w:val="20"/>
+          <w:szCs w:val="20"/>
+        </w:rPr>
+      </w:pPr>
+      <w:r>
+        <w:rPr>
+          <w:sz w:val="20"/>
+          <w:szCs w:val="20"/>
+        </w:rPr>
+        <w:t xml:space="preserve">Abbildung </w:t>
+      </w:r>
+      <w:r>
+        <w:rPr>
+          <w:sz w:val="20"/>
+          <w:szCs w:val="20"/>
+        </w:rPr>
+        <w:fldChar w:fldCharType="begin"/>
+      </w:r>
+      <w:r>
+        <w:rPr>
+          <w:sz w:val="20"/>
+          <w:szCs w:val="20"/>
+        </w:rPr>
+        <w:instrText xml:space="preserve"> SEQ Abbildung \* ARABIC </w:instrText>
+      </w:r>
+      <w:r>
+        <w:rPr>
+          <w:sz w:val="20"/>
+          <w:szCs w:val="20"/>
+        </w:rPr>
+        <w:fldChar w:fldCharType="separate"/>
+      </w:r>
+      <w:r>
+        <w:rPr>
+          <w:noProof/>
+          <w:sz w:val="20"/>
+          <w:szCs w:val="20"/>
+        </w:rPr>
+        <w:t>9</w:t>
+      </w:r>
+      <w:r>
+        <w:rPr>
+          <w:sz w:val="20"/>
+          <w:szCs w:val="20"/>
+        </w:rPr>
+        <w:fldChar w:fldCharType="end"/>
+      </w:r>
+      <w:r>
+        <w:rPr>
+          <w:sz w:val="20"/>
+          <w:szCs w:val="20"/>
+        </w:rPr>
+        <w:t>:</w:t>
+      </w:r>
+      <w:r>
+        <w:rPr>
+          <w:sz w:val="20"/>
+          <w:szCs w:val="20"/>
+        </w:rPr>
+        <w:t xml:space="preserve"> </w:t>
+      </w:r>
+      <w:r>
+        <w:rPr>
+          <w:sz w:val="20"/>
+          <w:szCs w:val="20"/>
+        </w:rPr>
+        <w:t>Veränderung der Personen in Prozent in Abhängigkeit der Tage des SIR-Base-Models mit kombinierten Maßnahmen (Quarantäne, Rüstung und Waffen) nach 2</w:t>
+      </w:r>
+      <w:r>
+        <w:rPr>
+          <w:sz w:val="20"/>
+          <w:szCs w:val="20"/>
+        </w:rPr>
+        <w:t>8</w:t>
+      </w:r>
+      <w:r>
+        <w:rPr>
+          <w:sz w:val="20"/>
+          <w:szCs w:val="20"/>
+        </w:rPr>
+        <w:t xml:space="preserve"> Tagen. </w:t>
+      </w:r>
+      <w:r>
+        <w:rPr>
+          <w:sz w:val="20"/>
+          <w:szCs w:val="20"/>
+        </w:rPr>
+        <w:br/>
+      </w:r>
+      <w:r>
+        <w:rPr>
+          <w:sz w:val="20"/>
+          <w:szCs w:val="20"/>
+        </w:rPr>
+        <w:t>Parameter</w:t>
+      </w:r>
+      <w:r>
+        <w:rPr>
+          <w:sz w:val="20"/>
+          <w:szCs w:val="20"/>
+        </w:rPr>
+        <w:t xml:space="preserve"> zu Beginn</w:t>
+      </w:r>
+      <w:r>
+        <w:rPr>
+          <w:sz w:val="20"/>
+          <w:szCs w:val="20"/>
+        </w:rPr>
+        <w:t xml:space="preserve">: Infected: 0.000001, Kontaktrate: 10, </w:t>
+      </w:r>
+      <w:r>
+        <w:rPr>
+          <w:sz w:val="20"/>
+          <w:szCs w:val="20"/>
+        </w:rPr>
+        <w:t>Ansteckungswahrscheinlichkeit</w:t>
+      </w:r>
+      <w:r>
+        <w:rPr>
+          <w:sz w:val="20"/>
+          <w:szCs w:val="20"/>
+        </w:rPr>
+        <w:t>: 0.</w:t>
+      </w:r>
+      <w:r>
+        <w:rPr>
+          <w:sz w:val="20"/>
+          <w:szCs w:val="20"/>
+        </w:rPr>
+        <w:t>10</w:t>
+      </w:r>
+      <w:r>
+        <w:rPr>
+          <w:sz w:val="20"/>
+          <w:szCs w:val="20"/>
+        </w:rPr>
+        <w:t xml:space="preserve">, </w:t>
+      </w:r>
+      <w:r>
+        <w:rPr>
+          <w:sz w:val="20"/>
+          <w:szCs w:val="20"/>
+        </w:rPr>
+        <w:t>Menschentötungsrate durch Zombies:</w:t>
+      </w:r>
+      <w:r>
+        <w:rPr>
+          <w:sz w:val="20"/>
+          <w:szCs w:val="20"/>
+        </w:rPr>
+        <w:t xml:space="preserve"> 0.</w:t>
+      </w:r>
+      <w:r>
+        <w:rPr>
+          <w:sz w:val="20"/>
+          <w:szCs w:val="20"/>
+        </w:rPr>
+        <w:t>10</w:t>
+      </w:r>
+      <w:r>
+        <w:rPr>
+          <w:sz w:val="20"/>
+          <w:szCs w:val="20"/>
+        </w:rPr>
+        <w:t xml:space="preserve">, </w:t>
+      </w:r>
+      <w:r>
+        <w:rPr>
+          <w:sz w:val="20"/>
+          <w:szCs w:val="20"/>
+        </w:rPr>
+        <w:t>Zombietötungsrate durch Menschen:</w:t>
+      </w:r>
+      <w:r>
+        <w:rPr>
+          <w:sz w:val="20"/>
+          <w:szCs w:val="20"/>
+        </w:rPr>
+        <w:t xml:space="preserve"> 0.1</w:t>
+      </w:r>
+      <w:r>
+        <w:rPr>
+          <w:sz w:val="20"/>
+          <w:szCs w:val="20"/>
+        </w:rPr>
+        <w:t>0</w:t>
+      </w:r>
+      <w:r>
+        <w:rPr>
+          <w:sz w:val="20"/>
+          <w:szCs w:val="20"/>
+        </w:rPr>
+        <w:br/>
+        <w:t xml:space="preserve">Änderung Parameter nach 21d: </w:t>
+      </w:r>
+      <w:r>
+        <w:rPr>
+          <w:sz w:val="20"/>
+          <w:szCs w:val="20"/>
+        </w:rPr>
+        <w:t xml:space="preserve">Kontaktrate: </w:t>
+      </w:r>
+      <w:r>
+        <w:rPr>
+          <w:sz w:val="20"/>
+          <w:szCs w:val="20"/>
+        </w:rPr>
+        <w:t>2</w:t>
+      </w:r>
+      <w:r>
+        <w:rPr>
+          <w:sz w:val="20"/>
+          <w:szCs w:val="20"/>
+        </w:rPr>
+        <w:t xml:space="preserve">, </w:t>
+      </w:r>
+      <w:r>
+        <w:rPr>
+          <w:sz w:val="20"/>
+          <w:szCs w:val="20"/>
+        </w:rPr>
+        <w:t>Ansteckungswahrscheinlichkeit</w:t>
+      </w:r>
+      <w:r>
+        <w:rPr>
+          <w:sz w:val="20"/>
+          <w:szCs w:val="20"/>
+        </w:rPr>
+        <w:t>: 0.</w:t>
+      </w:r>
+      <w:r>
+        <w:rPr>
+          <w:sz w:val="20"/>
+          <w:szCs w:val="20"/>
+        </w:rPr>
+        <w:t>075</w:t>
+      </w:r>
+      <w:r>
+        <w:rPr>
+          <w:sz w:val="20"/>
+          <w:szCs w:val="20"/>
+        </w:rPr>
+        <w:t xml:space="preserve">, </w:t>
+      </w:r>
+      <w:r>
+        <w:rPr>
+          <w:sz w:val="20"/>
+          <w:szCs w:val="20"/>
+        </w:rPr>
+        <w:t>Zombietötungsrate durch Menschen:</w:t>
+      </w:r>
+      <w:r>
+        <w:rPr>
+          <w:sz w:val="20"/>
+          <w:szCs w:val="20"/>
+        </w:rPr>
+        <w:t xml:space="preserve"> 0.</w:t>
+      </w:r>
+      <w:r>
+        <w:rPr>
+          <w:sz w:val="20"/>
+          <w:szCs w:val="20"/>
+        </w:rPr>
+        <w:t>20</w:t>
+      </w:r>
+    </w:p>
+    <w:p>
+      <w:pPr>
+        <w:keepNext/>
+      </w:pPr>
+      <w:r>
+        <w:rPr>
+          <w:noProof/>
+        </w:rPr>
+        <w:lastRenderedPageBreak/>
+        <w:drawing>
+          <wp:inline distT="0" distB="0" distL="0" distR="0" wp14:anchorId="65B6EF75" wp14:editId="45F851E7">
+            <wp:extent cx="4323600" cy="3240000"/>
+            <wp:effectExtent l="0" t="0" r="1270" b="0"/>
+            <wp:docPr id="1169544494" name="Grafik 11"/>
+            <wp:cNvGraphicFramePr>
+              <a:graphicFrameLocks xmlns:a="http://schemas.openxmlformats.org/drawingml/2006/main" noChangeAspect="1"/>
+            </wp:cNvGraphicFramePr>
+            <a:graphic xmlns:a="http://schemas.openxmlformats.org/drawingml/2006/main">
+              <a:graphicData uri="http://schemas.openxmlformats.org/drawingml/2006/picture">
+                <pic:pic xmlns:pic="http://schemas.openxmlformats.org/drawingml/2006/picture">
+                  <pic:nvPicPr>
+                    <pic:cNvPr id="0" name="Picture 13"/>
+                    <pic:cNvPicPr>
+                      <a:picLocks noChangeAspect="1" noChangeArrowheads="1"/>
+                    </pic:cNvPicPr>
+                  </pic:nvPicPr>
+                  <pic:blipFill>
+                    <a:blip r:embed="rId15">
+                      <a:extLst>
+                        <a:ext uri="{28A0092B-C50C-407E-A947-70E740481C1C}">
+                          <a14:useLocalDpi xmlns:a14="http://schemas.microsoft.com/office/drawing/2010/main" val="0"/>
+                        </a:ext>
+                      </a:extLst>
+                    </a:blip>
+                    <a:srcRect/>
+                    <a:stretch>
+                      <a:fillRect/>
+                    </a:stretch>
+                  </pic:blipFill>
+                  <pic:spPr bwMode="auto">
+                    <a:xfrm>
+                      <a:off x="0" y="0"/>
+                      <a:ext cx="4323600" cy="3240000"/>
+                    </a:xfrm>
+                    <a:prstGeom prst="rect">
+                      <a:avLst/>
+                    </a:prstGeom>
+                    <a:noFill/>
+                    <a:ln>
+                      <a:noFill/>
+                    </a:ln>
+                  </pic:spPr>
+                </pic:pic>
+              </a:graphicData>
+            </a:graphic>
+          </wp:inline>
+        </w:drawing>
+      </w:r>
+    </w:p>
+    <w:p>
+      <w:pPr>
+        <w:pStyle w:val="Beschriftung"/>
+        <w:rPr>
+          <w:sz w:val="20"/>
+          <w:szCs w:val="20"/>
+        </w:rPr>
+      </w:pPr>
+      <w:r>
+        <w:rPr>
+          <w:sz w:val="20"/>
+          <w:szCs w:val="20"/>
+        </w:rPr>
+        <w:t xml:space="preserve">Abbildung </w:t>
+      </w:r>
+      <w:r>
+        <w:rPr>
+          <w:sz w:val="20"/>
+          <w:szCs w:val="20"/>
+        </w:rPr>
+        <w:fldChar w:fldCharType="begin"/>
+      </w:r>
+      <w:r>
+        <w:rPr>
+          <w:sz w:val="20"/>
+          <w:szCs w:val="20"/>
+        </w:rPr>
+        <w:instrText xml:space="preserve"> SEQ Abbildung \* ARABIC </w:instrText>
+      </w:r>
+      <w:r>
+        <w:rPr>
+          <w:sz w:val="20"/>
+          <w:szCs w:val="20"/>
+        </w:rPr>
+        <w:fldChar w:fldCharType="separate"/>
+      </w:r>
+      <w:r>
+        <w:rPr>
+          <w:noProof/>
+          <w:sz w:val="20"/>
+          <w:szCs w:val="20"/>
+        </w:rPr>
+        <w:t>10</w:t>
+      </w:r>
+      <w:r>
+        <w:rPr>
+          <w:sz w:val="20"/>
+          <w:szCs w:val="20"/>
+        </w:rPr>
+        <w:fldChar w:fldCharType="end"/>
+      </w:r>
+      <w:r>
+        <w:rPr>
+          <w:sz w:val="20"/>
+          <w:szCs w:val="20"/>
+        </w:rPr>
+        <w:t xml:space="preserve">: </w:t>
+      </w:r>
+      <w:r>
+        <w:rPr>
+          <w:sz w:val="20"/>
+          <w:szCs w:val="20"/>
+        </w:rPr>
+        <w:t xml:space="preserve">Veränderung der Personen in Prozent in Abhängigkeit der </w:t>
+      </w:r>
+      <w:r>
+        <w:rPr>
+          <w:sz w:val="20"/>
+          <w:szCs w:val="20"/>
+        </w:rPr>
+        <w:t>Stunden</w:t>
+      </w:r>
+      <w:r>
+        <w:rPr>
+          <w:sz w:val="20"/>
+          <w:szCs w:val="20"/>
+        </w:rPr>
+        <w:t xml:space="preserve"> des </w:t>
+      </w:r>
+      <w:r>
+        <w:rPr>
+          <w:sz w:val="20"/>
+          <w:szCs w:val="20"/>
+        </w:rPr>
+        <w:t>Petrinetz</w:t>
+      </w:r>
+      <w:r>
+        <w:rPr>
+          <w:sz w:val="20"/>
+          <w:szCs w:val="20"/>
+        </w:rPr>
+        <w:t xml:space="preserve">-Base-Models. </w:t>
+      </w:r>
+      <w:r>
+        <w:rPr>
+          <w:sz w:val="20"/>
+          <w:szCs w:val="20"/>
+        </w:rPr>
+        <w:br/>
+      </w:r>
+      <w:r>
+        <w:rPr>
+          <w:sz w:val="20"/>
+          <w:szCs w:val="20"/>
+        </w:rPr>
+        <w:t xml:space="preserve">Parameter: Infected: 0.000001, Kontaktrate: 10, </w:t>
+      </w:r>
+      <w:r>
+        <w:rPr>
+          <w:sz w:val="20"/>
+          <w:szCs w:val="20"/>
+        </w:rPr>
+        <w:t>Ansteckungswahrscheinlichkeit</w:t>
+      </w:r>
+      <w:r>
+        <w:rPr>
+          <w:sz w:val="20"/>
+          <w:szCs w:val="20"/>
+        </w:rPr>
+        <w:t>: 0.</w:t>
+      </w:r>
+      <w:r>
+        <w:rPr>
+          <w:sz w:val="20"/>
+          <w:szCs w:val="20"/>
+        </w:rPr>
+        <w:t>80</w:t>
+      </w:r>
+      <w:r>
+        <w:rPr>
+          <w:sz w:val="20"/>
+          <w:szCs w:val="20"/>
+        </w:rPr>
+        <w:t xml:space="preserve">, </w:t>
+      </w:r>
+      <w:r>
+        <w:rPr>
+          <w:sz w:val="20"/>
+          <w:szCs w:val="20"/>
+        </w:rPr>
+        <w:t>Menschentötungsrate durch Zombies:</w:t>
+      </w:r>
+      <w:r>
+        <w:rPr>
+          <w:sz w:val="20"/>
+          <w:szCs w:val="20"/>
+        </w:rPr>
+        <w:t xml:space="preserve"> 0.15, </w:t>
+      </w:r>
+      <w:r>
+        <w:rPr>
+          <w:sz w:val="20"/>
+          <w:szCs w:val="20"/>
+        </w:rPr>
+        <w:t>Zombietötungsrate durch Menschen:</w:t>
+      </w:r>
+      <w:r>
+        <w:rPr>
+          <w:sz w:val="20"/>
+          <w:szCs w:val="20"/>
+        </w:rPr>
+        <w:t xml:space="preserve"> 0.1</w:t>
+      </w:r>
+      <w:r>
+        <w:rPr>
+          <w:sz w:val="20"/>
+          <w:szCs w:val="20"/>
+        </w:rPr>
+        <w:t>0</w:t>
       </w:r>
     </w:p>
     <w:p/>
@@ -1614,7 +4105,7 @@
       <w:r>
         <w:t xml:space="preserve">: </w:t>
       </w:r>
-      <w:hyperlink r:id="rId7" w:history="1">
+      <w:hyperlink r:id="rId16" w:history="1">
         <w:r>
           <w:rPr>
             <w:rStyle w:val="Hyperlink"/>
@@ -1623,7 +4114,6 @@
         </w:r>
       </w:hyperlink>
     </w:p>
-    <w:p/>
     <w:sectPr>
       <w:pgSz w:w="11906" w:h="16838"/>
       <w:pgMar w:top="1417" w:right="1417" w:bottom="1134" w:left="1417" w:header="708" w:footer="708" w:gutter="0"/>
@@ -1635,7 +4125,7 @@
 </file>
 
 <file path=word/styles.xml><?xml version="1.0" encoding="utf-8"?>
-<w:styles xmlns:mc="http://schemas.openxmlformats.org/markup-compatibility/2006" xmlns:r="http://schemas.openxmlformats.org/officeDocument/2006/relationships" xmlns:w="http://schemas.openxmlformats.org/wordprocessingml/2006/main" xmlns:w14="http://schemas.microsoft.com/office/word/2010/wordml" xmlns:w15="http://schemas.microsoft.com/office/word/2012/wordml" xmlns:w16cex="http://schemas.microsoft.com/office/word/2018/wordml/cex" xmlns:w16cid="http://schemas.microsoft.com/office/word/2016/wordml/cid" xmlns:w16="http://schemas.microsoft.com/office/word/2018/wordml" xmlns:w16sdtdh="http://schemas.microsoft.com/office/word/2020/wordml/sdtdatahash" xmlns:w16se="http://schemas.microsoft.com/office/word/2015/wordml/symex" mc:Ignorable="w14 w15 w16se w16cid w16 w16cex w16sdtdh">
+<w:styles xmlns:mc="http://schemas.openxmlformats.org/markup-compatibility/2006" xmlns:r="http://schemas.openxmlformats.org/officeDocument/2006/relationships" xmlns:w="http://schemas.openxmlformats.org/wordprocessingml/2006/main" xmlns:w14="http://schemas.microsoft.com/office/word/2010/wordml" xmlns:w15="http://schemas.microsoft.com/office/word/2012/wordml" xmlns:w16cex="http://schemas.microsoft.com/office/word/2018/wordml/cex" xmlns:w16cid="http://schemas.microsoft.com/office/word/2016/wordml/cid" xmlns:w16="http://schemas.microsoft.com/office/word/2018/wordml" xmlns:w16du="http://schemas.microsoft.com/office/word/2023/wordml/word16du" xmlns:w16sdtdh="http://schemas.microsoft.com/office/word/2020/wordml/sdtdatahash" xmlns:w16se="http://schemas.microsoft.com/office/word/2015/wordml/symex" mc:Ignorable="w14 w15 w16se w16cid w16 w16cex w16sdtdh w16du">
   <w:docDefaults>
     <w:rPrDefault>
       <w:rPr>
@@ -2031,17 +4521,16 @@
     <w:lsdException w:name="Unresolved Mention" w:semiHidden="1" w:unhideWhenUsed="1"/>
     <w:lsdException w:name="Smart Link" w:semiHidden="1" w:unhideWhenUsed="1"/>
   </w:latentStyles>
-  <w:style w:type="paragraph" w:default="1" w:styleId="Normal">
+  <w:style w:type="paragraph" w:default="1" w:styleId="Standard">
     <w:name w:val="Normal"/>
     <w:qFormat/>
   </w:style>
-  <w:style w:type="character" w:default="1" w:styleId="DefaultParagraphFont">
+  <w:style w:type="character" w:default="1" w:styleId="Absatz-Standardschriftart">
     <w:name w:val="Default Paragraph Font"/>
     <w:uiPriority w:val="1"/>
-    <w:semiHidden/>
     <w:unhideWhenUsed/>
   </w:style>
-  <w:style w:type="table" w:default="1" w:styleId="TableNormal">
+  <w:style w:type="table" w:default="1" w:styleId="NormaleTabelle">
     <w:name w:val="Normal Table"/>
     <w:uiPriority w:val="99"/>
     <w:semiHidden/>
@@ -2056,16 +4545,16 @@
       </w:tblCellMar>
     </w:tblPr>
   </w:style>
-  <w:style w:type="numbering" w:default="1" w:styleId="NoList">
+  <w:style w:type="numbering" w:default="1" w:styleId="KeineListe">
     <w:name w:val="No List"/>
     <w:uiPriority w:val="99"/>
     <w:semiHidden/>
     <w:unhideWhenUsed/>
   </w:style>
-  <w:style w:type="paragraph" w:styleId="Caption">
+  <w:style w:type="paragraph" w:styleId="Beschriftung">
     <w:name w:val="caption"/>
-    <w:basedOn w:val="Normal"/>
-    <w:next w:val="Normal"/>
+    <w:basedOn w:val="Standard"/>
+    <w:next w:val="Standard"/>
     <w:uiPriority w:val="35"/>
     <w:unhideWhenUsed/>
     <w:qFormat/>
@@ -2081,9 +4570,9 @@
       <w:szCs w:val="18"/>
     </w:rPr>
   </w:style>
-  <w:style w:type="character" w:styleId="PlaceholderText">
+  <w:style w:type="character" w:styleId="Platzhaltertext">
     <w:name w:val="Placeholder Text"/>
-    <w:basedOn w:val="DefaultParagraphFont"/>
+    <w:basedOn w:val="Absatz-Standardschriftart"/>
     <w:uiPriority w:val="99"/>
     <w:semiHidden/>
     <w:rsid w:val="00044702"/>
@@ -2093,7 +4582,7 @@
   </w:style>
   <w:style w:type="character" w:styleId="Hyperlink">
     <w:name w:val="Hyperlink"/>
-    <w:basedOn w:val="DefaultParagraphFont"/>
+    <w:basedOn w:val="Absatz-Standardschriftart"/>
     <w:uiPriority w:val="99"/>
     <w:unhideWhenUsed/>
     <w:rsid w:val="00641E33"/>

</xml_diff>

<commit_message>
Einfügen von niedrigerer Menschentötungsrate durch Zombies + Anpassungen
</commit_message>
<xml_diff>
--- a/Abbildungen, Formeln und Tabellen.docx
+++ b/Abbildungen, Formeln und Tabellen.docx
@@ -14,7 +14,21 @@
         <w:rPr>
           <w:rFonts w:eastAsiaTheme="minorEastAsia"/>
         </w:rPr>
-        <w:t>- Software: Python 3.11.7 und JupyterLab 3.6.7</w:t>
+        <w:t xml:space="preserve">- Software: Python 3.11.7 und </w:t>
+      </w:r>
+      <w:proofErr w:type="spellStart"/>
+      <w:r>
+        <w:rPr>
+          <w:rFonts w:eastAsiaTheme="minorEastAsia"/>
+        </w:rPr>
+        <w:t>JupyterLab</w:t>
+      </w:r>
+      <w:proofErr w:type="spellEnd"/>
+      <w:r>
+        <w:rPr>
+          <w:rFonts w:eastAsiaTheme="minorEastAsia"/>
+        </w:rPr>
+        <w:t xml:space="preserve"> 3.6.7</w:t>
       </w:r>
     </w:p>
     <w:p>
@@ -27,7 +41,21 @@
         <w:rPr>
           <w:rFonts w:eastAsiaTheme="minorEastAsia"/>
         </w:rPr>
-        <w:t>- Betriebssysteme: Windows 11 Home und MacOs 14.5</w:t>
+        <w:t xml:space="preserve">- Betriebssysteme: Windows 11 Home und </w:t>
+      </w:r>
+      <w:proofErr w:type="spellStart"/>
+      <w:r>
+        <w:rPr>
+          <w:rFonts w:eastAsiaTheme="minorEastAsia"/>
+        </w:rPr>
+        <w:t>MacOs</w:t>
+      </w:r>
+      <w:proofErr w:type="spellEnd"/>
+      <w:r>
+        <w:rPr>
+          <w:rFonts w:eastAsiaTheme="minorEastAsia"/>
+        </w:rPr>
+        <w:t xml:space="preserve"> 14.5</w:t>
       </w:r>
     </w:p>
     <w:p>
@@ -212,6 +240,7 @@
                                 </w:rPr>
                                 <w:t xml:space="preserve"> </w:t>
                               </w:r>
+                              <w:proofErr w:type="spellStart"/>
                               <w:r>
                                 <w:rPr>
                                   <w:sz w:val="20"/>
@@ -219,6 +248,7 @@
                                 </w:rPr>
                                 <w:t>Susceptible</w:t>
                               </w:r>
+                              <w:proofErr w:type="spellEnd"/>
                               <w:r>
                                 <w:rPr>
                                   <w:sz w:val="20"/>
@@ -226,6 +256,7 @@
                                 </w:rPr>
                                 <w:t xml:space="preserve">, I: </w:t>
                               </w:r>
+                              <w:proofErr w:type="spellStart"/>
                               <w:r>
                                 <w:rPr>
                                   <w:sz w:val="20"/>
@@ -233,6 +264,7 @@
                                 </w:rPr>
                                 <w:t>Infected</w:t>
                               </w:r>
+                              <w:proofErr w:type="spellEnd"/>
                               <w:r>
                                 <w:rPr>
                                   <w:sz w:val="20"/>
@@ -240,6 +272,7 @@
                                 </w:rPr>
                                 <w:t xml:space="preserve">, R: </w:t>
                               </w:r>
+                              <w:proofErr w:type="spellStart"/>
                               <w:r>
                                 <w:rPr>
                                   <w:sz w:val="20"/>
@@ -247,6 +280,7 @@
                                 </w:rPr>
                                 <w:t>Removed</w:t>
                               </w:r>
+                              <w:proofErr w:type="spellEnd"/>
                               <w:r>
                                 <w:rPr>
                                   <w:sz w:val="20"/>
@@ -254,6 +288,7 @@
                                 </w:rPr>
                                 <w:t xml:space="preserve">, SI: Übergang von </w:t>
                               </w:r>
+                              <w:proofErr w:type="spellStart"/>
                               <w:r>
                                 <w:rPr>
                                   <w:sz w:val="20"/>
@@ -261,6 +296,7 @@
                                 </w:rPr>
                                 <w:t>Susceptible</w:t>
                               </w:r>
+                              <w:proofErr w:type="spellEnd"/>
                               <w:r>
                                 <w:rPr>
                                   <w:sz w:val="20"/>
@@ -282,6 +318,7 @@
                                 </w:rPr>
                                 <w:t xml:space="preserve"> </w:t>
                               </w:r>
+                              <w:proofErr w:type="spellStart"/>
                               <w:r>
                                 <w:rPr>
                                   <w:sz w:val="20"/>
@@ -289,6 +326,7 @@
                                 </w:rPr>
                                 <w:t>Infected</w:t>
                               </w:r>
+                              <w:proofErr w:type="spellEnd"/>
                               <w:r>
                                 <w:rPr>
                                   <w:sz w:val="20"/>
@@ -296,6 +334,7 @@
                                 </w:rPr>
                                 <w:t xml:space="preserve">, SR: Übergang von </w:t>
                               </w:r>
+                              <w:proofErr w:type="spellStart"/>
                               <w:r>
                                 <w:rPr>
                                   <w:sz w:val="20"/>
@@ -303,6 +342,7 @@
                                 </w:rPr>
                                 <w:t>Susceptible</w:t>
                               </w:r>
+                              <w:proofErr w:type="spellEnd"/>
                               <w:r>
                                 <w:rPr>
                                   <w:sz w:val="20"/>
@@ -324,6 +364,7 @@
                                 </w:rPr>
                                 <w:t xml:space="preserve"> </w:t>
                               </w:r>
+                              <w:proofErr w:type="spellStart"/>
                               <w:r>
                                 <w:rPr>
                                   <w:sz w:val="20"/>
@@ -331,6 +372,7 @@
                                 </w:rPr>
                                 <w:t>Removed</w:t>
                               </w:r>
+                              <w:proofErr w:type="spellEnd"/>
                               <w:r>
                                 <w:rPr>
                                   <w:sz w:val="20"/>
@@ -338,6 +380,7 @@
                                 </w:rPr>
                                 <w:t xml:space="preserve">, IR: Übergang von </w:t>
                               </w:r>
+                              <w:proofErr w:type="spellStart"/>
                               <w:r>
                                 <w:rPr>
                                   <w:sz w:val="20"/>
@@ -345,6 +388,7 @@
                                 </w:rPr>
                                 <w:t>Infected</w:t>
                               </w:r>
+                              <w:proofErr w:type="spellEnd"/>
                               <w:r>
                                 <w:rPr>
                                   <w:sz w:val="20"/>
@@ -366,6 +410,7 @@
                                 </w:rPr>
                                 <w:t xml:space="preserve"> </w:t>
                               </w:r>
+                              <w:proofErr w:type="spellStart"/>
                               <w:r>
                                 <w:rPr>
                                   <w:sz w:val="20"/>
@@ -373,6 +418,7 @@
                                 </w:rPr>
                                 <w:t>Removed</w:t>
                               </w:r>
+                              <w:proofErr w:type="spellEnd"/>
                             </w:p>
                           </w:txbxContent>
                         </wps:txbx>
@@ -504,6 +550,7 @@
                           </w:rPr>
                           <w:t xml:space="preserve"> </w:t>
                         </w:r>
+                        <w:proofErr w:type="spellStart"/>
                         <w:r>
                           <w:rPr>
                             <w:sz w:val="20"/>
@@ -511,6 +558,7 @@
                           </w:rPr>
                           <w:t>Susceptible</w:t>
                         </w:r>
+                        <w:proofErr w:type="spellEnd"/>
                         <w:r>
                           <w:rPr>
                             <w:sz w:val="20"/>
@@ -518,6 +566,7 @@
                           </w:rPr>
                           <w:t xml:space="preserve">, I: </w:t>
                         </w:r>
+                        <w:proofErr w:type="spellStart"/>
                         <w:r>
                           <w:rPr>
                             <w:sz w:val="20"/>
@@ -525,6 +574,7 @@
                           </w:rPr>
                           <w:t>Infected</w:t>
                         </w:r>
+                        <w:proofErr w:type="spellEnd"/>
                         <w:r>
                           <w:rPr>
                             <w:sz w:val="20"/>
@@ -532,6 +582,7 @@
                           </w:rPr>
                           <w:t xml:space="preserve">, R: </w:t>
                         </w:r>
+                        <w:proofErr w:type="spellStart"/>
                         <w:r>
                           <w:rPr>
                             <w:sz w:val="20"/>
@@ -539,6 +590,7 @@
                           </w:rPr>
                           <w:t>Removed</w:t>
                         </w:r>
+                        <w:proofErr w:type="spellEnd"/>
                         <w:r>
                           <w:rPr>
                             <w:sz w:val="20"/>
@@ -546,6 +598,7 @@
                           </w:rPr>
                           <w:t xml:space="preserve">, SI: Übergang von </w:t>
                         </w:r>
+                        <w:proofErr w:type="spellStart"/>
                         <w:r>
                           <w:rPr>
                             <w:sz w:val="20"/>
@@ -553,6 +606,7 @@
                           </w:rPr>
                           <w:t>Susceptible</w:t>
                         </w:r>
+                        <w:proofErr w:type="spellEnd"/>
                         <w:r>
                           <w:rPr>
                             <w:sz w:val="20"/>
@@ -574,6 +628,7 @@
                           </w:rPr>
                           <w:t xml:space="preserve"> </w:t>
                         </w:r>
+                        <w:proofErr w:type="spellStart"/>
                         <w:r>
                           <w:rPr>
                             <w:sz w:val="20"/>
@@ -581,6 +636,7 @@
                           </w:rPr>
                           <w:t>Infected</w:t>
                         </w:r>
+                        <w:proofErr w:type="spellEnd"/>
                         <w:r>
                           <w:rPr>
                             <w:sz w:val="20"/>
@@ -588,6 +644,7 @@
                           </w:rPr>
                           <w:t xml:space="preserve">, SR: Übergang von </w:t>
                         </w:r>
+                        <w:proofErr w:type="spellStart"/>
                         <w:r>
                           <w:rPr>
                             <w:sz w:val="20"/>
@@ -595,6 +652,7 @@
                           </w:rPr>
                           <w:t>Susceptible</w:t>
                         </w:r>
+                        <w:proofErr w:type="spellEnd"/>
                         <w:r>
                           <w:rPr>
                             <w:sz w:val="20"/>
@@ -616,6 +674,7 @@
                           </w:rPr>
                           <w:t xml:space="preserve"> </w:t>
                         </w:r>
+                        <w:proofErr w:type="spellStart"/>
                         <w:r>
                           <w:rPr>
                             <w:sz w:val="20"/>
@@ -623,6 +682,7 @@
                           </w:rPr>
                           <w:t>Removed</w:t>
                         </w:r>
+                        <w:proofErr w:type="spellEnd"/>
                         <w:r>
                           <w:rPr>
                             <w:sz w:val="20"/>
@@ -630,6 +690,7 @@
                           </w:rPr>
                           <w:t xml:space="preserve">, IR: Übergang von </w:t>
                         </w:r>
+                        <w:proofErr w:type="spellStart"/>
                         <w:r>
                           <w:rPr>
                             <w:sz w:val="20"/>
@@ -637,6 +698,7 @@
                           </w:rPr>
                           <w:t>Infected</w:t>
                         </w:r>
+                        <w:proofErr w:type="spellEnd"/>
                         <w:r>
                           <w:rPr>
                             <w:sz w:val="20"/>
@@ -658,6 +720,7 @@
                           </w:rPr>
                           <w:t xml:space="preserve"> </w:t>
                         </w:r>
+                        <w:proofErr w:type="spellStart"/>
                         <w:r>
                           <w:rPr>
                             <w:sz w:val="20"/>
@@ -665,6 +728,7 @@
                           </w:rPr>
                           <w:t>Removed</w:t>
                         </w:r>
+                        <w:proofErr w:type="spellEnd"/>
                       </w:p>
                     </w:txbxContent>
                   </v:textbox>
@@ -810,6 +874,7 @@
         </w:rPr>
         <w:t xml:space="preserve">Änderung der </w:t>
       </w:r>
+      <w:proofErr w:type="spellStart"/>
       <w:r>
         <w:rPr>
           <w:sz w:val="20"/>
@@ -817,6 +882,7 @@
         </w:rPr>
         <w:t>Susceptible</w:t>
       </w:r>
+      <w:proofErr w:type="spellEnd"/>
       <w:r>
         <w:rPr>
           <w:sz w:val="20"/>
@@ -853,6 +919,7 @@
         </w:rPr>
         <w:t xml:space="preserve">S: </w:t>
       </w:r>
+      <w:proofErr w:type="spellStart"/>
       <w:r>
         <w:rPr>
           <w:sz w:val="20"/>
@@ -860,6 +927,7 @@
         </w:rPr>
         <w:t>Susceptible</w:t>
       </w:r>
+      <w:proofErr w:type="spellEnd"/>
       <w:r>
         <w:rPr>
           <w:sz w:val="20"/>
@@ -909,6 +977,7 @@
         </w:rPr>
         <w:t xml:space="preserve">I: </w:t>
       </w:r>
+      <w:proofErr w:type="spellStart"/>
       <w:r>
         <w:rPr>
           <w:sz w:val="20"/>
@@ -916,6 +985,7 @@
         </w:rPr>
         <w:t>Infected</w:t>
       </w:r>
+      <w:proofErr w:type="spellEnd"/>
       <w:r>
         <w:rPr>
           <w:sz w:val="20"/>
@@ -1126,6 +1196,7 @@
         </w:rPr>
         <w:t xml:space="preserve">Änderung der </w:t>
       </w:r>
+      <w:proofErr w:type="spellStart"/>
       <w:r>
         <w:rPr>
           <w:sz w:val="20"/>
@@ -1133,6 +1204,7 @@
         </w:rPr>
         <w:t>Infected</w:t>
       </w:r>
+      <w:proofErr w:type="spellEnd"/>
       <w:r>
         <w:rPr>
           <w:sz w:val="20"/>
@@ -1162,6 +1234,7 @@
         </w:rPr>
         <w:t xml:space="preserve">I: </w:t>
       </w:r>
+      <w:proofErr w:type="spellStart"/>
       <w:r>
         <w:rPr>
           <w:sz w:val="20"/>
@@ -1169,6 +1242,7 @@
         </w:rPr>
         <w:t>Infected</w:t>
       </w:r>
+      <w:proofErr w:type="spellEnd"/>
       <w:r>
         <w:rPr>
           <w:sz w:val="20"/>
@@ -1183,6 +1257,7 @@
         </w:rPr>
         <w:t xml:space="preserve">q: Ansteckungswahrscheinlichkeit, k: Kontaktrate, S: </w:t>
       </w:r>
+      <w:proofErr w:type="spellStart"/>
       <w:r>
         <w:rPr>
           <w:sz w:val="20"/>
@@ -1190,6 +1265,7 @@
         </w:rPr>
         <w:t>Susceptible</w:t>
       </w:r>
+      <w:proofErr w:type="spellEnd"/>
       <w:r>
         <w:rPr>
           <w:sz w:val="20"/>
@@ -1413,6 +1489,7 @@
         </w:rPr>
         <w:t xml:space="preserve"> </w:t>
       </w:r>
+      <w:proofErr w:type="spellStart"/>
       <w:r>
         <w:rPr>
           <w:sz w:val="20"/>
@@ -1420,6 +1497,7 @@
         </w:rPr>
         <w:t>Removed</w:t>
       </w:r>
+      <w:proofErr w:type="spellEnd"/>
       <w:r>
         <w:rPr>
           <w:sz w:val="20"/>
@@ -1454,7 +1532,23 @@
           <w:sz w:val="20"/>
           <w:szCs w:val="20"/>
         </w:rPr>
-        <w:t>R: Removed, t: Zeit, r</w:t>
+        <w:t xml:space="preserve">R: </w:t>
+      </w:r>
+      <w:proofErr w:type="spellStart"/>
+      <w:r>
+        <w:rPr>
+          <w:sz w:val="20"/>
+          <w:szCs w:val="20"/>
+        </w:rPr>
+        <w:t>Removed</w:t>
+      </w:r>
+      <w:proofErr w:type="spellEnd"/>
+      <w:r>
+        <w:rPr>
+          <w:sz w:val="20"/>
+          <w:szCs w:val="20"/>
+        </w:rPr>
+        <w:t>, t: Zeit, r</w:t>
       </w:r>
       <w:r>
         <w:rPr>
@@ -1477,6 +1571,7 @@
         </w:rPr>
         <w:t xml:space="preserve">S: </w:t>
       </w:r>
+      <w:proofErr w:type="spellStart"/>
       <w:r>
         <w:rPr>
           <w:sz w:val="20"/>
@@ -1484,6 +1579,7 @@
         </w:rPr>
         <w:t>Susceptible</w:t>
       </w:r>
+      <w:proofErr w:type="spellEnd"/>
       <w:r>
         <w:rPr>
           <w:sz w:val="20"/>
@@ -1498,6 +1594,7 @@
         </w:rPr>
         <w:t xml:space="preserve">I: </w:t>
       </w:r>
+      <w:proofErr w:type="spellStart"/>
       <w:r>
         <w:rPr>
           <w:sz w:val="20"/>
@@ -1505,6 +1602,7 @@
         </w:rPr>
         <w:t>Infected</w:t>
       </w:r>
+      <w:proofErr w:type="spellEnd"/>
       <w:r>
         <w:rPr>
           <w:sz w:val="20"/>
@@ -1704,35 +1802,23 @@
           <w:sz w:val="20"/>
           <w:szCs w:val="20"/>
         </w:rPr>
-        <w:t>Parameter: I</w:t>
-      </w:r>
-      <w:r>
-        <w:rPr>
-          <w:sz w:val="20"/>
-          <w:szCs w:val="20"/>
-        </w:rPr>
-        <w:t>nfected: 0.000001,</w:t>
-      </w:r>
-      <w:r>
-        <w:rPr>
-          <w:sz w:val="20"/>
-          <w:szCs w:val="20"/>
-        </w:rPr>
-        <w:t xml:space="preserve"> Kontaktrate</w:t>
-      </w:r>
-      <w:r>
-        <w:rPr>
-          <w:sz w:val="20"/>
-          <w:szCs w:val="20"/>
-        </w:rPr>
-        <w:t>: 10,</w:t>
-      </w:r>
-      <w:r>
-        <w:rPr>
-          <w:sz w:val="20"/>
-          <w:szCs w:val="20"/>
-        </w:rPr>
-        <w:t xml:space="preserve"> </w:t>
+        <w:t xml:space="preserve">Parameter: </w:t>
+      </w:r>
+      <w:proofErr w:type="spellStart"/>
+      <w:r>
+        <w:rPr>
+          <w:sz w:val="20"/>
+          <w:szCs w:val="20"/>
+        </w:rPr>
+        <w:t>Infected</w:t>
+      </w:r>
+      <w:proofErr w:type="spellEnd"/>
+      <w:r>
+        <w:rPr>
+          <w:sz w:val="20"/>
+          <w:szCs w:val="20"/>
+        </w:rPr>
+        <w:t xml:space="preserve">: 0.000001, Kontaktrate: 10, </w:t>
       </w:r>
       <w:r>
         <w:rPr>
@@ -1746,14 +1832,7 @@
           <w:sz w:val="20"/>
           <w:szCs w:val="20"/>
         </w:rPr>
-        <w:t>: 0.15,</w:t>
-      </w:r>
-      <w:r>
-        <w:rPr>
-          <w:sz w:val="20"/>
-          <w:szCs w:val="20"/>
-        </w:rPr>
-        <w:t xml:space="preserve"> </w:t>
+        <w:t xml:space="preserve">: 0.15, </w:t>
       </w:r>
       <w:r>
         <w:rPr>
@@ -1767,42 +1846,21 @@
           <w:sz w:val="20"/>
           <w:szCs w:val="20"/>
         </w:rPr>
-        <w:t xml:space="preserve"> 0.15,</w:t>
-      </w:r>
-      <w:r>
-        <w:rPr>
-          <w:sz w:val="20"/>
-          <w:szCs w:val="20"/>
-        </w:rPr>
-        <w:t xml:space="preserve"> </w:t>
-      </w:r>
-      <w:r>
-        <w:rPr>
-          <w:sz w:val="20"/>
-          <w:szCs w:val="20"/>
-        </w:rPr>
-        <w:t>Zombietötungsrate durch Menschen</w:t>
-      </w:r>
-      <w:r>
-        <w:rPr>
-          <w:sz w:val="20"/>
-          <w:szCs w:val="20"/>
-        </w:rPr>
-        <w:t>:</w:t>
-      </w:r>
-      <w:r>
-        <w:rPr>
-          <w:sz w:val="20"/>
-          <w:szCs w:val="20"/>
-        </w:rPr>
-        <w:t xml:space="preserve"> </w:t>
-      </w:r>
-      <w:r>
-        <w:rPr>
-          <w:sz w:val="20"/>
-          <w:szCs w:val="20"/>
-        </w:rPr>
-        <w:t>0.1</w:t>
+        <w:t xml:space="preserve"> 0.15, </w:t>
+      </w:r>
+      <w:r>
+        <w:rPr>
+          <w:sz w:val="20"/>
+          <w:szCs w:val="20"/>
+        </w:rPr>
+        <w:t>Zombietötungsrate durch Menschen:</w:t>
+      </w:r>
+      <w:r>
+        <w:rPr>
+          <w:sz w:val="20"/>
+          <w:szCs w:val="20"/>
+        </w:rPr>
+        <w:t xml:space="preserve"> 0.1</w:t>
       </w:r>
       <w:r>
         <w:rPr>
@@ -1933,28 +1991,23 @@
           <w:sz w:val="20"/>
           <w:szCs w:val="20"/>
         </w:rPr>
-        <w:t xml:space="preserve"> </w:t>
-      </w:r>
-      <w:r>
-        <w:rPr>
-          <w:sz w:val="20"/>
-          <w:szCs w:val="20"/>
-        </w:rPr>
-        <w:t>Veränderung der Personen in Prozent in Abhängigkeit der Tage des SIR-</w:t>
-      </w:r>
-      <w:r>
-        <w:rPr>
-          <w:sz w:val="20"/>
-          <w:szCs w:val="20"/>
-        </w:rPr>
-        <w:t>Worst-Case-</w:t>
-      </w:r>
-      <w:r>
-        <w:rPr>
-          <w:sz w:val="20"/>
-          <w:szCs w:val="20"/>
-        </w:rPr>
-        <w:t xml:space="preserve">Models. </w:t>
+        <w:t xml:space="preserve"> Veränderung der Personen in Prozent in Abhängigkeit der Tage des SIR-</w:t>
+      </w:r>
+      <w:proofErr w:type="spellStart"/>
+      <w:r>
+        <w:rPr>
+          <w:sz w:val="20"/>
+          <w:szCs w:val="20"/>
+        </w:rPr>
+        <w:t>Worst</w:t>
+      </w:r>
+      <w:proofErr w:type="spellEnd"/>
+      <w:r>
+        <w:rPr>
+          <w:sz w:val="20"/>
+          <w:szCs w:val="20"/>
+        </w:rPr>
+        <w:t xml:space="preserve">-Case-Models. </w:t>
       </w:r>
       <w:r>
         <w:rPr>
@@ -1968,7 +2021,23 @@
           <w:sz w:val="20"/>
           <w:szCs w:val="20"/>
         </w:rPr>
-        <w:t xml:space="preserve">Parameter: Infected: 0.000001, Kontaktrate: 10, </w:t>
+        <w:t xml:space="preserve">Parameter: </w:t>
+      </w:r>
+      <w:proofErr w:type="spellStart"/>
+      <w:r>
+        <w:rPr>
+          <w:sz w:val="20"/>
+          <w:szCs w:val="20"/>
+        </w:rPr>
+        <w:t>Infected</w:t>
+      </w:r>
+      <w:proofErr w:type="spellEnd"/>
+      <w:r>
+        <w:rPr>
+          <w:sz w:val="20"/>
+          <w:szCs w:val="20"/>
+        </w:rPr>
+        <w:t xml:space="preserve">: 0.000001, Kontaktrate: 10, </w:t>
       </w:r>
       <w:r>
         <w:rPr>
@@ -2163,28 +2232,7 @@
           <w:sz w:val="20"/>
           <w:szCs w:val="20"/>
         </w:rPr>
-        <w:t xml:space="preserve">: </w:t>
-      </w:r>
-      <w:r>
-        <w:rPr>
-          <w:sz w:val="20"/>
-          <w:szCs w:val="20"/>
-        </w:rPr>
-        <w:t>Veränderung der Personen in Prozent in Abhängigkeit der Tage des SIR</w:t>
-      </w:r>
-      <w:r>
-        <w:rPr>
-          <w:sz w:val="20"/>
-          <w:szCs w:val="20"/>
-        </w:rPr>
-        <w:t>-Best</w:t>
-      </w:r>
-      <w:r>
-        <w:rPr>
-          <w:sz w:val="20"/>
-          <w:szCs w:val="20"/>
-        </w:rPr>
-        <w:t xml:space="preserve">-Case-Models. </w:t>
+        <w:t xml:space="preserve">: Veränderung der Personen in Prozent in Abhängigkeit der Tage des SIR-Best-Case-Models. </w:t>
       </w:r>
       <w:r>
         <w:rPr>
@@ -2198,7 +2246,23 @@
           <w:sz w:val="20"/>
           <w:szCs w:val="20"/>
         </w:rPr>
-        <w:t xml:space="preserve">Parameter: Infected: 0.000001, Kontaktrate: 10, </w:t>
+        <w:t xml:space="preserve">Parameter: </w:t>
+      </w:r>
+      <w:proofErr w:type="spellStart"/>
+      <w:r>
+        <w:rPr>
+          <w:sz w:val="20"/>
+          <w:szCs w:val="20"/>
+        </w:rPr>
+        <w:t>Infected</w:t>
+      </w:r>
+      <w:proofErr w:type="spellEnd"/>
+      <w:r>
+        <w:rPr>
+          <w:sz w:val="20"/>
+          <w:szCs w:val="20"/>
+        </w:rPr>
+        <w:t xml:space="preserve">: 0.000001, Kontaktrate: 10, </w:t>
       </w:r>
       <w:r>
         <w:rPr>
@@ -2399,42 +2463,7 @@
           <w:sz w:val="20"/>
           <w:szCs w:val="20"/>
         </w:rPr>
-        <w:t xml:space="preserve"> </w:t>
-      </w:r>
-      <w:r>
-        <w:rPr>
-          <w:sz w:val="20"/>
-          <w:szCs w:val="20"/>
-        </w:rPr>
-        <w:t>Veränderung der Personen in Prozent in Abhängigkeit der Tage des SIR-B</w:t>
-      </w:r>
-      <w:r>
-        <w:rPr>
-          <w:sz w:val="20"/>
-          <w:szCs w:val="20"/>
-        </w:rPr>
-        <w:t>ase</w:t>
-      </w:r>
-      <w:r>
-        <w:rPr>
-          <w:sz w:val="20"/>
-          <w:szCs w:val="20"/>
-        </w:rPr>
-        <w:t>-Models</w:t>
-      </w:r>
-      <w:r>
-        <w:rPr>
-          <w:sz w:val="20"/>
-          <w:szCs w:val="20"/>
-        </w:rPr>
-        <w:t xml:space="preserve"> mit kombinierten Maßnahmen (Quarantäne, Rüstung und Waffen) nach 21 Tagen</w:t>
-      </w:r>
-      <w:r>
-        <w:rPr>
-          <w:sz w:val="20"/>
-          <w:szCs w:val="20"/>
-        </w:rPr>
-        <w:t xml:space="preserve">. </w:t>
+        <w:t xml:space="preserve"> Veränderung der Personen in Prozent in Abhängigkeit der Tage des SIR-Base-Models mit kombinierten Maßnahmen (Quarantäne, Rüstung und Waffen) nach 21 Tagen. </w:t>
       </w:r>
       <w:r>
         <w:rPr>
@@ -2462,7 +2491,30 @@
           <w:sz w:val="20"/>
           <w:szCs w:val="20"/>
         </w:rPr>
-        <w:t xml:space="preserve">: Infected: 0.000001, Kontaktrate: 10, </w:t>
+        <w:t xml:space="preserve">: </w:t>
+      </w:r>
+      <w:proofErr w:type="spellStart"/>
+      <w:r>
+        <w:rPr>
+          <w:sz w:val="20"/>
+          <w:szCs w:val="20"/>
+        </w:rPr>
+        <w:t>Infected</w:t>
+      </w:r>
+      <w:proofErr w:type="spellEnd"/>
+      <w:r>
+        <w:rPr>
+          <w:sz w:val="20"/>
+          <w:szCs w:val="20"/>
+        </w:rPr>
+        <w:t xml:space="preserve">: 0.000001, </w:t>
+      </w:r>
+      <w:r>
+        <w:rPr>
+          <w:sz w:val="20"/>
+          <w:szCs w:val="20"/>
+        </w:rPr>
+        <w:t xml:space="preserve">Kontaktrate: 10, </w:t>
       </w:r>
       <w:r>
         <w:rPr>
@@ -2476,21 +2528,7 @@
           <w:sz w:val="20"/>
           <w:szCs w:val="20"/>
         </w:rPr>
-        <w:t>: 0.</w:t>
-      </w:r>
-      <w:r>
-        <w:rPr>
-          <w:sz w:val="20"/>
-          <w:szCs w:val="20"/>
-        </w:rPr>
-        <w:t>10</w:t>
-      </w:r>
-      <w:r>
-        <w:rPr>
-          <w:sz w:val="20"/>
-          <w:szCs w:val="20"/>
-        </w:rPr>
-        <w:t xml:space="preserve">, </w:t>
+        <w:t xml:space="preserve">: 0.15, </w:t>
       </w:r>
       <w:r>
         <w:rPr>
@@ -2504,21 +2542,7 @@
           <w:sz w:val="20"/>
           <w:szCs w:val="20"/>
         </w:rPr>
-        <w:t xml:space="preserve"> 0.</w:t>
-      </w:r>
-      <w:r>
-        <w:rPr>
-          <w:sz w:val="20"/>
-          <w:szCs w:val="20"/>
-        </w:rPr>
-        <w:t>10</w:t>
-      </w:r>
-      <w:r>
-        <w:rPr>
-          <w:sz w:val="20"/>
-          <w:szCs w:val="20"/>
-        </w:rPr>
-        <w:t xml:space="preserve">, </w:t>
+        <w:t xml:space="preserve"> 0.15, </w:t>
       </w:r>
       <w:r>
         <w:rPr>
@@ -2589,21 +2613,56 @@
           <w:sz w:val="20"/>
           <w:szCs w:val="20"/>
         </w:rPr>
-        <w:t>0</w:t>
-      </w:r>
-      <w:r>
-        <w:rPr>
-          <w:sz w:val="20"/>
-          <w:szCs w:val="20"/>
-        </w:rPr>
-        <w:t>75</w:t>
-      </w:r>
-      <w:r>
-        <w:rPr>
-          <w:sz w:val="20"/>
-          <w:szCs w:val="20"/>
-        </w:rPr>
-        <w:t xml:space="preserve">, </w:t>
+        <w:t>075</w:t>
+      </w:r>
+      <w:r>
+        <w:rPr>
+          <w:sz w:val="20"/>
+          <w:szCs w:val="20"/>
+        </w:rPr>
+        <w:t>,</w:t>
+      </w:r>
+      <w:r>
+        <w:rPr>
+          <w:sz w:val="20"/>
+          <w:szCs w:val="20"/>
+        </w:rPr>
+        <w:t xml:space="preserve"> </w:t>
+      </w:r>
+      <w:r>
+        <w:rPr>
+          <w:sz w:val="20"/>
+          <w:szCs w:val="20"/>
+        </w:rPr>
+        <w:t>Menschentötungsrate durch Zombies:</w:t>
+      </w:r>
+      <w:r>
+        <w:rPr>
+          <w:sz w:val="20"/>
+          <w:szCs w:val="20"/>
+        </w:rPr>
+        <w:t xml:space="preserve"> 0.</w:t>
+      </w:r>
+      <w:r>
+        <w:rPr>
+          <w:sz w:val="20"/>
+          <w:szCs w:val="20"/>
+        </w:rPr>
+        <w:t>10</w:t>
+      </w:r>
+      <w:r>
+        <w:rPr>
+          <w:sz w:val="20"/>
+          <w:szCs w:val="20"/>
+        </w:rPr>
+        <w:t>,</w:t>
+      </w:r>
+      <w:r>
+        <w:rPr>
+          <w:sz w:val="20"/>
+          <w:szCs w:val="20"/>
+        </w:rPr>
+        <w:t xml:space="preserve"> </w:t>
       </w:r>
       <w:r>
         <w:rPr>
@@ -2624,14 +2683,7 @@
           <w:sz w:val="20"/>
           <w:szCs w:val="20"/>
         </w:rPr>
-        <w:t>2</w:t>
-      </w:r>
-      <w:r>
-        <w:rPr>
-          <w:sz w:val="20"/>
-          <w:szCs w:val="20"/>
-        </w:rPr>
-        <w:t>0</w:t>
+        <w:t>20</w:t>
       </w:r>
     </w:p>
     <w:p>
@@ -2749,56 +2801,72 @@
           <w:sz w:val="20"/>
           <w:szCs w:val="20"/>
         </w:rPr>
+        <w:t xml:space="preserve">: Veränderung der Personen in Prozent in Abhängigkeit der Tage des SIR-Base-Models mit </w:t>
+      </w:r>
+      <w:r>
+        <w:rPr>
+          <w:sz w:val="20"/>
+          <w:szCs w:val="20"/>
+        </w:rPr>
+        <w:t>offensiven</w:t>
+      </w:r>
+      <w:r>
+        <w:rPr>
+          <w:sz w:val="20"/>
+          <w:szCs w:val="20"/>
+        </w:rPr>
+        <w:t xml:space="preserve"> Maßnahmen (Waffen) nach 21 Tagen. </w:t>
+      </w:r>
+      <w:r>
+        <w:rPr>
+          <w:sz w:val="20"/>
+          <w:szCs w:val="20"/>
+        </w:rPr>
+        <w:br/>
+      </w:r>
+      <w:r>
+        <w:rPr>
+          <w:sz w:val="20"/>
+          <w:szCs w:val="20"/>
+        </w:rPr>
+        <w:t>Parameter</w:t>
+      </w:r>
+      <w:r>
+        <w:rPr>
+          <w:sz w:val="20"/>
+          <w:szCs w:val="20"/>
+        </w:rPr>
+        <w:t xml:space="preserve"> zu Beginn</w:t>
+      </w:r>
+      <w:r>
+        <w:rPr>
+          <w:sz w:val="20"/>
+          <w:szCs w:val="20"/>
+        </w:rPr>
         <w:t xml:space="preserve">: </w:t>
       </w:r>
-      <w:r>
-        <w:rPr>
-          <w:sz w:val="20"/>
-          <w:szCs w:val="20"/>
-        </w:rPr>
-        <w:t xml:space="preserve">Veränderung der Personen in Prozent in Abhängigkeit der Tage des SIR-Base-Models mit </w:t>
-      </w:r>
-      <w:r>
-        <w:rPr>
-          <w:sz w:val="20"/>
-          <w:szCs w:val="20"/>
-        </w:rPr>
-        <w:t>offensiven</w:t>
-      </w:r>
-      <w:r>
-        <w:rPr>
-          <w:sz w:val="20"/>
-          <w:szCs w:val="20"/>
-        </w:rPr>
-        <w:t xml:space="preserve"> Maßnahmen (Waffen) nach 21 Tagen. </w:t>
-      </w:r>
-      <w:r>
-        <w:rPr>
-          <w:sz w:val="20"/>
-          <w:szCs w:val="20"/>
-        </w:rPr>
-        <w:br/>
-      </w:r>
-      <w:r>
-        <w:rPr>
-          <w:sz w:val="20"/>
-          <w:szCs w:val="20"/>
-        </w:rPr>
-        <w:t>Parameter</w:t>
-      </w:r>
-      <w:r>
-        <w:rPr>
-          <w:sz w:val="20"/>
-          <w:szCs w:val="20"/>
-        </w:rPr>
-        <w:t xml:space="preserve"> zu Beginn</w:t>
-      </w:r>
-      <w:r>
-        <w:rPr>
-          <w:sz w:val="20"/>
-          <w:szCs w:val="20"/>
-        </w:rPr>
-        <w:t xml:space="preserve">: Infected: 0.000001, Kontaktrate: 10, </w:t>
+      <w:proofErr w:type="spellStart"/>
+      <w:r>
+        <w:rPr>
+          <w:sz w:val="20"/>
+          <w:szCs w:val="20"/>
+        </w:rPr>
+        <w:t>Infected</w:t>
+      </w:r>
+      <w:proofErr w:type="spellEnd"/>
+      <w:r>
+        <w:rPr>
+          <w:sz w:val="20"/>
+          <w:szCs w:val="20"/>
+        </w:rPr>
+        <w:t xml:space="preserve">: 0.000001, </w:t>
+      </w:r>
+      <w:r>
+        <w:rPr>
+          <w:sz w:val="20"/>
+          <w:szCs w:val="20"/>
+        </w:rPr>
+        <w:t xml:space="preserve">Kontaktrate: 10, </w:t>
       </w:r>
       <w:r>
         <w:rPr>
@@ -2812,21 +2880,7 @@
           <w:sz w:val="20"/>
           <w:szCs w:val="20"/>
         </w:rPr>
-        <w:t>: 0.</w:t>
-      </w:r>
-      <w:r>
-        <w:rPr>
-          <w:sz w:val="20"/>
-          <w:szCs w:val="20"/>
-        </w:rPr>
-        <w:t>10</w:t>
-      </w:r>
-      <w:r>
-        <w:rPr>
-          <w:sz w:val="20"/>
-          <w:szCs w:val="20"/>
-        </w:rPr>
-        <w:t xml:space="preserve">, </w:t>
+        <w:t xml:space="preserve">: 0.15, </w:t>
       </w:r>
       <w:r>
         <w:rPr>
@@ -2840,21 +2894,7 @@
           <w:sz w:val="20"/>
           <w:szCs w:val="20"/>
         </w:rPr>
-        <w:t xml:space="preserve"> 0.</w:t>
-      </w:r>
-      <w:r>
-        <w:rPr>
-          <w:sz w:val="20"/>
-          <w:szCs w:val="20"/>
-        </w:rPr>
-        <w:t>10</w:t>
-      </w:r>
-      <w:r>
-        <w:rPr>
-          <w:sz w:val="20"/>
-          <w:szCs w:val="20"/>
-        </w:rPr>
-        <w:t xml:space="preserve">, </w:t>
+        <w:t xml:space="preserve"> 0.15, </w:t>
       </w:r>
       <w:r>
         <w:rPr>
@@ -3021,14 +3061,7 @@
           <w:sz w:val="20"/>
           <w:szCs w:val="20"/>
         </w:rPr>
-        <w:t xml:space="preserve"> </w:t>
-      </w:r>
-      <w:r>
-        <w:rPr>
-          <w:sz w:val="20"/>
-          <w:szCs w:val="20"/>
-        </w:rPr>
-        <w:t xml:space="preserve">Veränderung der Personen in Prozent in Abhängigkeit der Tage des SIR-Base-Models mit </w:t>
+        <w:t xml:space="preserve"> Veränderung der Personen in Prozent in Abhängigkeit der Tage des SIR-Base-Models mit </w:t>
       </w:r>
       <w:r>
         <w:rPr>
@@ -3084,7 +3117,30 @@
           <w:sz w:val="20"/>
           <w:szCs w:val="20"/>
         </w:rPr>
-        <w:t xml:space="preserve">: Infected: 0.000001, Kontaktrate: 10, </w:t>
+        <w:t xml:space="preserve">: </w:t>
+      </w:r>
+      <w:proofErr w:type="spellStart"/>
+      <w:r>
+        <w:rPr>
+          <w:sz w:val="20"/>
+          <w:szCs w:val="20"/>
+        </w:rPr>
+        <w:t>Infected</w:t>
+      </w:r>
+      <w:proofErr w:type="spellEnd"/>
+      <w:r>
+        <w:rPr>
+          <w:sz w:val="20"/>
+          <w:szCs w:val="20"/>
+        </w:rPr>
+        <w:t xml:space="preserve">: 0.000001, </w:t>
+      </w:r>
+      <w:r>
+        <w:rPr>
+          <w:sz w:val="20"/>
+          <w:szCs w:val="20"/>
+        </w:rPr>
+        <w:t xml:space="preserve">Kontaktrate: 10, </w:t>
       </w:r>
       <w:r>
         <w:rPr>
@@ -3098,21 +3154,7 @@
           <w:sz w:val="20"/>
           <w:szCs w:val="20"/>
         </w:rPr>
-        <w:t>: 0.</w:t>
-      </w:r>
-      <w:r>
-        <w:rPr>
-          <w:sz w:val="20"/>
-          <w:szCs w:val="20"/>
-        </w:rPr>
-        <w:t>10</w:t>
-      </w:r>
-      <w:r>
-        <w:rPr>
-          <w:sz w:val="20"/>
-          <w:szCs w:val="20"/>
-        </w:rPr>
-        <w:t xml:space="preserve">, </w:t>
+        <w:t xml:space="preserve">: 0.15, </w:t>
       </w:r>
       <w:r>
         <w:rPr>
@@ -3126,21 +3168,7 @@
           <w:sz w:val="20"/>
           <w:szCs w:val="20"/>
         </w:rPr>
-        <w:t xml:space="preserve"> 0.</w:t>
-      </w:r>
-      <w:r>
-        <w:rPr>
-          <w:sz w:val="20"/>
-          <w:szCs w:val="20"/>
-        </w:rPr>
-        <w:t>10</w:t>
-      </w:r>
-      <w:r>
-        <w:rPr>
-          <w:sz w:val="20"/>
-          <w:szCs w:val="20"/>
-        </w:rPr>
-        <w:t xml:space="preserve">, </w:t>
+        <w:t xml:space="preserve"> 0.15, </w:t>
       </w:r>
       <w:r>
         <w:rPr>
@@ -3212,6 +3240,34 @@
           <w:szCs w:val="20"/>
         </w:rPr>
         <w:t>075</w:t>
+      </w:r>
+      <w:r>
+        <w:rPr>
+          <w:sz w:val="20"/>
+          <w:szCs w:val="20"/>
+        </w:rPr>
+        <w:t xml:space="preserve">, </w:t>
+      </w:r>
+      <w:r>
+        <w:rPr>
+          <w:sz w:val="20"/>
+          <w:szCs w:val="20"/>
+        </w:rPr>
+        <w:t>Menschentötungsrate durch Zombies:</w:t>
+      </w:r>
+      <w:r>
+        <w:rPr>
+          <w:sz w:val="20"/>
+          <w:szCs w:val="20"/>
+        </w:rPr>
+        <w:t xml:space="preserve"> 0.</w:t>
+      </w:r>
+      <w:r>
+        <w:rPr>
+          <w:sz w:val="20"/>
+          <w:szCs w:val="20"/>
+        </w:rPr>
+        <w:t>10</w:t>
       </w:r>
     </w:p>
     <w:p>
@@ -3332,56 +3388,58 @@
           <w:sz w:val="20"/>
           <w:szCs w:val="20"/>
         </w:rPr>
+        <w:t xml:space="preserve">: Veränderung der Personen in Prozent in Abhängigkeit der Tage des SIR-Base-Models mit kombinierten Maßnahmen (Quarantäne, Rüstung und Waffen) nach 14 Tagen. </w:t>
+      </w:r>
+      <w:r>
+        <w:rPr>
+          <w:sz w:val="20"/>
+          <w:szCs w:val="20"/>
+        </w:rPr>
+        <w:br/>
+      </w:r>
+      <w:r>
+        <w:rPr>
+          <w:sz w:val="20"/>
+          <w:szCs w:val="20"/>
+        </w:rPr>
+        <w:t>Parameter</w:t>
+      </w:r>
+      <w:r>
+        <w:rPr>
+          <w:sz w:val="20"/>
+          <w:szCs w:val="20"/>
+        </w:rPr>
+        <w:t xml:space="preserve"> zu Beginn</w:t>
+      </w:r>
+      <w:r>
+        <w:rPr>
+          <w:sz w:val="20"/>
+          <w:szCs w:val="20"/>
+        </w:rPr>
         <w:t xml:space="preserve">: </w:t>
       </w:r>
-      <w:r>
-        <w:rPr>
-          <w:sz w:val="20"/>
-          <w:szCs w:val="20"/>
-        </w:rPr>
-        <w:t xml:space="preserve">Veränderung der Personen in Prozent in Abhängigkeit der Tage des SIR-Base-Models mit kombinierten Maßnahmen (Quarantäne, Rüstung und Waffen) nach </w:t>
-      </w:r>
-      <w:r>
-        <w:rPr>
-          <w:sz w:val="20"/>
-          <w:szCs w:val="20"/>
-        </w:rPr>
-        <w:t>14</w:t>
-      </w:r>
-      <w:r>
-        <w:rPr>
-          <w:sz w:val="20"/>
-          <w:szCs w:val="20"/>
-        </w:rPr>
-        <w:t xml:space="preserve"> Tagen. </w:t>
-      </w:r>
-      <w:r>
-        <w:rPr>
-          <w:sz w:val="20"/>
-          <w:szCs w:val="20"/>
-        </w:rPr>
-        <w:br/>
-      </w:r>
-      <w:r>
-        <w:rPr>
-          <w:sz w:val="20"/>
-          <w:szCs w:val="20"/>
-        </w:rPr>
-        <w:t>Parameter</w:t>
-      </w:r>
-      <w:r>
-        <w:rPr>
-          <w:sz w:val="20"/>
-          <w:szCs w:val="20"/>
-        </w:rPr>
-        <w:t xml:space="preserve"> zu Beginn</w:t>
-      </w:r>
-      <w:r>
-        <w:rPr>
-          <w:sz w:val="20"/>
-          <w:szCs w:val="20"/>
-        </w:rPr>
-        <w:t xml:space="preserve">: Infected: 0.000001, Kontaktrate: 10, </w:t>
+      <w:proofErr w:type="spellStart"/>
+      <w:r>
+        <w:rPr>
+          <w:sz w:val="20"/>
+          <w:szCs w:val="20"/>
+        </w:rPr>
+        <w:t>Infected</w:t>
+      </w:r>
+      <w:proofErr w:type="spellEnd"/>
+      <w:r>
+        <w:rPr>
+          <w:sz w:val="20"/>
+          <w:szCs w:val="20"/>
+        </w:rPr>
+        <w:t xml:space="preserve">: 0.000001, </w:t>
+      </w:r>
+      <w:r>
+        <w:rPr>
+          <w:sz w:val="20"/>
+          <w:szCs w:val="20"/>
+        </w:rPr>
+        <w:t xml:space="preserve">Kontaktrate: 10, </w:t>
       </w:r>
       <w:r>
         <w:rPr>
@@ -3395,21 +3453,7 @@
           <w:sz w:val="20"/>
           <w:szCs w:val="20"/>
         </w:rPr>
-        <w:t>: 0.</w:t>
-      </w:r>
-      <w:r>
-        <w:rPr>
-          <w:sz w:val="20"/>
-          <w:szCs w:val="20"/>
-        </w:rPr>
-        <w:t>10</w:t>
-      </w:r>
-      <w:r>
-        <w:rPr>
-          <w:sz w:val="20"/>
-          <w:szCs w:val="20"/>
-        </w:rPr>
-        <w:t xml:space="preserve">, </w:t>
+        <w:t xml:space="preserve">: 0.15, </w:t>
       </w:r>
       <w:r>
         <w:rPr>
@@ -3423,21 +3467,7 @@
           <w:sz w:val="20"/>
           <w:szCs w:val="20"/>
         </w:rPr>
-        <w:t xml:space="preserve"> 0.</w:t>
-      </w:r>
-      <w:r>
-        <w:rPr>
-          <w:sz w:val="20"/>
-          <w:szCs w:val="20"/>
-        </w:rPr>
-        <w:t>10</w:t>
-      </w:r>
-      <w:r>
-        <w:rPr>
-          <w:sz w:val="20"/>
-          <w:szCs w:val="20"/>
-        </w:rPr>
-        <w:t xml:space="preserve">, </w:t>
+        <w:t xml:space="preserve"> 0.15, </w:t>
       </w:r>
       <w:r>
         <w:rPr>
@@ -3509,6 +3539,34 @@
           <w:szCs w:val="20"/>
         </w:rPr>
         <w:t>075</w:t>
+      </w:r>
+      <w:r>
+        <w:rPr>
+          <w:sz w:val="20"/>
+          <w:szCs w:val="20"/>
+        </w:rPr>
+        <w:t xml:space="preserve">, </w:t>
+      </w:r>
+      <w:r>
+        <w:rPr>
+          <w:sz w:val="20"/>
+          <w:szCs w:val="20"/>
+        </w:rPr>
+        <w:t>Menschentötungsrate durch Zombies:</w:t>
+      </w:r>
+      <w:r>
+        <w:rPr>
+          <w:sz w:val="20"/>
+          <w:szCs w:val="20"/>
+        </w:rPr>
+        <w:t xml:space="preserve"> 0.</w:t>
+      </w:r>
+      <w:r>
+        <w:rPr>
+          <w:sz w:val="20"/>
+          <w:szCs w:val="20"/>
+        </w:rPr>
+        <w:t>10</w:t>
       </w:r>
       <w:r>
         <w:rPr>
@@ -3660,28 +3718,7 @@
           <w:sz w:val="20"/>
           <w:szCs w:val="20"/>
         </w:rPr>
-        <w:t xml:space="preserve"> </w:t>
-      </w:r>
-      <w:r>
-        <w:rPr>
-          <w:sz w:val="20"/>
-          <w:szCs w:val="20"/>
-        </w:rPr>
-        <w:t>Veränderung der Personen in Prozent in Abhängigkeit der Tage des SIR-Base-Models mit kombinierten Maßnahmen (Quarantäne, Rüstung und Waffen) nach 2</w:t>
-      </w:r>
-      <w:r>
-        <w:rPr>
-          <w:sz w:val="20"/>
-          <w:szCs w:val="20"/>
-        </w:rPr>
-        <w:t>8</w:t>
-      </w:r>
-      <w:r>
-        <w:rPr>
-          <w:sz w:val="20"/>
-          <w:szCs w:val="20"/>
-        </w:rPr>
-        <w:t xml:space="preserve"> Tagen. </w:t>
+        <w:t xml:space="preserve"> Veränderung der Personen in Prozent in Abhängigkeit der Tage des SIR-Base-Models mit kombinierten Maßnahmen (Quarantäne, Rüstung und Waffen) nach 28 Tagen. </w:t>
       </w:r>
       <w:r>
         <w:rPr>
@@ -3709,7 +3746,30 @@
           <w:sz w:val="20"/>
           <w:szCs w:val="20"/>
         </w:rPr>
-        <w:t xml:space="preserve">: Infected: 0.000001, Kontaktrate: 10, </w:t>
+        <w:t xml:space="preserve">: </w:t>
+      </w:r>
+      <w:proofErr w:type="spellStart"/>
+      <w:r>
+        <w:rPr>
+          <w:sz w:val="20"/>
+          <w:szCs w:val="20"/>
+        </w:rPr>
+        <w:t>Infected</w:t>
+      </w:r>
+      <w:proofErr w:type="spellEnd"/>
+      <w:r>
+        <w:rPr>
+          <w:sz w:val="20"/>
+          <w:szCs w:val="20"/>
+        </w:rPr>
+        <w:t xml:space="preserve">: 0.000001, </w:t>
+      </w:r>
+      <w:r>
+        <w:rPr>
+          <w:sz w:val="20"/>
+          <w:szCs w:val="20"/>
+        </w:rPr>
+        <w:t xml:space="preserve">Kontaktrate: 10, </w:t>
       </w:r>
       <w:r>
         <w:rPr>
@@ -3723,21 +3783,7 @@
           <w:sz w:val="20"/>
           <w:szCs w:val="20"/>
         </w:rPr>
-        <w:t>: 0.</w:t>
-      </w:r>
-      <w:r>
-        <w:rPr>
-          <w:sz w:val="20"/>
-          <w:szCs w:val="20"/>
-        </w:rPr>
-        <w:t>10</w:t>
-      </w:r>
-      <w:r>
-        <w:rPr>
-          <w:sz w:val="20"/>
-          <w:szCs w:val="20"/>
-        </w:rPr>
-        <w:t xml:space="preserve">, </w:t>
+        <w:t xml:space="preserve">: 0.15, </w:t>
       </w:r>
       <w:r>
         <w:rPr>
@@ -3751,21 +3797,7 @@
           <w:sz w:val="20"/>
           <w:szCs w:val="20"/>
         </w:rPr>
-        <w:t xml:space="preserve"> 0.</w:t>
-      </w:r>
-      <w:r>
-        <w:rPr>
-          <w:sz w:val="20"/>
-          <w:szCs w:val="20"/>
-        </w:rPr>
-        <w:t>10</w:t>
-      </w:r>
-      <w:r>
-        <w:rPr>
-          <w:sz w:val="20"/>
-          <w:szCs w:val="20"/>
-        </w:rPr>
-        <w:t xml:space="preserve">, </w:t>
+        <w:t xml:space="preserve"> 0.15, </w:t>
       </w:r>
       <w:r>
         <w:rPr>
@@ -3837,6 +3869,34 @@
           <w:szCs w:val="20"/>
         </w:rPr>
         <w:t>075</w:t>
+      </w:r>
+      <w:r>
+        <w:rPr>
+          <w:sz w:val="20"/>
+          <w:szCs w:val="20"/>
+        </w:rPr>
+        <w:t xml:space="preserve">, </w:t>
+      </w:r>
+      <w:r>
+        <w:rPr>
+          <w:sz w:val="20"/>
+          <w:szCs w:val="20"/>
+        </w:rPr>
+        <w:t>Menschentötungsrate durch Zombies:</w:t>
+      </w:r>
+      <w:r>
+        <w:rPr>
+          <w:sz w:val="20"/>
+          <w:szCs w:val="20"/>
+        </w:rPr>
+        <w:t xml:space="preserve"> 0.</w:t>
+      </w:r>
+      <w:r>
+        <w:rPr>
+          <w:sz w:val="20"/>
+          <w:szCs w:val="20"/>
+        </w:rPr>
+        <w:t>10</w:t>
       </w:r>
       <w:r>
         <w:rPr>
@@ -3982,29 +4042,9 @@
           <w:sz w:val="20"/>
           <w:szCs w:val="20"/>
         </w:rPr>
-        <w:t xml:space="preserve">: </w:t>
-      </w:r>
-      <w:r>
-        <w:rPr>
-          <w:sz w:val="20"/>
-          <w:szCs w:val="20"/>
-        </w:rPr>
-        <w:t xml:space="preserve">Veränderung der Personen in Prozent in Abhängigkeit der </w:t>
-      </w:r>
-      <w:r>
-        <w:rPr>
-          <w:sz w:val="20"/>
-          <w:szCs w:val="20"/>
-        </w:rPr>
-        <w:t>Stunden</w:t>
-      </w:r>
-      <w:r>
-        <w:rPr>
-          <w:sz w:val="20"/>
-          <w:szCs w:val="20"/>
-        </w:rPr>
-        <w:t xml:space="preserve"> des </w:t>
-      </w:r>
+        <w:t xml:space="preserve">: Veränderung der Personen in Prozent in Abhängigkeit der Stunden des </w:t>
+      </w:r>
+      <w:proofErr w:type="spellStart"/>
       <w:r>
         <w:rPr>
           <w:sz w:val="20"/>
@@ -4012,6 +4052,7 @@
         </w:rPr>
         <w:t>Petrinetz</w:t>
       </w:r>
+      <w:proofErr w:type="spellEnd"/>
       <w:r>
         <w:rPr>
           <w:sz w:val="20"/>
@@ -4031,7 +4072,23 @@
           <w:sz w:val="20"/>
           <w:szCs w:val="20"/>
         </w:rPr>
-        <w:t xml:space="preserve">Parameter: Infected: 0.000001, Kontaktrate: 10, </w:t>
+        <w:t xml:space="preserve">Parameter: </w:t>
+      </w:r>
+      <w:proofErr w:type="spellStart"/>
+      <w:r>
+        <w:rPr>
+          <w:sz w:val="20"/>
+          <w:szCs w:val="20"/>
+        </w:rPr>
+        <w:t>Infected</w:t>
+      </w:r>
+      <w:proofErr w:type="spellEnd"/>
+      <w:r>
+        <w:rPr>
+          <w:sz w:val="20"/>
+          <w:szCs w:val="20"/>
+        </w:rPr>
+        <w:t xml:space="preserve">: 0.000001, Kontaktrate: 10, </w:t>
       </w:r>
       <w:r>
         <w:rPr>
@@ -4528,6 +4585,7 @@
   <w:style w:type="character" w:default="1" w:styleId="Absatz-Standardschriftart">
     <w:name w:val="Default Paragraph Font"/>
     <w:uiPriority w:val="1"/>
+    <w:semiHidden/>
     <w:unhideWhenUsed/>
   </w:style>
   <w:style w:type="table" w:default="1" w:styleId="NormaleTabelle">

</xml_diff>